<commit_message>
2017-10-31: 1. optimize article/impeach/impeach_action by split dispatch/logic; 2. optimize related test function by split test case inot dispatch/logic
</commit_message>
<xml_diff>
--- a/doc/CU check.docx
+++ b/doc/CU check.docx
@@ -1,6 +1,6 @@
 
 <file path=word/document.xml><?xml version="1.0" encoding="utf-8"?>
-<w:document xmlns:wpc="http://schemas.microsoft.com/office/word/2010/wordprocessingCanvas" xmlns:mc="http://schemas.openxmlformats.org/markup-compatibility/2006" xmlns:o="urn:schemas-microsoft-com:office:office" xmlns:r="http://schemas.openxmlformats.org/officeDocument/2006/relationships" xmlns:m="http://schemas.openxmlformats.org/officeDocument/2006/math" xmlns:v="urn:schemas-microsoft-com:vml" xmlns:wp14="http://schemas.microsoft.com/office/word/2010/wordprocessingDrawing" xmlns:wp="http://schemas.openxmlformats.org/drawingml/2006/wordprocessingDrawing" xmlns:w="http://schemas.openxmlformats.org/wordprocessingml/2006/main" xmlns:w14="http://schemas.microsoft.com/office/word/2010/wordml" xmlns:w10="urn:schemas-microsoft-com:office:word" xmlns:w15="http://schemas.microsoft.com/office/word/2012/wordml" xmlns:wpg="http://schemas.microsoft.com/office/word/2010/wordprocessingGroup" xmlns:wpi="http://schemas.microsoft.com/office/word/2010/wordprocessingInk" xmlns:wne="http://schemas.microsoft.com/office/word/2006/wordml" xmlns:wps="http://schemas.microsoft.com/office/word/2010/wordprocessingShape" xmlns:wpsCustomData="http://www.wps.cn/officeDocument/2013/wpsCustomData" mc:Ignorable="w14 w15 wp14">
+<w:document xmlns:wpc="http://schemas.microsoft.com/office/word/2010/wordprocessingCanvas" xmlns:cx="http://schemas.microsoft.com/office/drawing/2014/chartex" xmlns:cx1="http://schemas.microsoft.com/office/drawing/2015/9/8/chartex" xmlns:mc="http://schemas.openxmlformats.org/markup-compatibility/2006" xmlns:o="urn:schemas-microsoft-com:office:office" xmlns:r="http://schemas.openxmlformats.org/officeDocument/2006/relationships" xmlns:m="http://schemas.openxmlformats.org/officeDocument/2006/math" xmlns:v="urn:schemas-microsoft-com:vml" xmlns:wp14="http://schemas.microsoft.com/office/word/2010/wordprocessingDrawing" xmlns:wp="http://schemas.openxmlformats.org/drawingml/2006/wordprocessingDrawing" xmlns:w10="urn:schemas-microsoft-com:office:word" xmlns:w="http://schemas.openxmlformats.org/wordprocessingml/2006/main" xmlns:w14="http://schemas.microsoft.com/office/word/2010/wordml" xmlns:w15="http://schemas.microsoft.com/office/word/2012/wordml" xmlns:w16se="http://schemas.microsoft.com/office/word/2015/wordml/symex" xmlns:wpg="http://schemas.microsoft.com/office/word/2010/wordprocessingGroup" xmlns:wpi="http://schemas.microsoft.com/office/word/2010/wordprocessingInk" xmlns:wne="http://schemas.microsoft.com/office/word/2006/wordml" xmlns:wps="http://schemas.microsoft.com/office/word/2010/wordprocessingShape" mc:Ignorable="w14 w15 w16se wp14">
   <w:body>
     <w:p>
       <w:pPr>
@@ -26,23 +26,27 @@
       <w:pPr>
         <w:ind w:left="360"/>
       </w:pPr>
+      <w:proofErr w:type="gramStart"/>
       <w:r>
         <w:rPr>
           <w:b/>
         </w:rPr>
         <w:t>mandatory</w:t>
       </w:r>
-    </w:p>
-    <w:p>
-      <w:pPr>
-        <w:ind w:left="360"/>
-      </w:pPr>
+      <w:proofErr w:type="gramEnd"/>
+    </w:p>
+    <w:p>
+      <w:pPr>
+        <w:ind w:left="360"/>
+      </w:pPr>
+      <w:proofErr w:type="gramStart"/>
       <w:r>
         <w:rPr>
           <w:b/>
         </w:rPr>
         <w:t>purpose</w:t>
       </w:r>
+      <w:proofErr w:type="gramEnd"/>
       <w:r>
         <w:t xml:space="preserve">: </w:t>
       </w:r>
@@ -55,7 +59,19 @@
         <w:rPr>
           <w:rFonts w:hint="eastAsia"/>
         </w:rPr>
-        <w:t>检测method是否可用</w:t>
+        <w:t>检测</w:t>
+      </w:r>
+      <w:r>
+        <w:rPr>
+          <w:rFonts w:hint="eastAsia"/>
+        </w:rPr>
+        <w:t>method</w:t>
+      </w:r>
+      <w:r>
+        <w:rPr>
+          <w:rFonts w:hint="eastAsia"/>
+        </w:rPr>
+        <w:t>是否可用</w:t>
       </w:r>
     </w:p>
     <w:p>
@@ -140,11 +156,19 @@
       <w:pPr>
         <w:ind w:left="360"/>
       </w:pPr>
-      <w:r>
-        <w:rPr>
-          <w:b/>
-        </w:rPr>
-        <w:t xml:space="preserve">mandatory </w:t>
+      <w:proofErr w:type="gramStart"/>
+      <w:r>
+        <w:rPr>
+          <w:b/>
+        </w:rPr>
+        <w:t>mandatory</w:t>
+      </w:r>
+      <w:proofErr w:type="gramEnd"/>
+      <w:r>
+        <w:rPr>
+          <w:b/>
+        </w:rPr>
+        <w:t xml:space="preserve"> </w:t>
       </w:r>
     </w:p>
     <w:p>
@@ -169,7 +193,19 @@
         <w:rPr>
           <w:rFonts w:hint="eastAsia"/>
         </w:rPr>
-        <w:t>检测用户是否为robot（暂时只有框架，无具体算法）</w:t>
+        <w:t>检测用户是否为</w:t>
+      </w:r>
+      <w:r>
+        <w:rPr>
+          <w:rFonts w:hint="eastAsia"/>
+        </w:rPr>
+        <w:t>robot</w:t>
+      </w:r>
+      <w:r>
+        <w:rPr>
+          <w:rFonts w:hint="eastAsia"/>
+        </w:rPr>
+        <w:t>（暂时只有框架，无具体算法）</w:t>
       </w:r>
     </w:p>
     <w:p>
@@ -247,9 +283,11 @@
           <w:numId w:val="1"/>
         </w:numPr>
       </w:pPr>
+      <w:proofErr w:type="spellStart"/>
       <w:r>
         <w:t>CRUDPreCheck</w:t>
       </w:r>
+      <w:proofErr w:type="spellEnd"/>
     </w:p>
     <w:p>
       <w:pPr>
@@ -278,13 +316,25 @@
     </w:p>
     <w:p>
       <w:pPr>
-        <w:ind w:left="420" w:leftChars="200" w:firstLine="60"/>
-      </w:pPr>
-      <w:r>
-        <w:rPr>
-          <w:rFonts w:hint="eastAsia"/>
-        </w:rPr>
-        <w:t>检测client端输入</w:t>
+        <w:ind w:leftChars="200" w:left="420" w:firstLine="60"/>
+      </w:pPr>
+      <w:r>
+        <w:rPr>
+          <w:rFonts w:hint="eastAsia"/>
+        </w:rPr>
+        <w:t>检测</w:t>
+      </w:r>
+      <w:r>
+        <w:rPr>
+          <w:rFonts w:hint="eastAsia"/>
+        </w:rPr>
+        <w:t>client</w:t>
+      </w:r>
+      <w:r>
+        <w:rPr>
+          <w:rFonts w:hint="eastAsia"/>
+        </w:rPr>
+        <w:t>端输入</w:t>
       </w:r>
       <w:r>
         <w:t>(</w:t>
@@ -302,7 +352,13 @@
         <w:rPr>
           <w:rFonts w:hint="eastAsia"/>
         </w:rPr>
-        <w:t>的格式是否正确，值是否匹配rule</w:t>
+        <w:t>的格式是否正确，值是否匹配</w:t>
+      </w:r>
+      <w:r>
+        <w:rPr>
+          <w:rFonts w:hint="eastAsia"/>
+        </w:rPr>
+        <w:t>rule</w:t>
       </w:r>
     </w:p>
     <w:p>
@@ -405,7 +461,55 @@
         <w:rPr>
           <w:rFonts w:hint="eastAsia"/>
         </w:rPr>
-        <w:t>删除client中的internal字段（internal字段只能在server产生，保证其正确性）</w:t>
+        <w:t>删除</w:t>
+      </w:r>
+      <w:r>
+        <w:rPr>
+          <w:rFonts w:hint="eastAsia"/>
+        </w:rPr>
+        <w:t>client</w:t>
+      </w:r>
+      <w:r>
+        <w:rPr>
+          <w:rFonts w:hint="eastAsia"/>
+        </w:rPr>
+        <w:t>中的</w:t>
+      </w:r>
+      <w:r>
+        <w:rPr>
+          <w:rFonts w:hint="eastAsia"/>
+        </w:rPr>
+        <w:t>internal</w:t>
+      </w:r>
+      <w:r>
+        <w:rPr>
+          <w:rFonts w:hint="eastAsia"/>
+        </w:rPr>
+        <w:t>字段（</w:t>
+      </w:r>
+      <w:r>
+        <w:rPr>
+          <w:rFonts w:hint="eastAsia"/>
+        </w:rPr>
+        <w:t>internal</w:t>
+      </w:r>
+      <w:r>
+        <w:rPr>
+          <w:rFonts w:hint="eastAsia"/>
+        </w:rPr>
+        <w:t>字段只能在</w:t>
+      </w:r>
+      <w:r>
+        <w:rPr>
+          <w:rFonts w:hint="eastAsia"/>
+        </w:rPr>
+        <w:t>server</w:t>
+      </w:r>
+      <w:r>
+        <w:rPr>
+          <w:rFonts w:hint="eastAsia"/>
+        </w:rPr>
+        <w:t>产生，保证其正确性）</w:t>
       </w:r>
     </w:p>
     <w:p>
@@ -416,7 +520,7 @@
     <w:p>
       <w:pPr>
         <w:pBdr>
-          <w:bottom w:val="double" w:color="auto" w:sz="6" w:space="1"/>
+          <w:bottom w:val="double" w:sz="6" w:space="1" w:color="auto"/>
         </w:pBdr>
         <w:ind w:left="360"/>
       </w:pPr>
@@ -451,10 +555,7 @@
         <w:t xml:space="preserve"> </w:t>
       </w:r>
       <w:r>
-        <w:rPr>
-          <w:rFonts w:hint="eastAsia"/>
-        </w:rPr>
-        <w:t>convert</w:t>
+        <w:t>filter</w:t>
       </w:r>
     </w:p>
     <w:p>
@@ -492,9 +593,6 @@
     <w:p>
       <w:pPr>
         <w:ind w:left="360"/>
-        <w:rPr>
-          <w:rFonts w:hint="eastAsia"/>
-        </w:rPr>
       </w:pPr>
       <w:r>
         <w:tab/>
@@ -506,41 +604,45 @@
         <w:rPr>
           <w:rFonts w:hint="eastAsia"/>
         </w:rPr>
-        <w:t>将client端的数据格式从{</w:t>
-      </w:r>
-      <w:r>
-        <w:t>field:{value:xxxx}</w:t>
-      </w:r>
-      <w:r>
-        <w:rPr>
-          <w:rFonts w:hint="eastAsia"/>
-        </w:rPr>
-        <w:t>}，转换成{</w:t>
-      </w:r>
-      <w:r>
-        <w:t>field:value</w:t>
-      </w:r>
-      <w:r>
-        <w:rPr>
-          <w:rFonts w:hint="eastAsia"/>
-        </w:rPr>
-        <w:t>}</w:t>
-      </w:r>
-    </w:p>
-    <w:p>
-      <w:pPr>
-        <w:ind w:left="360" w:firstLine="416" w:firstLineChars="0"/>
-        <w:rPr>
-          <w:rFonts w:hint="eastAsia" w:eastAsia="宋体"/>
-          <w:lang w:eastAsia="zh-CN"/>
-        </w:rPr>
-      </w:pPr>
-      <w:r>
-        <w:rPr>
-          <w:rFonts w:hint="eastAsia" w:eastAsia="宋体"/>
-          <w:lang w:eastAsia="zh-CN"/>
-        </w:rPr>
-        <w:t>第一步，以便后续操作数据使用的方便</w:t>
+        <w:t>将</w:t>
+      </w:r>
+      <w:r>
+        <w:rPr>
+          <w:rFonts w:hint="eastAsia"/>
+        </w:rPr>
+        <w:t>client</w:t>
+      </w:r>
+      <w:r>
+        <w:rPr>
+          <w:rFonts w:hint="eastAsia"/>
+        </w:rPr>
+        <w:t>端的数据</w:t>
+      </w:r>
+      <w:r>
+        <w:rPr>
+          <w:rFonts w:hint="eastAsia"/>
+        </w:rPr>
+        <w:t>做一个过滤</w:t>
+      </w:r>
+    </w:p>
+    <w:p>
+      <w:pPr>
+        <w:ind w:left="360" w:firstLine="416"/>
+        <w:rPr>
+          <w:rFonts w:eastAsia="宋体"/>
+        </w:rPr>
+      </w:pPr>
+      <w:r>
+        <w:rPr>
+          <w:rFonts w:eastAsia="宋体" w:hint="eastAsia"/>
+        </w:rPr>
+        <w:t>第一步，以便后续操作数据使用</w:t>
+      </w:r>
+      <w:r>
+        <w:rPr>
+          <w:rFonts w:eastAsia="宋体" w:hint="eastAsia"/>
+        </w:rPr>
+        <w:t>的方便</w:t>
       </w:r>
     </w:p>
     <w:p>
@@ -556,35 +658,76 @@
         </w:numPr>
       </w:pPr>
       <w:r>
-        <w:t>Authorization check</w:t>
-      </w:r>
-    </w:p>
-    <w:p>
-      <w:pPr>
-        <w:ind w:left="360"/>
-        <w:rPr>
-          <w:b/>
-        </w:rPr>
-      </w:pPr>
-      <w:r>
-        <w:rPr>
-          <w:b/>
-        </w:rPr>
-        <w:t>Optional</w:t>
-      </w:r>
-    </w:p>
-    <w:p>
-      <w:pPr>
-        <w:ind w:left="360"/>
-        <w:rPr>
-          <w:b/>
-        </w:rPr>
-      </w:pPr>
-      <w:r>
-        <w:rPr>
-          <w:b/>
-        </w:rPr>
-        <w:t>Purpose:</w:t>
+        <w:t>D</w:t>
+      </w:r>
+      <w:r>
+        <w:rPr>
+          <w:rFonts w:hint="eastAsia"/>
+        </w:rPr>
+        <w:t>elete</w:t>
+      </w:r>
+      <w:r>
+        <w:t xml:space="preserve"> cant update field</w:t>
+      </w:r>
+    </w:p>
+    <w:p>
+      <w:pPr>
+        <w:ind w:left="360"/>
+      </w:pPr>
+      <w:proofErr w:type="gramStart"/>
+      <w:r>
+        <w:rPr>
+          <w:b/>
+        </w:rPr>
+        <w:lastRenderedPageBreak/>
+        <w:t>Mandatory</w:t>
+      </w:r>
+      <w:r>
+        <w:rPr>
+          <w:b/>
+        </w:rPr>
+        <w:t>(</w:t>
+      </w:r>
+      <w:proofErr w:type="gramEnd"/>
+      <w:r>
+        <w:rPr>
+          <w:b/>
+        </w:rPr>
+        <w:t xml:space="preserve">only </w:t>
+      </w:r>
+      <w:r>
+        <w:rPr>
+          <w:b/>
+          <w:color w:val="C45911" w:themeColor="accent2" w:themeShade="BF"/>
+        </w:rPr>
+        <w:t>update</w:t>
+      </w:r>
+      <w:r>
+        <w:rPr>
+          <w:b/>
+        </w:rPr>
+        <w:t>)</w:t>
+      </w:r>
+    </w:p>
+    <w:p>
+      <w:pPr>
+        <w:ind w:left="360"/>
+        <w:rPr>
+          <w:b/>
+        </w:rPr>
+      </w:pPr>
+      <w:r>
+        <w:rPr>
+          <w:b/>
+        </w:rPr>
+        <w:t>P</w:t>
+      </w:r>
+      <w:r>
+        <w:rPr>
+          <w:rFonts w:hint="eastAsia"/>
+          <w:b/>
+        </w:rPr>
+        <w:t>urpose:</w:t>
       </w:r>
     </w:p>
     <w:p>
@@ -601,33 +744,15 @@
         <w:rPr>
           <w:rFonts w:hint="eastAsia"/>
         </w:rPr>
-        <w:t>检测用户是否有权进行操作</w:t>
-      </w:r>
-      <w:r>
-        <w:rPr>
-          <w:rFonts w:hint="eastAsia" w:eastAsia="宋体"/>
-          <w:lang w:eastAsia="zh-CN"/>
-        </w:rPr>
-        <w:t>。每个</w:t>
-      </w:r>
-      <w:r>
-        <w:rPr>
-          <w:rFonts w:hint="eastAsia" w:eastAsia="宋体"/>
-          <w:lang w:val="en-US" w:eastAsia="zh-CN"/>
-        </w:rPr>
-        <w:t>controller各自有其特殊的logic</w:t>
-      </w:r>
-      <w:bookmarkStart w:id="0" w:name="_GoBack"/>
-      <w:bookmarkEnd w:id="0"/>
-    </w:p>
-    <w:p>
-      <w:pPr>
-        <w:ind w:left="360"/>
-      </w:pPr>
-    </w:p>
-    <w:p>
-      <w:pPr>
-        <w:ind w:left="360"/>
+        <w:t>有些字段，在create的时候是从client输入，但是之后就无法更改，所以update的时候，需要删除</w:t>
+      </w:r>
+    </w:p>
+    <w:p>
+      <w:pPr>
+        <w:ind w:left="360"/>
+        <w:rPr>
+          <w:rFonts w:hint="eastAsia"/>
+        </w:rPr>
       </w:pPr>
     </w:p>
     <w:p>
@@ -638,33 +763,48 @@
         </w:numPr>
       </w:pPr>
       <w:r>
-        <w:t>R</w:t>
-      </w:r>
-      <w:r>
-        <w:rPr>
-          <w:rFonts w:hint="eastAsia"/>
-        </w:rPr>
-        <w:t>esource</w:t>
-      </w:r>
-      <w:r>
-        <w:t xml:space="preserve">(disk) </w:t>
-      </w:r>
-      <w:r>
-        <w:rPr>
-          <w:rFonts w:hint="eastAsia"/>
-        </w:rPr>
-        <w:t>check</w:t>
-      </w:r>
-    </w:p>
-    <w:p>
-      <w:pPr>
-        <w:ind w:left="360"/>
-      </w:pPr>
-      <w:r>
-        <w:rPr>
-          <w:b/>
-        </w:rPr>
-        <w:t>Optional</w:t>
+        <w:t>D</w:t>
+      </w:r>
+      <w:r>
+        <w:rPr>
+          <w:rFonts w:hint="eastAsia"/>
+        </w:rPr>
+        <w:t>elete</w:t>
+      </w:r>
+      <w:r>
+        <w:t xml:space="preserve"> not change field</w:t>
+      </w:r>
+    </w:p>
+    <w:p>
+      <w:pPr>
+        <w:ind w:left="360"/>
+      </w:pPr>
+      <w:proofErr w:type="gramStart"/>
+      <w:r>
+        <w:rPr>
+          <w:b/>
+        </w:rPr>
+        <w:t>Mandatory(</w:t>
+      </w:r>
+      <w:proofErr w:type="gramEnd"/>
+      <w:r>
+        <w:rPr>
+          <w:b/>
+        </w:rPr>
+        <w:t xml:space="preserve">only </w:t>
+      </w:r>
+      <w:r>
+        <w:rPr>
+          <w:b/>
+          <w:color w:val="C45911" w:themeColor="accent2" w:themeShade="BF"/>
+        </w:rPr>
+        <w:t>update</w:t>
+      </w:r>
+      <w:r>
+        <w:rPr>
+          <w:b/>
+        </w:rPr>
+        <w:t>)</w:t>
       </w:r>
     </w:p>
     <w:p>
@@ -691,6 +831,9 @@
     <w:p>
       <w:pPr>
         <w:ind w:left="360"/>
+        <w:rPr>
+          <w:rFonts w:eastAsia="宋体" w:hint="eastAsia"/>
+        </w:rPr>
       </w:pPr>
       <w:r>
         <w:tab/>
@@ -702,22 +845,35 @@
         <w:rPr>
           <w:rFonts w:hint="eastAsia"/>
         </w:rPr>
-        <w:t>检查资源是否已经达到上限（无法采用函数来统一处理）</w:t>
-      </w:r>
-    </w:p>
-    <w:p>
-      <w:pPr>
-        <w:ind w:left="360"/>
-      </w:pPr>
-    </w:p>
-    <w:p>
-      <w:pPr>
-        <w:ind w:left="360"/>
-      </w:pPr>
-    </w:p>
-    <w:p>
-      <w:pPr>
-        <w:ind w:left="360"/>
+        <w:t>如果输入</w:t>
+      </w:r>
+      <w:r>
+        <w:t>的字段值没有变化，直接删除</w:t>
+      </w:r>
+      <w:r>
+        <w:rPr>
+          <w:rFonts w:hint="eastAsia"/>
+        </w:rPr>
+        <w:t>，</w:t>
+      </w:r>
+      <w:r>
+        <w:t>以便减少传递到</w:t>
+      </w:r>
+      <w:proofErr w:type="spellStart"/>
+      <w:r>
+        <w:t>db</w:t>
+      </w:r>
+      <w:proofErr w:type="spellEnd"/>
+      <w:r>
+        <w:t>的数据量</w:t>
+      </w:r>
+    </w:p>
+    <w:p>
+      <w:pPr>
+        <w:ind w:left="360"/>
+        <w:rPr>
+          <w:rFonts w:eastAsia="宋体" w:hint="eastAsia"/>
+        </w:rPr>
       </w:pPr>
     </w:p>
     <w:p>
@@ -727,21 +883,60 @@
           <w:numId w:val="1"/>
         </w:numPr>
       </w:pPr>
-      <w:r>
-        <w:rPr>
-          <w:rFonts w:hint="eastAsia"/>
-        </w:rPr>
-        <w:t>外键值是否存在检测</w:t>
-      </w:r>
-      <w:r>
-        <w:rPr>
-          <w:rFonts w:hint="eastAsia" w:eastAsia="宋体"/>
-        </w:rPr>
-        <w:t>(主要检测client的输入，internal输入的FK的默认是存在的</w:t>
-      </w:r>
-      <w:r>
-        <w:rPr>
-          <w:rFonts w:hint="eastAsia"/>
+      <w:proofErr w:type="spellStart"/>
+      <w:r>
+        <w:rPr>
+          <w:rFonts w:hint="eastAsia"/>
+        </w:rPr>
+        <w:t>docValue</w:t>
+      </w:r>
+      <w:proofErr w:type="spellEnd"/>
+      <w:r>
+        <w:t xml:space="preserve"> </w:t>
+      </w:r>
+      <w:r>
+        <w:rPr>
+          <w:rFonts w:hint="eastAsia"/>
+        </w:rPr>
+        <w:t>has</w:t>
+      </w:r>
+      <w:r>
+        <w:t xml:space="preserve"> </w:t>
+      </w:r>
+      <w:r>
+        <w:rPr>
+          <w:rFonts w:hint="eastAsia"/>
+        </w:rPr>
+        <w:t>field</w:t>
+      </w:r>
+    </w:p>
+    <w:p>
+      <w:pPr>
+        <w:ind w:left="360"/>
+      </w:pPr>
+      <w:proofErr w:type="gramStart"/>
+      <w:r>
+        <w:rPr>
+          <w:b/>
+        </w:rPr>
+        <w:t>Mandatory(</w:t>
+      </w:r>
+      <w:proofErr w:type="gramEnd"/>
+      <w:r>
+        <w:rPr>
+          <w:b/>
+        </w:rPr>
+        <w:t xml:space="preserve">only </w:t>
+      </w:r>
+      <w:r>
+        <w:rPr>
+          <w:b/>
+          <w:color w:val="C45911" w:themeColor="accent2" w:themeShade="BF"/>
+        </w:rPr>
+        <w:t>update</w:t>
+      </w:r>
+      <w:r>
+        <w:rPr>
           <w:b/>
         </w:rPr>
         <w:t>)</w:t>
@@ -758,24 +953,6 @@
         <w:rPr>
           <w:b/>
         </w:rPr>
-        <w:t>O</w:t>
-      </w:r>
-      <w:r>
-        <w:rPr>
-          <w:rFonts w:hint="eastAsia"/>
-          <w:b/>
-        </w:rPr>
-        <w:t>ptional</w:t>
-      </w:r>
-    </w:p>
-    <w:p>
-      <w:pPr>
-        <w:ind w:left="360"/>
-      </w:pPr>
-      <w:r>
-        <w:rPr>
-          <w:b/>
-        </w:rPr>
         <w:t>P</w:t>
       </w:r>
       <w:r>
@@ -783,15 +960,15 @@
           <w:rFonts w:hint="eastAsia"/>
           <w:b/>
         </w:rPr>
-        <w:t>urpose</w:t>
-      </w:r>
-      <w:r>
-        <w:t>:</w:t>
-      </w:r>
-    </w:p>
-    <w:p>
-      <w:pPr>
-        <w:ind w:left="360"/>
+        <w:t>urpose:</w:t>
+      </w:r>
+    </w:p>
+    <w:p>
+      <w:pPr>
+        <w:ind w:left="360"/>
+        <w:rPr>
+          <w:rFonts w:eastAsia="宋体" w:hint="eastAsia"/>
+        </w:rPr>
       </w:pPr>
       <w:r>
         <w:tab/>
@@ -803,12 +980,31 @@
         <w:rPr>
           <w:rFonts w:hint="eastAsia"/>
         </w:rPr>
-        <w:t>检测client段输入的外键值是否有对应的记录</w:t>
-      </w:r>
-    </w:p>
-    <w:p>
-      <w:pPr>
-        <w:ind w:left="360"/>
+        <w:t>过滤之后的</w:t>
+      </w:r>
+      <w:proofErr w:type="spellStart"/>
+      <w:r>
+        <w:rPr>
+          <w:rFonts w:hint="eastAsia"/>
+        </w:rPr>
+        <w:t>docValue</w:t>
+      </w:r>
+      <w:proofErr w:type="spellEnd"/>
+      <w:r>
+        <w:rPr>
+          <w:rFonts w:hint="eastAsia"/>
+        </w:rPr>
+        <w:t>是否还有field需要update。没有直接返回0</w:t>
+      </w:r>
+      <w:bookmarkStart w:id="0" w:name="_GoBack"/>
+      <w:bookmarkEnd w:id="0"/>
+    </w:p>
+    <w:p>
+      <w:pPr>
+        <w:ind w:left="360"/>
+        <w:rPr>
+          <w:rFonts w:hint="eastAsia"/>
+        </w:rPr>
       </w:pPr>
     </w:p>
     <w:p>
@@ -819,7 +1015,7 @@
         </w:numPr>
       </w:pPr>
       <w:r>
-        <w:t>enum unique check</w:t>
+        <w:t>Authorization check</w:t>
       </w:r>
     </w:p>
     <w:p>
@@ -855,25 +1051,46 @@
         <w:ind w:left="360"/>
       </w:pPr>
       <w:r>
-        <w:rPr>
-          <w:rFonts w:hint="eastAsia"/>
-        </w:rPr>
-        <w:t>如果有枚举值，检测枚举值是否有重复值（因为有些enum允许重复，有些不允许，所以logic放在controller中）</w:t>
-      </w:r>
-    </w:p>
-    <w:p>
-      <w:pPr>
-        <w:ind w:left="360"/>
-        <w:rPr>
-          <w:rFonts w:eastAsia="宋体"/>
-        </w:rPr>
-      </w:pPr>
-      <w:r>
-        <w:rPr>
-          <w:rFonts w:hint="eastAsia" w:eastAsia="宋体"/>
-        </w:rPr>
-        <w:t>PS: 为了能够同时应用于browse的输入和internal的输入，所以在dataConvert完成后执行</w:t>
-      </w:r>
+        <w:tab/>
+      </w:r>
+      <w:r>
+        <w:tab/>
+      </w:r>
+      <w:r>
+        <w:rPr>
+          <w:rFonts w:hint="eastAsia"/>
+        </w:rPr>
+        <w:t>检测用户是否有权进行操作</w:t>
+      </w:r>
+      <w:r>
+        <w:rPr>
+          <w:rFonts w:eastAsia="宋体" w:hint="eastAsia"/>
+        </w:rPr>
+        <w:t>。每个</w:t>
+      </w:r>
+      <w:r>
+        <w:rPr>
+          <w:rFonts w:eastAsia="宋体" w:hint="eastAsia"/>
+        </w:rPr>
+        <w:t>controller</w:t>
+      </w:r>
+      <w:r>
+        <w:rPr>
+          <w:rFonts w:eastAsia="宋体" w:hint="eastAsia"/>
+        </w:rPr>
+        <w:t>各自有其特殊的</w:t>
+      </w:r>
+      <w:r>
+        <w:rPr>
+          <w:rFonts w:eastAsia="宋体" w:hint="eastAsia"/>
+        </w:rPr>
+        <w:t>logic</w:t>
+      </w:r>
+    </w:p>
+    <w:p>
+      <w:pPr>
+        <w:ind w:left="360"/>
+      </w:pPr>
     </w:p>
     <w:p>
       <w:pPr>
@@ -888,45 +1105,33 @@
         </w:numPr>
       </w:pPr>
       <w:r>
-        <w:t>D</w:t>
-      </w:r>
-      <w:r>
-        <w:rPr>
-          <w:rFonts w:hint="eastAsia"/>
-        </w:rPr>
-        <w:t xml:space="preserve">elete </w:t>
-      </w:r>
-      <w:r>
-        <w:t>value not change field</w:t>
-      </w:r>
-    </w:p>
-    <w:p>
-      <w:pPr>
-        <w:ind w:left="360"/>
-        <w:rPr>
-          <w:b/>
-        </w:rPr>
-      </w:pPr>
-      <w:r>
-        <w:rPr>
-          <w:b/>
-        </w:rPr>
-        <w:t>O</w:t>
-      </w:r>
-      <w:r>
-        <w:rPr>
-          <w:rFonts w:hint="eastAsia"/>
-          <w:b/>
-        </w:rPr>
-        <w:t xml:space="preserve">ptional: </w:t>
-      </w:r>
-      <w:r>
-        <w:rPr>
-          <w:rFonts w:hint="eastAsia"/>
-          <w:b/>
-          <w:color w:val="C55A11" w:themeColor="accent2" w:themeShade="BF"/>
-        </w:rPr>
-        <w:t>update 专用</w:t>
+        <w:t>R</w:t>
+      </w:r>
+      <w:r>
+        <w:rPr>
+          <w:rFonts w:hint="eastAsia"/>
+        </w:rPr>
+        <w:t>esource</w:t>
+      </w:r>
+      <w:r>
+        <w:t xml:space="preserve">(disk) </w:t>
+      </w:r>
+      <w:r>
+        <w:rPr>
+          <w:rFonts w:hint="eastAsia"/>
+        </w:rPr>
+        <w:t>check</w:t>
+      </w:r>
+    </w:p>
+    <w:p>
+      <w:pPr>
+        <w:ind w:left="360"/>
+      </w:pPr>
+      <w:r>
+        <w:rPr>
+          <w:b/>
+        </w:rPr>
+        <w:t>Optional</w:t>
       </w:r>
     </w:p>
     <w:p>
@@ -955,23 +1160,22 @@
         <w:ind w:left="360"/>
       </w:pPr>
       <w:r>
-        <w:rPr>
-          <w:rFonts w:hint="eastAsia"/>
-        </w:rPr>
         <w:tab/>
       </w:r>
       <w:r>
-        <w:rPr>
-          <w:rFonts w:hint="eastAsia"/>
-        </w:rPr>
         <w:tab/>
       </w:r>
       <w:r>
         <w:rPr>
           <w:rFonts w:hint="eastAsia"/>
         </w:rPr>
-        <w:t>字段值没有发生变化，则删除此字段（防止再次写入）</w:t>
-      </w:r>
+        <w:t>检查资源是否已经达到上限（无法采用函数来统一处理）</w:t>
+      </w:r>
+    </w:p>
+    <w:p>
+      <w:pPr>
+        <w:ind w:left="360"/>
+      </w:pPr>
     </w:p>
     <w:p>
       <w:pPr>
@@ -991,13 +1195,65 @@
         </w:numPr>
       </w:pPr>
       <w:r>
-        <w:t>Field</w:t>
-      </w:r>
-      <w:r>
-        <w:rPr>
-          <w:rFonts w:hint="eastAsia"/>
-        </w:rPr>
-        <w:t>的value是否为unique</w:t>
+        <w:rPr>
+          <w:rFonts w:hint="eastAsia"/>
+        </w:rPr>
+        <w:t>外键值是否存在检测</w:t>
+      </w:r>
+      <w:r>
+        <w:rPr>
+          <w:rFonts w:eastAsia="宋体" w:hint="eastAsia"/>
+        </w:rPr>
+        <w:t>(</w:t>
+      </w:r>
+      <w:r>
+        <w:rPr>
+          <w:rFonts w:eastAsia="宋体" w:hint="eastAsia"/>
+        </w:rPr>
+        <w:t>主要检测</w:t>
+      </w:r>
+      <w:r>
+        <w:rPr>
+          <w:rFonts w:eastAsia="宋体" w:hint="eastAsia"/>
+        </w:rPr>
+        <w:t>client</w:t>
+      </w:r>
+      <w:r>
+        <w:rPr>
+          <w:rFonts w:eastAsia="宋体" w:hint="eastAsia"/>
+        </w:rPr>
+        <w:t>的输入，</w:t>
+      </w:r>
+      <w:r>
+        <w:rPr>
+          <w:rFonts w:eastAsia="宋体" w:hint="eastAsia"/>
+        </w:rPr>
+        <w:t>internal</w:t>
+      </w:r>
+      <w:r>
+        <w:rPr>
+          <w:rFonts w:eastAsia="宋体" w:hint="eastAsia"/>
+        </w:rPr>
+        <w:t>输入的</w:t>
+      </w:r>
+      <w:r>
+        <w:rPr>
+          <w:rFonts w:eastAsia="宋体" w:hint="eastAsia"/>
+        </w:rPr>
+        <w:t>FK</w:t>
+      </w:r>
+      <w:r>
+        <w:rPr>
+          <w:rFonts w:eastAsia="宋体" w:hint="eastAsia"/>
+        </w:rPr>
+        <w:t>的默认是存在的</w:t>
+      </w:r>
+      <w:r>
+        <w:rPr>
+          <w:rFonts w:hint="eastAsia"/>
+          <w:b/>
+        </w:rPr>
+        <w:t>)</w:t>
       </w:r>
     </w:p>
     <w:p>
@@ -1020,21 +1276,6 @@
         </w:rPr>
         <w:t>ptional</w:t>
       </w:r>
-      <w:r>
-        <w:rPr>
-          <w:rFonts w:hint="eastAsia"/>
-        </w:rPr>
-        <w:t>（取决RECORD</w:t>
-      </w:r>
-      <w:r>
-        <w:t>_INFO</w:t>
-      </w:r>
-      <w:r>
-        <w:rPr>
-          <w:rFonts w:hint="eastAsia"/>
-        </w:rPr>
-        <w:t>是否有字段是unique（单field，非复合））</w:t>
-      </w:r>
     </w:p>
     <w:p>
       <w:pPr>
@@ -1071,7 +1312,19 @@
         <w:rPr>
           <w:rFonts w:hint="eastAsia"/>
         </w:rPr>
-        <w:t>在logic中对field的value进行unique的检查，以便返回自定义的错误（而不是mongoError处理过的）</w:t>
+        <w:t>检测</w:t>
+      </w:r>
+      <w:r>
+        <w:rPr>
+          <w:rFonts w:hint="eastAsia"/>
+        </w:rPr>
+        <w:t>client</w:t>
+      </w:r>
+      <w:r>
+        <w:rPr>
+          <w:rFonts w:hint="eastAsia"/>
+        </w:rPr>
+        <w:t>段输入的外键值是否有对应的记录</w:t>
       </w:r>
     </w:p>
     <w:p>
@@ -1086,79 +1339,152 @@
           <w:numId w:val="1"/>
         </w:numPr>
       </w:pPr>
-      <w:r>
-        <w:rPr>
-          <w:rFonts w:hint="eastAsia"/>
-        </w:rPr>
-        <w:t>特定field检查</w:t>
-      </w:r>
-    </w:p>
-    <w:p>
-      <w:pPr>
-        <w:ind w:left="360"/>
-        <w:rPr>
-          <w:b/>
-        </w:rPr>
-      </w:pPr>
-      <w:r>
-        <w:rPr>
-          <w:b/>
-        </w:rPr>
-        <w:t>O</w:t>
-      </w:r>
-      <w:r>
-        <w:rPr>
-          <w:rFonts w:hint="eastAsia"/>
-          <w:b/>
-        </w:rPr>
-        <w:t>ptional</w:t>
-      </w:r>
-    </w:p>
-    <w:p>
-      <w:pPr>
-        <w:ind w:left="360"/>
-      </w:pPr>
-      <w:r>
-        <w:rPr>
-          <w:b/>
-        </w:rPr>
-        <w:t>P</w:t>
-      </w:r>
-      <w:r>
-        <w:rPr>
-          <w:rFonts w:hint="eastAsia"/>
-          <w:b/>
-        </w:rPr>
-        <w:t>urpose</w:t>
-      </w:r>
-      <w:r>
-        <w:t>:</w:t>
-      </w:r>
-    </w:p>
-    <w:p>
-      <w:pPr>
-        <w:ind w:left="360"/>
-      </w:pPr>
-      <w:r>
-        <w:tab/>
-      </w:r>
-      <w:r>
-        <w:tab/>
-      </w:r>
-      <w:r>
-        <w:t>C</w:t>
-      </w:r>
-      <w:r>
-        <w:rPr>
-          <w:rFonts w:hint="eastAsia"/>
-        </w:rPr>
-        <w:t>oll中某些字段需要特定的处理</w:t>
-      </w:r>
-    </w:p>
-    <w:p>
-      <w:pPr>
-        <w:ind w:left="360"/>
-      </w:pPr>
+      <w:proofErr w:type="spellStart"/>
+      <w:r>
+        <w:t>enum</w:t>
+      </w:r>
+      <w:proofErr w:type="spellEnd"/>
+      <w:r>
+        <w:t xml:space="preserve"> </w:t>
+      </w:r>
+      <w:r>
+        <w:t>unique check</w:t>
+      </w:r>
+    </w:p>
+    <w:p>
+      <w:pPr>
+        <w:ind w:left="360"/>
+        <w:rPr>
+          <w:b/>
+        </w:rPr>
+      </w:pPr>
+      <w:r>
+        <w:rPr>
+          <w:b/>
+        </w:rPr>
+        <w:t>Optional</w:t>
+      </w:r>
+    </w:p>
+    <w:p>
+      <w:pPr>
+        <w:ind w:left="360"/>
+        <w:rPr>
+          <w:b/>
+        </w:rPr>
+      </w:pPr>
+      <w:r>
+        <w:rPr>
+          <w:b/>
+        </w:rPr>
+        <w:t>Purpose:</w:t>
+      </w:r>
+    </w:p>
+    <w:p>
+      <w:pPr>
+        <w:ind w:left="360"/>
+      </w:pPr>
+      <w:r>
+        <w:rPr>
+          <w:rFonts w:hint="eastAsia"/>
+        </w:rPr>
+        <w:t>如果有枚举值，检测枚举值是否有重复值（因为有些</w:t>
+      </w:r>
+      <w:proofErr w:type="spellStart"/>
+      <w:r>
+        <w:rPr>
+          <w:rFonts w:hint="eastAsia"/>
+        </w:rPr>
+        <w:t>enum</w:t>
+      </w:r>
+      <w:proofErr w:type="spellEnd"/>
+      <w:r>
+        <w:rPr>
+          <w:rFonts w:hint="eastAsia"/>
+        </w:rPr>
+        <w:t>允许重复，有些不允许，所以</w:t>
+      </w:r>
+      <w:r>
+        <w:rPr>
+          <w:rFonts w:hint="eastAsia"/>
+        </w:rPr>
+        <w:t>logic</w:t>
+      </w:r>
+      <w:r>
+        <w:rPr>
+          <w:rFonts w:hint="eastAsia"/>
+        </w:rPr>
+        <w:t>放在</w:t>
+      </w:r>
+      <w:r>
+        <w:rPr>
+          <w:rFonts w:hint="eastAsia"/>
+        </w:rPr>
+        <w:t>controller</w:t>
+      </w:r>
+      <w:r>
+        <w:rPr>
+          <w:rFonts w:hint="eastAsia"/>
+        </w:rPr>
+        <w:t>中）</w:t>
+      </w:r>
+    </w:p>
+    <w:p>
+      <w:pPr>
+        <w:ind w:left="360"/>
+        <w:rPr>
+          <w:rFonts w:eastAsia="宋体"/>
+        </w:rPr>
+      </w:pPr>
+      <w:r>
+        <w:rPr>
+          <w:rFonts w:eastAsia="宋体" w:hint="eastAsia"/>
+        </w:rPr>
+        <w:t xml:space="preserve">PS: </w:t>
+      </w:r>
+      <w:r>
+        <w:rPr>
+          <w:rFonts w:eastAsia="宋体" w:hint="eastAsia"/>
+        </w:rPr>
+        <w:t>为了能够同时应用于</w:t>
+      </w:r>
+      <w:r>
+        <w:rPr>
+          <w:rFonts w:eastAsia="宋体" w:hint="eastAsia"/>
+        </w:rPr>
+        <w:t>browse</w:t>
+      </w:r>
+      <w:r>
+        <w:rPr>
+          <w:rFonts w:eastAsia="宋体" w:hint="eastAsia"/>
+        </w:rPr>
+        <w:t>的输入和</w:t>
+      </w:r>
+      <w:r>
+        <w:rPr>
+          <w:rFonts w:eastAsia="宋体" w:hint="eastAsia"/>
+        </w:rPr>
+        <w:t>internal</w:t>
+      </w:r>
+      <w:r>
+        <w:rPr>
+          <w:rFonts w:eastAsia="宋体" w:hint="eastAsia"/>
+        </w:rPr>
+        <w:t>的输入，所以在</w:t>
+      </w:r>
+      <w:proofErr w:type="spellStart"/>
+      <w:r>
+        <w:rPr>
+          <w:rFonts w:eastAsia="宋体" w:hint="eastAsia"/>
+        </w:rPr>
+        <w:t>dataConvert</w:t>
+      </w:r>
+      <w:proofErr w:type="spellEnd"/>
+      <w:r>
+        <w:rPr>
+          <w:rFonts w:eastAsia="宋体" w:hint="eastAsia"/>
+        </w:rPr>
+        <w:t>完成后执行</w:t>
+      </w:r>
     </w:p>
     <w:p>
       <w:pPr>
@@ -1173,10 +1499,440 @@
         </w:numPr>
       </w:pPr>
       <w:r>
-        <w:rPr>
-          <w:rFonts w:hint="eastAsia"/>
-        </w:rPr>
-        <w:t>对internal</w:t>
+        <w:t>D</w:t>
+      </w:r>
+      <w:r>
+        <w:rPr>
+          <w:rFonts w:hint="eastAsia"/>
+        </w:rPr>
+        <w:t xml:space="preserve">elete </w:t>
+      </w:r>
+      <w:r>
+        <w:t>value not change field</w:t>
+      </w:r>
+    </w:p>
+    <w:p>
+      <w:pPr>
+        <w:ind w:left="360"/>
+        <w:rPr>
+          <w:b/>
+        </w:rPr>
+      </w:pPr>
+      <w:r>
+        <w:rPr>
+          <w:b/>
+        </w:rPr>
+        <w:t>O</w:t>
+      </w:r>
+      <w:r>
+        <w:rPr>
+          <w:rFonts w:hint="eastAsia"/>
+          <w:b/>
+        </w:rPr>
+        <w:t xml:space="preserve">ptional: </w:t>
+      </w:r>
+      <w:r>
+        <w:rPr>
+          <w:rFonts w:hint="eastAsia"/>
+          <w:b/>
+          <w:color w:val="C45911" w:themeColor="accent2" w:themeShade="BF"/>
+        </w:rPr>
+        <w:t xml:space="preserve">update </w:t>
+      </w:r>
+      <w:r>
+        <w:rPr>
+          <w:rFonts w:hint="eastAsia"/>
+          <w:b/>
+          <w:color w:val="C45911" w:themeColor="accent2" w:themeShade="BF"/>
+        </w:rPr>
+        <w:t>专用</w:t>
+      </w:r>
+    </w:p>
+    <w:p>
+      <w:pPr>
+        <w:ind w:left="360"/>
+        <w:rPr>
+          <w:b/>
+        </w:rPr>
+      </w:pPr>
+      <w:r>
+        <w:rPr>
+          <w:b/>
+        </w:rPr>
+        <w:t>P</w:t>
+      </w:r>
+      <w:r>
+        <w:rPr>
+          <w:rFonts w:hint="eastAsia"/>
+          <w:b/>
+        </w:rPr>
+        <w:t>urpose:</w:t>
+      </w:r>
+    </w:p>
+    <w:p>
+      <w:pPr>
+        <w:ind w:left="360"/>
+      </w:pPr>
+      <w:r>
+        <w:rPr>
+          <w:rFonts w:hint="eastAsia"/>
+        </w:rPr>
+        <w:lastRenderedPageBreak/>
+        <w:tab/>
+      </w:r>
+      <w:r>
+        <w:rPr>
+          <w:rFonts w:hint="eastAsia"/>
+        </w:rPr>
+        <w:tab/>
+      </w:r>
+      <w:r>
+        <w:rPr>
+          <w:rFonts w:hint="eastAsia"/>
+        </w:rPr>
+        <w:t>字段值没有发生变化，则删除此字段（防止再次写入）</w:t>
+      </w:r>
+    </w:p>
+    <w:p>
+      <w:pPr>
+        <w:ind w:left="360"/>
+      </w:pPr>
+    </w:p>
+    <w:p>
+      <w:pPr>
+        <w:ind w:left="360"/>
+      </w:pPr>
+    </w:p>
+    <w:p>
+      <w:pPr>
+        <w:numPr>
+          <w:ilvl w:val="0"/>
+          <w:numId w:val="1"/>
+        </w:numPr>
+      </w:pPr>
+      <w:r>
+        <w:t>Field</w:t>
+      </w:r>
+      <w:r>
+        <w:rPr>
+          <w:rFonts w:hint="eastAsia"/>
+        </w:rPr>
+        <w:t>的</w:t>
+      </w:r>
+      <w:r>
+        <w:rPr>
+          <w:rFonts w:hint="eastAsia"/>
+        </w:rPr>
+        <w:t>value</w:t>
+      </w:r>
+      <w:r>
+        <w:rPr>
+          <w:rFonts w:hint="eastAsia"/>
+        </w:rPr>
+        <w:t>是否为</w:t>
+      </w:r>
+      <w:r>
+        <w:rPr>
+          <w:rFonts w:hint="eastAsia"/>
+        </w:rPr>
+        <w:t>unique</w:t>
+      </w:r>
+    </w:p>
+    <w:p>
+      <w:pPr>
+        <w:ind w:left="360"/>
+        <w:rPr>
+          <w:b/>
+        </w:rPr>
+      </w:pPr>
+      <w:r>
+        <w:rPr>
+          <w:b/>
+        </w:rPr>
+        <w:t>O</w:t>
+      </w:r>
+      <w:r>
+        <w:rPr>
+          <w:rFonts w:hint="eastAsia"/>
+          <w:b/>
+        </w:rPr>
+        <w:t>ptional</w:t>
+      </w:r>
+      <w:r>
+        <w:rPr>
+          <w:rFonts w:hint="eastAsia"/>
+        </w:rPr>
+        <w:t>（取决</w:t>
+      </w:r>
+      <w:r>
+        <w:rPr>
+          <w:rFonts w:hint="eastAsia"/>
+        </w:rPr>
+        <w:t>RECORD</w:t>
+      </w:r>
+      <w:r>
+        <w:t>_INFO</w:t>
+      </w:r>
+      <w:r>
+        <w:rPr>
+          <w:rFonts w:hint="eastAsia"/>
+        </w:rPr>
+        <w:t>是否有字段是</w:t>
+      </w:r>
+      <w:r>
+        <w:rPr>
+          <w:rFonts w:hint="eastAsia"/>
+        </w:rPr>
+        <w:t>unique</w:t>
+      </w:r>
+      <w:r>
+        <w:rPr>
+          <w:rFonts w:hint="eastAsia"/>
+        </w:rPr>
+        <w:t>（单</w:t>
+      </w:r>
+      <w:r>
+        <w:rPr>
+          <w:rFonts w:hint="eastAsia"/>
+        </w:rPr>
+        <w:t>field</w:t>
+      </w:r>
+      <w:r>
+        <w:rPr>
+          <w:rFonts w:hint="eastAsia"/>
+        </w:rPr>
+        <w:t>，非复合））</w:t>
+      </w:r>
+    </w:p>
+    <w:p>
+      <w:pPr>
+        <w:ind w:left="360"/>
+      </w:pPr>
+      <w:r>
+        <w:rPr>
+          <w:b/>
+        </w:rPr>
+        <w:t>P</w:t>
+      </w:r>
+      <w:r>
+        <w:rPr>
+          <w:rFonts w:hint="eastAsia"/>
+          <w:b/>
+        </w:rPr>
+        <w:t>urpose</w:t>
+      </w:r>
+      <w:r>
+        <w:t>:</w:t>
+      </w:r>
+    </w:p>
+    <w:p>
+      <w:pPr>
+        <w:ind w:left="360"/>
+      </w:pPr>
+      <w:r>
+        <w:tab/>
+      </w:r>
+      <w:r>
+        <w:tab/>
+      </w:r>
+      <w:r>
+        <w:rPr>
+          <w:rFonts w:hint="eastAsia"/>
+        </w:rPr>
+        <w:t>在</w:t>
+      </w:r>
+      <w:r>
+        <w:rPr>
+          <w:rFonts w:hint="eastAsia"/>
+        </w:rPr>
+        <w:t>logic</w:t>
+      </w:r>
+      <w:r>
+        <w:rPr>
+          <w:rFonts w:hint="eastAsia"/>
+        </w:rPr>
+        <w:t>中对</w:t>
+      </w:r>
+      <w:r>
+        <w:rPr>
+          <w:rFonts w:hint="eastAsia"/>
+        </w:rPr>
+        <w:t>field</w:t>
+      </w:r>
+      <w:r>
+        <w:rPr>
+          <w:rFonts w:hint="eastAsia"/>
+        </w:rPr>
+        <w:t>的</w:t>
+      </w:r>
+      <w:r>
+        <w:rPr>
+          <w:rFonts w:hint="eastAsia"/>
+        </w:rPr>
+        <w:t>value</w:t>
+      </w:r>
+      <w:r>
+        <w:rPr>
+          <w:rFonts w:hint="eastAsia"/>
+        </w:rPr>
+        <w:t>进行</w:t>
+      </w:r>
+      <w:r>
+        <w:rPr>
+          <w:rFonts w:hint="eastAsia"/>
+        </w:rPr>
+        <w:t>unique</w:t>
+      </w:r>
+      <w:r>
+        <w:rPr>
+          <w:rFonts w:hint="eastAsia"/>
+        </w:rPr>
+        <w:t>的检查，以便返回自定义的错误（而不是</w:t>
+      </w:r>
+      <w:proofErr w:type="spellStart"/>
+      <w:r>
+        <w:rPr>
+          <w:rFonts w:hint="eastAsia"/>
+        </w:rPr>
+        <w:t>mongoError</w:t>
+      </w:r>
+      <w:proofErr w:type="spellEnd"/>
+      <w:r>
+        <w:rPr>
+          <w:rFonts w:hint="eastAsia"/>
+        </w:rPr>
+        <w:t>处理过的）</w:t>
+      </w:r>
+    </w:p>
+    <w:p>
+      <w:pPr>
+        <w:ind w:left="360"/>
+      </w:pPr>
+    </w:p>
+    <w:p>
+      <w:pPr>
+        <w:numPr>
+          <w:ilvl w:val="0"/>
+          <w:numId w:val="1"/>
+        </w:numPr>
+      </w:pPr>
+      <w:r>
+        <w:rPr>
+          <w:rFonts w:hint="eastAsia"/>
+        </w:rPr>
+        <w:t>特定</w:t>
+      </w:r>
+      <w:r>
+        <w:rPr>
+          <w:rFonts w:hint="eastAsia"/>
+        </w:rPr>
+        <w:t>field</w:t>
+      </w:r>
+      <w:r>
+        <w:rPr>
+          <w:rFonts w:hint="eastAsia"/>
+        </w:rPr>
+        <w:t>检查</w:t>
+      </w:r>
+    </w:p>
+    <w:p>
+      <w:pPr>
+        <w:ind w:left="360"/>
+        <w:rPr>
+          <w:b/>
+        </w:rPr>
+      </w:pPr>
+      <w:r>
+        <w:rPr>
+          <w:b/>
+        </w:rPr>
+        <w:t>O</w:t>
+      </w:r>
+      <w:r>
+        <w:rPr>
+          <w:rFonts w:hint="eastAsia"/>
+          <w:b/>
+        </w:rPr>
+        <w:t>ptional</w:t>
+      </w:r>
+    </w:p>
+    <w:p>
+      <w:pPr>
+        <w:ind w:left="360"/>
+      </w:pPr>
+      <w:r>
+        <w:rPr>
+          <w:b/>
+        </w:rPr>
+        <w:t>P</w:t>
+      </w:r>
+      <w:r>
+        <w:rPr>
+          <w:rFonts w:hint="eastAsia"/>
+          <w:b/>
+        </w:rPr>
+        <w:t>urpose</w:t>
+      </w:r>
+      <w:r>
+        <w:t>:</w:t>
+      </w:r>
+    </w:p>
+    <w:p>
+      <w:pPr>
+        <w:ind w:left="360"/>
+      </w:pPr>
+      <w:r>
+        <w:tab/>
+      </w:r>
+      <w:r>
+        <w:tab/>
+      </w:r>
+      <w:proofErr w:type="spellStart"/>
+      <w:r>
+        <w:t>C</w:t>
+      </w:r>
+      <w:r>
+        <w:rPr>
+          <w:rFonts w:hint="eastAsia"/>
+        </w:rPr>
+        <w:t>oll</w:t>
+      </w:r>
+      <w:proofErr w:type="spellEnd"/>
+      <w:r>
+        <w:rPr>
+          <w:rFonts w:hint="eastAsia"/>
+        </w:rPr>
+        <w:t>中某些字段需要特定的处理</w:t>
+      </w:r>
+    </w:p>
+    <w:p>
+      <w:pPr>
+        <w:ind w:left="360"/>
+      </w:pPr>
+    </w:p>
+    <w:p>
+      <w:pPr>
+        <w:ind w:left="360"/>
+      </w:pPr>
+    </w:p>
+    <w:p>
+      <w:pPr>
+        <w:numPr>
+          <w:ilvl w:val="0"/>
+          <w:numId w:val="1"/>
+        </w:numPr>
+      </w:pPr>
+      <w:r>
+        <w:rPr>
+          <w:rFonts w:hint="eastAsia"/>
+        </w:rPr>
+        <w:t>对</w:t>
+      </w:r>
+      <w:r>
+        <w:rPr>
+          <w:rFonts w:hint="eastAsia"/>
+        </w:rPr>
+        <w:t>internal</w:t>
       </w:r>
       <w:r>
         <w:t xml:space="preserve"> </w:t>
@@ -1185,7 +1941,25 @@
         <w:rPr>
           <w:rFonts w:hint="eastAsia"/>
         </w:rPr>
-        <w:t>field检测（rule）</w:t>
+        <w:t>field</w:t>
+      </w:r>
+      <w:r>
+        <w:rPr>
+          <w:rFonts w:hint="eastAsia"/>
+        </w:rPr>
+        <w:t>检测（</w:t>
+      </w:r>
+      <w:r>
+        <w:rPr>
+          <w:rFonts w:hint="eastAsia"/>
+        </w:rPr>
+        <w:t>rule</w:t>
+      </w:r>
+      <w:r>
+        <w:rPr>
+          <w:rFonts w:hint="eastAsia"/>
+        </w:rPr>
+        <w:t>）</w:t>
       </w:r>
     </w:p>
     <w:p>
@@ -1212,7 +1986,27 @@
         <w:rPr>
           <w:rFonts w:hint="eastAsia"/>
         </w:rPr>
-        <w:t>（取决coll是否有internal</w:t>
+        <w:t>（取决</w:t>
+      </w:r>
+      <w:proofErr w:type="spellStart"/>
+      <w:r>
+        <w:rPr>
+          <w:rFonts w:hint="eastAsia"/>
+        </w:rPr>
+        <w:t>coll</w:t>
+      </w:r>
+      <w:proofErr w:type="spellEnd"/>
+      <w:r>
+        <w:rPr>
+          <w:rFonts w:hint="eastAsia"/>
+        </w:rPr>
+        <w:t>是否有</w:t>
+      </w:r>
+      <w:r>
+        <w:rPr>
+          <w:rFonts w:hint="eastAsia"/>
+        </w:rPr>
+        <w:t>internal</w:t>
       </w:r>
       <w:r>
         <w:t xml:space="preserve"> </w:t>
@@ -1221,7 +2015,13 @@
         <w:rPr>
           <w:rFonts w:hint="eastAsia"/>
         </w:rPr>
-        <w:t>field）</w:t>
+        <w:t>field</w:t>
+      </w:r>
+      <w:r>
+        <w:rPr>
+          <w:rFonts w:hint="eastAsia"/>
+        </w:rPr>
+        <w:t>）</w:t>
       </w:r>
     </w:p>
     <w:p>
@@ -1255,6 +2055,7 @@
       <w:r>
         <w:tab/>
       </w:r>
+      <w:proofErr w:type="spellStart"/>
       <w:r>
         <w:t>C</w:t>
       </w:r>
@@ -1262,7 +2063,20 @@
         <w:rPr>
           <w:rFonts w:hint="eastAsia"/>
         </w:rPr>
-        <w:t>oll中internal</w:t>
+        <w:t>oll</w:t>
+      </w:r>
+      <w:proofErr w:type="spellEnd"/>
+      <w:r>
+        <w:rPr>
+          <w:rFonts w:hint="eastAsia"/>
+        </w:rPr>
+        <w:t>中</w:t>
+      </w:r>
+      <w:r>
+        <w:rPr>
+          <w:rFonts w:hint="eastAsia"/>
+        </w:rPr>
+        <w:t>internal</w:t>
       </w:r>
       <w:r>
         <w:t xml:space="preserve"> </w:t>
@@ -1271,7 +2085,25 @@
         <w:rPr>
           <w:rFonts w:hint="eastAsia"/>
         </w:rPr>
-        <w:t>field检查，只在dev运行</w:t>
+        <w:t>field</w:t>
+      </w:r>
+      <w:r>
+        <w:rPr>
+          <w:rFonts w:hint="eastAsia"/>
+        </w:rPr>
+        <w:t>检查，只在</w:t>
+      </w:r>
+      <w:r>
+        <w:rPr>
+          <w:rFonts w:hint="eastAsia"/>
+        </w:rPr>
+        <w:t>dev</w:t>
+      </w:r>
+      <w:r>
+        <w:rPr>
+          <w:rFonts w:hint="eastAsia"/>
+        </w:rPr>
+        <w:t>运行</w:t>
       </w:r>
     </w:p>
     <w:p>
@@ -1288,8 +2120,40 @@
         <w:rPr>
           <w:rFonts w:hint="eastAsia"/>
         </w:rPr>
-        <w:t>完成之后，需要根据具体情况，决定是否将internal合并到client输入，形成完成记录保存到db</w:t>
-      </w:r>
+        <w:t>完成之后，需要根据具体情况，决定是否将</w:t>
+      </w:r>
+      <w:r>
+        <w:rPr>
+          <w:rFonts w:hint="eastAsia"/>
+        </w:rPr>
+        <w:t>internal</w:t>
+      </w:r>
+      <w:r>
+        <w:rPr>
+          <w:rFonts w:hint="eastAsia"/>
+        </w:rPr>
+        <w:t>合并到</w:t>
+      </w:r>
+      <w:r>
+        <w:rPr>
+          <w:rFonts w:hint="eastAsia"/>
+        </w:rPr>
+        <w:t>client</w:t>
+      </w:r>
+      <w:r>
+        <w:rPr>
+          <w:rFonts w:hint="eastAsia"/>
+        </w:rPr>
+        <w:t>输入，形成完成记录保存到</w:t>
+      </w:r>
+      <w:proofErr w:type="spellStart"/>
+      <w:r>
+        <w:rPr>
+          <w:rFonts w:hint="eastAsia"/>
+        </w:rPr>
+        <w:t>db</w:t>
+      </w:r>
+      <w:proofErr w:type="spellEnd"/>
     </w:p>
     <w:p>
       <w:pPr>
@@ -1374,34 +2238,46 @@
         <w:ind w:left="360"/>
       </w:pPr>
       <w:r>
-        <w:t>2013年，坐下时臀部发麻，医院诊断为腰椎间盘突出。</w:t>
-      </w:r>
-    </w:p>
-    <w:p>
-      <w:pPr>
-        <w:ind w:left="360"/>
-      </w:pPr>
-      <w:r>
-        <w:t>2015年，病情加重，无论平躺或坐，右腿持续剧烈疼痛，导致无法行动，后至浦东医院做物理牵引，病情有所缓解，平躺或者骑自行车无疼痛感，但是直立或者走路，右腿大腿会不时剧烈疼痛，导致无法继续行走，MR显示结果为椎间盘突出伴椎管狭窄。</w:t>
+        <w:t>2013</w:t>
+      </w:r>
+      <w:r>
+        <w:t>年，坐下时臀部发麻，医院诊断为腰椎间盘突出。</w:t>
+      </w:r>
+    </w:p>
+    <w:p>
+      <w:pPr>
+        <w:ind w:left="360"/>
+      </w:pPr>
+      <w:r>
+        <w:t>2015</w:t>
+      </w:r>
+      <w:r>
+        <w:t>年，病情加重，无论平躺或坐，右腿持续剧烈疼痛，导致无法行动，后至浦东医院做物理牵引，病情有所缓解，平躺或者骑自行车无疼痛感，但是直立或者走路，右腿大腿会不时剧烈疼痛，导致无法继续行走，</w:t>
+      </w:r>
+      <w:r>
+        <w:t>MR</w:t>
+      </w:r>
+      <w:r>
+        <w:t>显示结果为椎间盘突出伴椎管狭窄。</w:t>
       </w:r>
     </w:p>
     <w:sectPr>
       <w:pgSz w:w="11906" w:h="16838"/>
       <w:pgMar w:top="1440" w:right="1800" w:bottom="1440" w:left="1800" w:header="851" w:footer="992" w:gutter="0"/>
-      <w:cols w:space="425" w:num="1"/>
-      <w:docGrid w:type="lines" w:linePitch="312" w:charSpace="0"/>
+      <w:cols w:space="425"/>
+      <w:docGrid w:type="lines" w:linePitch="312"/>
     </w:sectPr>
   </w:body>
 </w:document>
 </file>
 
 <file path=word/numbering.xml><?xml version="1.0" encoding="utf-8"?>
-<w:numbering xmlns:wpc="http://schemas.microsoft.com/office/word/2010/wordprocessingCanvas" xmlns:mc="http://schemas.openxmlformats.org/markup-compatibility/2006" xmlns:o="urn:schemas-microsoft-com:office:office" xmlns:r="http://schemas.openxmlformats.org/officeDocument/2006/relationships" xmlns:m="http://schemas.openxmlformats.org/officeDocument/2006/math" xmlns:v="urn:schemas-microsoft-com:vml" xmlns:wp14="http://schemas.microsoft.com/office/word/2010/wordprocessingDrawing" xmlns:wp="http://schemas.openxmlformats.org/drawingml/2006/wordprocessingDrawing" xmlns:w10="urn:schemas-microsoft-com:office:word" xmlns:w="http://schemas.openxmlformats.org/wordprocessingml/2006/main" xmlns:w14="http://schemas.microsoft.com/office/word/2010/wordml" xmlns:wpg="http://schemas.microsoft.com/office/word/2010/wordprocessingGroup" xmlns:wpi="http://schemas.microsoft.com/office/word/2010/wordprocessingInk" xmlns:wne="http://schemas.microsoft.com/office/word/2006/wordml" xmlns:wps="http://schemas.microsoft.com/office/word/2010/wordprocessingShape" mc:Ignorable="w14 wp14">
-  <w:abstractNum w:abstractNumId="0">
+<w:numbering xmlns:wpc="http://schemas.microsoft.com/office/word/2010/wordprocessingCanvas" xmlns:cx="http://schemas.microsoft.com/office/drawing/2014/chartex" xmlns:cx1="http://schemas.microsoft.com/office/drawing/2015/9/8/chartex" xmlns:mc="http://schemas.openxmlformats.org/markup-compatibility/2006" xmlns:o="urn:schemas-microsoft-com:office:office" xmlns:r="http://schemas.openxmlformats.org/officeDocument/2006/relationships" xmlns:m="http://schemas.openxmlformats.org/officeDocument/2006/math" xmlns:v="urn:schemas-microsoft-com:vml" xmlns:wp14="http://schemas.microsoft.com/office/word/2010/wordprocessingDrawing" xmlns:wp="http://schemas.openxmlformats.org/drawingml/2006/wordprocessingDrawing" xmlns:w10="urn:schemas-microsoft-com:office:word" xmlns:w="http://schemas.openxmlformats.org/wordprocessingml/2006/main" xmlns:w14="http://schemas.microsoft.com/office/word/2010/wordml" xmlns:w15="http://schemas.microsoft.com/office/word/2012/wordml" xmlns:w16se="http://schemas.microsoft.com/office/word/2015/wordml/symex" xmlns:wpg="http://schemas.microsoft.com/office/word/2010/wordprocessingGroup" xmlns:wpi="http://schemas.microsoft.com/office/word/2010/wordprocessingInk" xmlns:wne="http://schemas.microsoft.com/office/word/2006/wordml" xmlns:wps="http://schemas.microsoft.com/office/word/2010/wordprocessingShape" mc:Ignorable="w14 w15 w16se wp14">
+  <w:abstractNum w:abstractNumId="0" w15:restartNumberingAfterBreak="0">
     <w:nsid w:val="180C4533"/>
     <w:multiLevelType w:val="multilevel"/>
     <w:tmpl w:val="180C4533"/>
-    <w:lvl w:ilvl="0" w:tentative="0">
+    <w:lvl w:ilvl="0">
       <w:start w:val="1"/>
       <w:numFmt w:val="decimal"/>
       <w:lvlText w:val="%1."/>
@@ -1413,7 +2289,7 @@
         <w:rFonts w:hint="default"/>
       </w:rPr>
     </w:lvl>
-    <w:lvl w:ilvl="1" w:tentative="0">
+    <w:lvl w:ilvl="1">
       <w:start w:val="1"/>
       <w:numFmt w:val="lowerLetter"/>
       <w:lvlText w:val="%2)"/>
@@ -1422,7 +2298,7 @@
         <w:ind w:left="840" w:hanging="420"/>
       </w:pPr>
     </w:lvl>
-    <w:lvl w:ilvl="2" w:tentative="0">
+    <w:lvl w:ilvl="2">
       <w:start w:val="1"/>
       <w:numFmt w:val="lowerRoman"/>
       <w:lvlText w:val="%3."/>
@@ -1431,7 +2307,7 @@
         <w:ind w:left="1260" w:hanging="420"/>
       </w:pPr>
     </w:lvl>
-    <w:lvl w:ilvl="3" w:tentative="0">
+    <w:lvl w:ilvl="3">
       <w:start w:val="1"/>
       <w:numFmt w:val="decimal"/>
       <w:lvlText w:val="%4."/>
@@ -1440,7 +2316,7 @@
         <w:ind w:left="1680" w:hanging="420"/>
       </w:pPr>
     </w:lvl>
-    <w:lvl w:ilvl="4" w:tentative="0">
+    <w:lvl w:ilvl="4">
       <w:start w:val="1"/>
       <w:numFmt w:val="lowerLetter"/>
       <w:lvlText w:val="%5)"/>
@@ -1449,7 +2325,7 @@
         <w:ind w:left="2100" w:hanging="420"/>
       </w:pPr>
     </w:lvl>
-    <w:lvl w:ilvl="5" w:tentative="0">
+    <w:lvl w:ilvl="5">
       <w:start w:val="1"/>
       <w:numFmt w:val="lowerRoman"/>
       <w:lvlText w:val="%6."/>
@@ -1458,7 +2334,7 @@
         <w:ind w:left="2520" w:hanging="420"/>
       </w:pPr>
     </w:lvl>
-    <w:lvl w:ilvl="6" w:tentative="0">
+    <w:lvl w:ilvl="6">
       <w:start w:val="1"/>
       <w:numFmt w:val="decimal"/>
       <w:lvlText w:val="%7."/>
@@ -1467,7 +2343,7 @@
         <w:ind w:left="2940" w:hanging="420"/>
       </w:pPr>
     </w:lvl>
-    <w:lvl w:ilvl="7" w:tentative="0">
+    <w:lvl w:ilvl="7">
       <w:start w:val="1"/>
       <w:numFmt w:val="lowerLetter"/>
       <w:lvlText w:val="%8)"/>
@@ -1476,7 +2352,7 @@
         <w:ind w:left="3360" w:hanging="420"/>
       </w:pPr>
     </w:lvl>
-    <w:lvl w:ilvl="8" w:tentative="0">
+    <w:lvl w:ilvl="8">
       <w:start w:val="1"/>
       <w:numFmt w:val="lowerRoman"/>
       <w:lvlText w:val="%9."/>
@@ -1493,293 +2369,411 @@
 </file>
 
 <file path=word/styles.xml><?xml version="1.0" encoding="utf-8"?>
-<w:styles xmlns:mc="http://schemas.openxmlformats.org/markup-compatibility/2006" xmlns:o="urn:schemas-microsoft-com:office:office" xmlns:r="http://schemas.openxmlformats.org/officeDocument/2006/relationships" xmlns:m="http://schemas.openxmlformats.org/officeDocument/2006/math" xmlns:v="urn:schemas-microsoft-com:vml" xmlns:w="http://schemas.openxmlformats.org/wordprocessingml/2006/main" xmlns:w14="http://schemas.microsoft.com/office/word/2010/wordml" xmlns:w10="urn:schemas-microsoft-com:office:word" xmlns:sl="http://schemas.openxmlformats.org/schemaLibrary/2006/main" mc:Ignorable="w14">
+<w:styles xmlns:mc="http://schemas.openxmlformats.org/markup-compatibility/2006" xmlns:r="http://schemas.openxmlformats.org/officeDocument/2006/relationships" xmlns:w="http://schemas.openxmlformats.org/wordprocessingml/2006/main" xmlns:w14="http://schemas.microsoft.com/office/word/2010/wordml" xmlns:w15="http://schemas.microsoft.com/office/word/2012/wordml" xmlns:w16se="http://schemas.microsoft.com/office/word/2015/wordml/symex" mc:Ignorable="w14 w15 w16se">
   <w:docDefaults>
     <w:rPrDefault>
       <w:rPr>
-        <w:rFonts w:asciiTheme="minorHAnsi" w:hAnsiTheme="minorHAnsi" w:eastAsiaTheme="minorEastAsia" w:cstheme="minorBidi"/>
+        <w:rFonts w:asciiTheme="minorHAnsi" w:eastAsiaTheme="minorEastAsia" w:hAnsiTheme="minorHAnsi" w:cstheme="minorBidi"/>
+        <w:lang w:val="en-US" w:eastAsia="zh-CN" w:bidi="ar-SA"/>
       </w:rPr>
     </w:rPrDefault>
+    <w:pPrDefault/>
   </w:docDefaults>
-  <w:latentStyles w:count="260" w:defQFormat="0" w:defUnhideWhenUsed="1" w:defSemiHidden="1" w:defUIPriority="99" w:defLockedState="0">
-    <w:lsdException w:qFormat="1" w:unhideWhenUsed="0" w:uiPriority="0" w:semiHidden="0" w:name="Normal"/>
-    <w:lsdException w:qFormat="1" w:unhideWhenUsed="0" w:uiPriority="9" w:semiHidden="0" w:name="heading 1"/>
-    <w:lsdException w:qFormat="1" w:uiPriority="9" w:name="heading 2"/>
-    <w:lsdException w:qFormat="1" w:uiPriority="9" w:name="heading 3"/>
-    <w:lsdException w:qFormat="1" w:uiPriority="9" w:name="heading 4"/>
-    <w:lsdException w:qFormat="1" w:uiPriority="9" w:name="heading 5"/>
-    <w:lsdException w:qFormat="1" w:uiPriority="9" w:name="heading 6"/>
-    <w:lsdException w:qFormat="1" w:uiPriority="9" w:name="heading 7"/>
-    <w:lsdException w:qFormat="1" w:uiPriority="9" w:name="heading 8"/>
-    <w:lsdException w:qFormat="1" w:uiPriority="9" w:name="heading 9"/>
-    <w:lsdException w:uiPriority="99" w:name="index 1"/>
-    <w:lsdException w:uiPriority="99" w:name="index 2"/>
-    <w:lsdException w:uiPriority="99" w:name="index 3"/>
-    <w:lsdException w:uiPriority="99" w:name="index 4"/>
-    <w:lsdException w:uiPriority="99" w:name="index 5"/>
-    <w:lsdException w:uiPriority="99" w:name="index 6"/>
-    <w:lsdException w:uiPriority="99" w:name="index 7"/>
-    <w:lsdException w:uiPriority="99" w:name="index 8"/>
-    <w:lsdException w:uiPriority="99" w:name="index 9"/>
-    <w:lsdException w:uiPriority="39" w:name="toc 1"/>
-    <w:lsdException w:uiPriority="39" w:name="toc 2"/>
-    <w:lsdException w:uiPriority="39" w:name="toc 3"/>
-    <w:lsdException w:uiPriority="39" w:name="toc 4"/>
-    <w:lsdException w:uiPriority="39" w:name="toc 5"/>
-    <w:lsdException w:uiPriority="39" w:name="toc 6"/>
-    <w:lsdException w:uiPriority="39" w:name="toc 7"/>
-    <w:lsdException w:uiPriority="39" w:name="toc 8"/>
-    <w:lsdException w:uiPriority="39" w:name="toc 9"/>
-    <w:lsdException w:uiPriority="99" w:name="Normal Indent"/>
-    <w:lsdException w:uiPriority="99" w:name="footnote text"/>
-    <w:lsdException w:uiPriority="99" w:name="annotation text"/>
-    <w:lsdException w:uiPriority="99" w:name="header"/>
-    <w:lsdException w:uiPriority="99" w:name="footer"/>
-    <w:lsdException w:uiPriority="99" w:name="index heading"/>
-    <w:lsdException w:qFormat="1" w:uiPriority="35" w:name="caption"/>
-    <w:lsdException w:uiPriority="99" w:name="table of figures"/>
-    <w:lsdException w:uiPriority="99" w:name="envelope address"/>
-    <w:lsdException w:uiPriority="99" w:name="envelope return"/>
-    <w:lsdException w:uiPriority="99" w:name="footnote reference"/>
-    <w:lsdException w:uiPriority="99" w:name="annotation reference"/>
-    <w:lsdException w:uiPriority="99" w:name="line number"/>
-    <w:lsdException w:uiPriority="99" w:name="page number"/>
-    <w:lsdException w:uiPriority="99" w:name="endnote reference"/>
-    <w:lsdException w:uiPriority="99" w:name="endnote text"/>
-    <w:lsdException w:uiPriority="99" w:name="table of authorities"/>
-    <w:lsdException w:uiPriority="99" w:name="macro"/>
-    <w:lsdException w:uiPriority="99" w:name="toa heading"/>
-    <w:lsdException w:uiPriority="99" w:name="List"/>
-    <w:lsdException w:uiPriority="99" w:name="List Bullet"/>
-    <w:lsdException w:uiPriority="99" w:name="List Number"/>
-    <w:lsdException w:uiPriority="99" w:name="List 2"/>
-    <w:lsdException w:uiPriority="99" w:name="List 3"/>
-    <w:lsdException w:uiPriority="99" w:name="List 4"/>
-    <w:lsdException w:uiPriority="99" w:name="List 5"/>
-    <w:lsdException w:uiPriority="99" w:name="List Bullet 2"/>
-    <w:lsdException w:uiPriority="99" w:name="List Bullet 3"/>
-    <w:lsdException w:uiPriority="99" w:name="List Bullet 4"/>
-    <w:lsdException w:uiPriority="99" w:name="List Bullet 5"/>
-    <w:lsdException w:uiPriority="99" w:name="List Number 2"/>
-    <w:lsdException w:uiPriority="99" w:name="List Number 3"/>
-    <w:lsdException w:uiPriority="99" w:name="List Number 4"/>
-    <w:lsdException w:uiPriority="99" w:name="List Number 5"/>
-    <w:lsdException w:qFormat="1" w:unhideWhenUsed="0" w:uiPriority="10" w:semiHidden="0" w:name="Title"/>
-    <w:lsdException w:uiPriority="99" w:name="Closing"/>
-    <w:lsdException w:uiPriority="99" w:name="Signature"/>
-    <w:lsdException w:qFormat="1" w:uiPriority="1" w:name="Default Paragraph Font"/>
-    <w:lsdException w:uiPriority="99" w:name="Body Text"/>
-    <w:lsdException w:uiPriority="99" w:name="Body Text Indent"/>
-    <w:lsdException w:uiPriority="99" w:name="List Continue"/>
-    <w:lsdException w:uiPriority="99" w:name="List Continue 2"/>
-    <w:lsdException w:uiPriority="99" w:name="List Continue 3"/>
-    <w:lsdException w:uiPriority="99" w:name="List Continue 4"/>
-    <w:lsdException w:uiPriority="99" w:name="List Continue 5"/>
-    <w:lsdException w:uiPriority="99" w:name="Message Header"/>
-    <w:lsdException w:qFormat="1" w:unhideWhenUsed="0" w:uiPriority="11" w:semiHidden="0" w:name="Subtitle"/>
-    <w:lsdException w:uiPriority="99" w:name="Salutation"/>
-    <w:lsdException w:uiPriority="99" w:name="Date"/>
-    <w:lsdException w:uiPriority="99" w:name="Body Text First Indent"/>
-    <w:lsdException w:uiPriority="99" w:name="Body Text First Indent 2"/>
-    <w:lsdException w:uiPriority="99" w:name="Note Heading"/>
-    <w:lsdException w:uiPriority="99" w:name="Body Text 2"/>
-    <w:lsdException w:uiPriority="99" w:name="Body Text 3"/>
-    <w:lsdException w:uiPriority="99" w:name="Body Text Indent 2"/>
-    <w:lsdException w:uiPriority="99" w:name="Body Text Indent 3"/>
-    <w:lsdException w:uiPriority="99" w:name="Block Text"/>
-    <w:lsdException w:uiPriority="99" w:name="Hyperlink"/>
-    <w:lsdException w:uiPriority="99" w:name="FollowedHyperlink"/>
-    <w:lsdException w:qFormat="1" w:unhideWhenUsed="0" w:uiPriority="22" w:semiHidden="0" w:name="Strong"/>
-    <w:lsdException w:qFormat="1" w:unhideWhenUsed="0" w:uiPriority="20" w:semiHidden="0" w:name="Emphasis"/>
-    <w:lsdException w:uiPriority="99" w:name="Document Map"/>
-    <w:lsdException w:uiPriority="99" w:name="Plain Text"/>
-    <w:lsdException w:uiPriority="99" w:name="E-mail Signature"/>
-    <w:lsdException w:uiPriority="99" w:name="Normal (Web)"/>
-    <w:lsdException w:uiPriority="99" w:name="HTML Acronym"/>
-    <w:lsdException w:uiPriority="99" w:name="HTML Address"/>
-    <w:lsdException w:uiPriority="99" w:name="HTML Cite"/>
-    <w:lsdException w:uiPriority="99" w:name="HTML Code"/>
-    <w:lsdException w:uiPriority="99" w:name="HTML Definition"/>
-    <w:lsdException w:uiPriority="99" w:name="HTML Keyboard"/>
-    <w:lsdException w:uiPriority="99" w:name="HTML Preformatted"/>
-    <w:lsdException w:uiPriority="99" w:name="HTML Sample"/>
-    <w:lsdException w:uiPriority="99" w:name="HTML Typewriter"/>
-    <w:lsdException w:uiPriority="99" w:name="HTML Variable"/>
-    <w:lsdException w:qFormat="1" w:uiPriority="99" w:name="Normal Table"/>
-    <w:lsdException w:uiPriority="99" w:name="annotation subject"/>
-    <w:lsdException w:uiPriority="99" w:name="Table Simple 1"/>
-    <w:lsdException w:uiPriority="99" w:name="Table Simple 2"/>
-    <w:lsdException w:uiPriority="99" w:name="Table Simple 3"/>
-    <w:lsdException w:uiPriority="99" w:name="Table Classic 1"/>
-    <w:lsdException w:uiPriority="99" w:name="Table Classic 2"/>
-    <w:lsdException w:uiPriority="99" w:name="Table Classic 3"/>
-    <w:lsdException w:uiPriority="99" w:name="Table Classic 4"/>
-    <w:lsdException w:uiPriority="99" w:name="Table Colorful 1"/>
-    <w:lsdException w:uiPriority="99" w:name="Table Colorful 2"/>
-    <w:lsdException w:uiPriority="99" w:name="Table Colorful 3"/>
-    <w:lsdException w:uiPriority="99" w:name="Table Columns 1"/>
-    <w:lsdException w:uiPriority="99" w:name="Table Columns 2"/>
-    <w:lsdException w:uiPriority="99" w:name="Table Columns 3"/>
-    <w:lsdException w:uiPriority="99" w:name="Table Columns 4"/>
-    <w:lsdException w:uiPriority="99" w:name="Table Columns 5"/>
-    <w:lsdException w:uiPriority="99" w:name="Table Grid 1"/>
-    <w:lsdException w:uiPriority="99" w:name="Table Grid 2"/>
-    <w:lsdException w:uiPriority="99" w:name="Table Grid 3"/>
-    <w:lsdException w:uiPriority="99" w:name="Table Grid 4"/>
-    <w:lsdException w:uiPriority="99" w:name="Table Grid 5"/>
-    <w:lsdException w:uiPriority="99" w:name="Table Grid 6"/>
-    <w:lsdException w:uiPriority="99" w:name="Table Grid 7"/>
-    <w:lsdException w:uiPriority="99" w:name="Table Grid 8"/>
-    <w:lsdException w:uiPriority="99" w:name="Table List 1"/>
-    <w:lsdException w:uiPriority="99" w:name="Table List 2"/>
-    <w:lsdException w:uiPriority="99" w:name="Table List 3"/>
-    <w:lsdException w:uiPriority="99" w:name="Table List 4"/>
-    <w:lsdException w:uiPriority="99" w:name="Table List 5"/>
-    <w:lsdException w:uiPriority="99" w:name="Table List 6"/>
-    <w:lsdException w:uiPriority="99" w:name="Table List 7"/>
-    <w:lsdException w:uiPriority="99" w:name="Table List 8"/>
-    <w:lsdException w:uiPriority="99" w:name="Table 3D effects 1"/>
-    <w:lsdException w:uiPriority="99" w:name="Table 3D effects 2"/>
-    <w:lsdException w:uiPriority="99" w:name="Table 3D effects 3"/>
-    <w:lsdException w:uiPriority="99" w:name="Table Contemporary"/>
-    <w:lsdException w:uiPriority="99" w:name="Table Elegant"/>
-    <w:lsdException w:uiPriority="99" w:name="Table Professional"/>
-    <w:lsdException w:uiPriority="99" w:name="Table Subtle 1"/>
-    <w:lsdException w:uiPriority="99" w:name="Table Subtle 2"/>
-    <w:lsdException w:uiPriority="99" w:name="Table Web 1"/>
-    <w:lsdException w:uiPriority="99" w:name="Table Web 2"/>
-    <w:lsdException w:uiPriority="99" w:name="Table Web 3"/>
-    <w:lsdException w:qFormat="1" w:uiPriority="99" w:semiHidden="0" w:name="Balloon Text"/>
-    <w:lsdException w:unhideWhenUsed="0" w:uiPriority="39" w:semiHidden="0" w:name="Table Grid"/>
-    <w:lsdException w:uiPriority="99" w:name="Table Theme"/>
-    <w:lsdException w:unhideWhenUsed="0" w:uiPriority="60" w:semiHidden="0" w:name="Light Shading"/>
-    <w:lsdException w:unhideWhenUsed="0" w:uiPriority="61" w:semiHidden="0" w:name="Light List"/>
-    <w:lsdException w:unhideWhenUsed="0" w:uiPriority="62" w:semiHidden="0" w:name="Light Grid"/>
-    <w:lsdException w:unhideWhenUsed="0" w:uiPriority="63" w:semiHidden="0" w:name="Medium Shading 1"/>
-    <w:lsdException w:unhideWhenUsed="0" w:uiPriority="64" w:semiHidden="0" w:name="Medium Shading 2"/>
-    <w:lsdException w:unhideWhenUsed="0" w:uiPriority="65" w:semiHidden="0" w:name="Medium List 1"/>
-    <w:lsdException w:unhideWhenUsed="0" w:uiPriority="66" w:semiHidden="0" w:name="Medium List 2"/>
-    <w:lsdException w:unhideWhenUsed="0" w:uiPriority="67" w:semiHidden="0" w:name="Medium Grid 1"/>
-    <w:lsdException w:unhideWhenUsed="0" w:uiPriority="68" w:semiHidden="0" w:name="Medium Grid 2"/>
-    <w:lsdException w:unhideWhenUsed="0" w:uiPriority="69" w:semiHidden="0" w:name="Medium Grid 3"/>
-    <w:lsdException w:unhideWhenUsed="0" w:uiPriority="70" w:semiHidden="0" w:name="Dark List"/>
-    <w:lsdException w:unhideWhenUsed="0" w:uiPriority="71" w:semiHidden="0" w:name="Colorful Shading"/>
-    <w:lsdException w:unhideWhenUsed="0" w:uiPriority="72" w:semiHidden="0" w:name="Colorful List"/>
-    <w:lsdException w:unhideWhenUsed="0" w:uiPriority="73" w:semiHidden="0" w:name="Colorful Grid"/>
-    <w:lsdException w:unhideWhenUsed="0" w:uiPriority="60" w:semiHidden="0" w:name="Light Shading Accent 1"/>
-    <w:lsdException w:unhideWhenUsed="0" w:uiPriority="61" w:semiHidden="0" w:name="Light List Accent 1"/>
-    <w:lsdException w:unhideWhenUsed="0" w:uiPriority="62" w:semiHidden="0" w:name="Light Grid Accent 1"/>
-    <w:lsdException w:unhideWhenUsed="0" w:uiPriority="63" w:semiHidden="0" w:name="Medium Shading 1 Accent 1"/>
-    <w:lsdException w:unhideWhenUsed="0" w:uiPriority="64" w:semiHidden="0" w:name="Medium Shading 2 Accent 1"/>
-    <w:lsdException w:unhideWhenUsed="0" w:uiPriority="65" w:semiHidden="0" w:name="Medium List 1 Accent 1"/>
-    <w:lsdException w:unhideWhenUsed="0" w:uiPriority="66" w:semiHidden="0" w:name="Medium List 2 Accent 1"/>
-    <w:lsdException w:unhideWhenUsed="0" w:uiPriority="67" w:semiHidden="0" w:name="Medium Grid 1 Accent 1"/>
-    <w:lsdException w:unhideWhenUsed="0" w:uiPriority="68" w:semiHidden="0" w:name="Medium Grid 2 Accent 1"/>
-    <w:lsdException w:unhideWhenUsed="0" w:uiPriority="69" w:semiHidden="0" w:name="Medium Grid 3 Accent 1"/>
-    <w:lsdException w:unhideWhenUsed="0" w:uiPriority="70" w:semiHidden="0" w:name="Dark List Accent 1"/>
-    <w:lsdException w:unhideWhenUsed="0" w:uiPriority="71" w:semiHidden="0" w:name="Colorful Shading Accent 1"/>
-    <w:lsdException w:unhideWhenUsed="0" w:uiPriority="72" w:semiHidden="0" w:name="Colorful List Accent 1"/>
-    <w:lsdException w:unhideWhenUsed="0" w:uiPriority="73" w:semiHidden="0" w:name="Colorful Grid Accent 1"/>
-    <w:lsdException w:unhideWhenUsed="0" w:uiPriority="60" w:semiHidden="0" w:name="Light Shading Accent 2"/>
-    <w:lsdException w:unhideWhenUsed="0" w:uiPriority="61" w:semiHidden="0" w:name="Light List Accent 2"/>
-    <w:lsdException w:unhideWhenUsed="0" w:uiPriority="62" w:semiHidden="0" w:name="Light Grid Accent 2"/>
-    <w:lsdException w:unhideWhenUsed="0" w:uiPriority="63" w:semiHidden="0" w:name="Medium Shading 1 Accent 2"/>
-    <w:lsdException w:unhideWhenUsed="0" w:uiPriority="64" w:semiHidden="0" w:name="Medium Shading 2 Accent 2"/>
-    <w:lsdException w:unhideWhenUsed="0" w:uiPriority="65" w:semiHidden="0" w:name="Medium List 1 Accent 2"/>
-    <w:lsdException w:unhideWhenUsed="0" w:uiPriority="66" w:semiHidden="0" w:name="Medium List 2 Accent 2"/>
-    <w:lsdException w:unhideWhenUsed="0" w:uiPriority="67" w:semiHidden="0" w:name="Medium Grid 1 Accent 2"/>
-    <w:lsdException w:unhideWhenUsed="0" w:uiPriority="68" w:semiHidden="0" w:name="Medium Grid 2 Accent 2"/>
-    <w:lsdException w:unhideWhenUsed="0" w:uiPriority="69" w:semiHidden="0" w:name="Medium Grid 3 Accent 2"/>
-    <w:lsdException w:unhideWhenUsed="0" w:uiPriority="70" w:semiHidden="0" w:name="Dark List Accent 2"/>
-    <w:lsdException w:unhideWhenUsed="0" w:uiPriority="71" w:semiHidden="0" w:name="Colorful Shading Accent 2"/>
-    <w:lsdException w:unhideWhenUsed="0" w:uiPriority="72" w:semiHidden="0" w:name="Colorful List Accent 2"/>
-    <w:lsdException w:unhideWhenUsed="0" w:uiPriority="73" w:semiHidden="0" w:name="Colorful Grid Accent 2"/>
-    <w:lsdException w:unhideWhenUsed="0" w:uiPriority="60" w:semiHidden="0" w:name="Light Shading Accent 3"/>
-    <w:lsdException w:unhideWhenUsed="0" w:uiPriority="61" w:semiHidden="0" w:name="Light List Accent 3"/>
-    <w:lsdException w:unhideWhenUsed="0" w:uiPriority="62" w:semiHidden="0" w:name="Light Grid Accent 3"/>
-    <w:lsdException w:unhideWhenUsed="0" w:uiPriority="63" w:semiHidden="0" w:name="Medium Shading 1 Accent 3"/>
-    <w:lsdException w:unhideWhenUsed="0" w:uiPriority="64" w:semiHidden="0" w:name="Medium Shading 2 Accent 3"/>
-    <w:lsdException w:unhideWhenUsed="0" w:uiPriority="65" w:semiHidden="0" w:name="Medium List 1 Accent 3"/>
-    <w:lsdException w:unhideWhenUsed="0" w:uiPriority="66" w:semiHidden="0" w:name="Medium List 2 Accent 3"/>
-    <w:lsdException w:unhideWhenUsed="0" w:uiPriority="67" w:semiHidden="0" w:name="Medium Grid 1 Accent 3"/>
-    <w:lsdException w:unhideWhenUsed="0" w:uiPriority="68" w:semiHidden="0" w:name="Medium Grid 2 Accent 3"/>
-    <w:lsdException w:unhideWhenUsed="0" w:uiPriority="69" w:semiHidden="0" w:name="Medium Grid 3 Accent 3"/>
-    <w:lsdException w:unhideWhenUsed="0" w:uiPriority="70" w:semiHidden="0" w:name="Dark List Accent 3"/>
-    <w:lsdException w:unhideWhenUsed="0" w:uiPriority="71" w:semiHidden="0" w:name="Colorful Shading Accent 3"/>
-    <w:lsdException w:unhideWhenUsed="0" w:uiPriority="72" w:semiHidden="0" w:name="Colorful List Accent 3"/>
-    <w:lsdException w:unhideWhenUsed="0" w:uiPriority="73" w:semiHidden="0" w:name="Colorful Grid Accent 3"/>
-    <w:lsdException w:unhideWhenUsed="0" w:uiPriority="60" w:semiHidden="0" w:name="Light Shading Accent 4"/>
-    <w:lsdException w:unhideWhenUsed="0" w:uiPriority="61" w:semiHidden="0" w:name="Light List Accent 4"/>
-    <w:lsdException w:unhideWhenUsed="0" w:uiPriority="62" w:semiHidden="0" w:name="Light Grid Accent 4"/>
-    <w:lsdException w:unhideWhenUsed="0" w:uiPriority="63" w:semiHidden="0" w:name="Medium Shading 1 Accent 4"/>
-    <w:lsdException w:unhideWhenUsed="0" w:uiPriority="64" w:semiHidden="0" w:name="Medium Shading 2 Accent 4"/>
-    <w:lsdException w:unhideWhenUsed="0" w:uiPriority="65" w:semiHidden="0" w:name="Medium List 1 Accent 4"/>
-    <w:lsdException w:unhideWhenUsed="0" w:uiPriority="66" w:semiHidden="0" w:name="Medium List 2 Accent 4"/>
-    <w:lsdException w:unhideWhenUsed="0" w:uiPriority="67" w:semiHidden="0" w:name="Medium Grid 1 Accent 4"/>
-    <w:lsdException w:unhideWhenUsed="0" w:uiPriority="68" w:semiHidden="0" w:name="Medium Grid 2 Accent 4"/>
-    <w:lsdException w:unhideWhenUsed="0" w:uiPriority="69" w:semiHidden="0" w:name="Medium Grid 3 Accent 4"/>
-    <w:lsdException w:unhideWhenUsed="0" w:uiPriority="70" w:semiHidden="0" w:name="Dark List Accent 4"/>
-    <w:lsdException w:unhideWhenUsed="0" w:uiPriority="71" w:semiHidden="0" w:name="Colorful Shading Accent 4"/>
-    <w:lsdException w:unhideWhenUsed="0" w:uiPriority="72" w:semiHidden="0" w:name="Colorful List Accent 4"/>
-    <w:lsdException w:unhideWhenUsed="0" w:uiPriority="73" w:semiHidden="0" w:name="Colorful Grid Accent 4"/>
-    <w:lsdException w:unhideWhenUsed="0" w:uiPriority="60" w:semiHidden="0" w:name="Light Shading Accent 5"/>
-    <w:lsdException w:unhideWhenUsed="0" w:uiPriority="61" w:semiHidden="0" w:name="Light List Accent 5"/>
-    <w:lsdException w:unhideWhenUsed="0" w:uiPriority="62" w:semiHidden="0" w:name="Light Grid Accent 5"/>
-    <w:lsdException w:unhideWhenUsed="0" w:uiPriority="63" w:semiHidden="0" w:name="Medium Shading 1 Accent 5"/>
-    <w:lsdException w:unhideWhenUsed="0" w:uiPriority="64" w:semiHidden="0" w:name="Medium Shading 2 Accent 5"/>
-    <w:lsdException w:unhideWhenUsed="0" w:uiPriority="65" w:semiHidden="0" w:name="Medium List 1 Accent 5"/>
-    <w:lsdException w:unhideWhenUsed="0" w:uiPriority="66" w:semiHidden="0" w:name="Medium List 2 Accent 5"/>
-    <w:lsdException w:unhideWhenUsed="0" w:uiPriority="67" w:semiHidden="0" w:name="Medium Grid 1 Accent 5"/>
-    <w:lsdException w:unhideWhenUsed="0" w:uiPriority="68" w:semiHidden="0" w:name="Medium Grid 2 Accent 5"/>
-    <w:lsdException w:unhideWhenUsed="0" w:uiPriority="69" w:semiHidden="0" w:name="Medium Grid 3 Accent 5"/>
-    <w:lsdException w:unhideWhenUsed="0" w:uiPriority="70" w:semiHidden="0" w:name="Dark List Accent 5"/>
-    <w:lsdException w:unhideWhenUsed="0" w:uiPriority="71" w:semiHidden="0" w:name="Colorful Shading Accent 5"/>
-    <w:lsdException w:unhideWhenUsed="0" w:uiPriority="72" w:semiHidden="0" w:name="Colorful List Accent 5"/>
-    <w:lsdException w:unhideWhenUsed="0" w:uiPriority="73" w:semiHidden="0" w:name="Colorful Grid Accent 5"/>
-    <w:lsdException w:unhideWhenUsed="0" w:uiPriority="60" w:semiHidden="0" w:name="Light Shading Accent 6"/>
-    <w:lsdException w:unhideWhenUsed="0" w:uiPriority="61" w:semiHidden="0" w:name="Light List Accent 6"/>
-    <w:lsdException w:unhideWhenUsed="0" w:uiPriority="62" w:semiHidden="0" w:name="Light Grid Accent 6"/>
-    <w:lsdException w:unhideWhenUsed="0" w:uiPriority="63" w:semiHidden="0" w:name="Medium Shading 1 Accent 6"/>
-    <w:lsdException w:unhideWhenUsed="0" w:uiPriority="64" w:semiHidden="0" w:name="Medium Shading 2 Accent 6"/>
-    <w:lsdException w:unhideWhenUsed="0" w:uiPriority="65" w:semiHidden="0" w:name="Medium List 1 Accent 6"/>
-    <w:lsdException w:unhideWhenUsed="0" w:uiPriority="66" w:semiHidden="0" w:name="Medium List 2 Accent 6"/>
-    <w:lsdException w:unhideWhenUsed="0" w:uiPriority="67" w:semiHidden="0" w:name="Medium Grid 1 Accent 6"/>
-    <w:lsdException w:unhideWhenUsed="0" w:uiPriority="68" w:semiHidden="0" w:name="Medium Grid 2 Accent 6"/>
-    <w:lsdException w:unhideWhenUsed="0" w:uiPriority="69" w:semiHidden="0" w:name="Medium Grid 3 Accent 6"/>
-    <w:lsdException w:unhideWhenUsed="0" w:uiPriority="70" w:semiHidden="0" w:name="Dark List Accent 6"/>
-    <w:lsdException w:unhideWhenUsed="0" w:uiPriority="71" w:semiHidden="0" w:name="Colorful Shading Accent 6"/>
-    <w:lsdException w:unhideWhenUsed="0" w:uiPriority="72" w:semiHidden="0" w:name="Colorful List Accent 6"/>
-    <w:lsdException w:unhideWhenUsed="0" w:uiPriority="73" w:semiHidden="0" w:name="Colorful Grid Accent 6"/>
+  <w:latentStyles w:defLockedState="0" w:defUIPriority="99" w:defSemiHidden="0" w:defUnhideWhenUsed="0" w:defQFormat="0" w:count="371">
+    <w:lsdException w:name="Normal" w:uiPriority="0" w:qFormat="1"/>
+    <w:lsdException w:name="heading 1" w:uiPriority="9" w:qFormat="1"/>
+    <w:lsdException w:name="heading 2" w:semiHidden="1" w:uiPriority="9" w:unhideWhenUsed="1" w:qFormat="1"/>
+    <w:lsdException w:name="heading 3" w:semiHidden="1" w:uiPriority="9" w:unhideWhenUsed="1" w:qFormat="1"/>
+    <w:lsdException w:name="heading 4" w:semiHidden="1" w:uiPriority="9" w:unhideWhenUsed="1" w:qFormat="1"/>
+    <w:lsdException w:name="heading 5" w:semiHidden="1" w:uiPriority="9" w:unhideWhenUsed="1" w:qFormat="1"/>
+    <w:lsdException w:name="heading 6" w:semiHidden="1" w:uiPriority="9" w:unhideWhenUsed="1" w:qFormat="1"/>
+    <w:lsdException w:name="heading 7" w:semiHidden="1" w:uiPriority="9" w:unhideWhenUsed="1" w:qFormat="1"/>
+    <w:lsdException w:name="heading 8" w:semiHidden="1" w:uiPriority="9" w:unhideWhenUsed="1" w:qFormat="1"/>
+    <w:lsdException w:name="heading 9" w:semiHidden="1" w:uiPriority="9" w:unhideWhenUsed="1" w:qFormat="1"/>
+    <w:lsdException w:name="index 1" w:semiHidden="1" w:unhideWhenUsed="1"/>
+    <w:lsdException w:name="index 2" w:semiHidden="1" w:unhideWhenUsed="1"/>
+    <w:lsdException w:name="index 3" w:semiHidden="1" w:unhideWhenUsed="1"/>
+    <w:lsdException w:name="index 4" w:semiHidden="1" w:unhideWhenUsed="1"/>
+    <w:lsdException w:name="index 5" w:semiHidden="1" w:unhideWhenUsed="1"/>
+    <w:lsdException w:name="index 6" w:semiHidden="1" w:unhideWhenUsed="1"/>
+    <w:lsdException w:name="index 7" w:semiHidden="1" w:unhideWhenUsed="1"/>
+    <w:lsdException w:name="index 8" w:semiHidden="1" w:unhideWhenUsed="1"/>
+    <w:lsdException w:name="index 9" w:semiHidden="1" w:unhideWhenUsed="1"/>
+    <w:lsdException w:name="toc 1" w:semiHidden="1" w:uiPriority="39" w:unhideWhenUsed="1"/>
+    <w:lsdException w:name="toc 2" w:semiHidden="1" w:uiPriority="39" w:unhideWhenUsed="1"/>
+    <w:lsdException w:name="toc 3" w:semiHidden="1" w:uiPriority="39" w:unhideWhenUsed="1"/>
+    <w:lsdException w:name="toc 4" w:semiHidden="1" w:uiPriority="39" w:unhideWhenUsed="1"/>
+    <w:lsdException w:name="toc 5" w:semiHidden="1" w:uiPriority="39" w:unhideWhenUsed="1"/>
+    <w:lsdException w:name="toc 6" w:semiHidden="1" w:uiPriority="39" w:unhideWhenUsed="1"/>
+    <w:lsdException w:name="toc 7" w:semiHidden="1" w:uiPriority="39" w:unhideWhenUsed="1"/>
+    <w:lsdException w:name="toc 8" w:semiHidden="1" w:uiPriority="39" w:unhideWhenUsed="1"/>
+    <w:lsdException w:name="toc 9" w:semiHidden="1" w:uiPriority="39" w:unhideWhenUsed="1"/>
+    <w:lsdException w:name="Normal Indent" w:semiHidden="1" w:unhideWhenUsed="1"/>
+    <w:lsdException w:name="footnote text" w:semiHidden="1" w:unhideWhenUsed="1"/>
+    <w:lsdException w:name="annotation text" w:semiHidden="1" w:unhideWhenUsed="1"/>
+    <w:lsdException w:name="header" w:semiHidden="1" w:unhideWhenUsed="1"/>
+    <w:lsdException w:name="footer" w:semiHidden="1" w:unhideWhenUsed="1"/>
+    <w:lsdException w:name="index heading" w:semiHidden="1" w:unhideWhenUsed="1"/>
+    <w:lsdException w:name="caption" w:semiHidden="1" w:uiPriority="35" w:unhideWhenUsed="1" w:qFormat="1"/>
+    <w:lsdException w:name="table of figures" w:semiHidden="1" w:unhideWhenUsed="1"/>
+    <w:lsdException w:name="envelope address" w:semiHidden="1" w:unhideWhenUsed="1"/>
+    <w:lsdException w:name="envelope return" w:semiHidden="1" w:unhideWhenUsed="1"/>
+    <w:lsdException w:name="footnote reference" w:semiHidden="1" w:unhideWhenUsed="1"/>
+    <w:lsdException w:name="annotation reference" w:semiHidden="1" w:unhideWhenUsed="1"/>
+    <w:lsdException w:name="line number" w:semiHidden="1" w:unhideWhenUsed="1"/>
+    <w:lsdException w:name="page number" w:semiHidden="1" w:unhideWhenUsed="1"/>
+    <w:lsdException w:name="endnote reference" w:semiHidden="1" w:unhideWhenUsed="1"/>
+    <w:lsdException w:name="endnote text" w:semiHidden="1" w:unhideWhenUsed="1"/>
+    <w:lsdException w:name="table of authorities" w:semiHidden="1" w:unhideWhenUsed="1"/>
+    <w:lsdException w:name="macro" w:semiHidden="1" w:unhideWhenUsed="1"/>
+    <w:lsdException w:name="toa heading" w:semiHidden="1" w:unhideWhenUsed="1"/>
+    <w:lsdException w:name="List" w:semiHidden="1" w:unhideWhenUsed="1"/>
+    <w:lsdException w:name="List Bullet" w:semiHidden="1" w:unhideWhenUsed="1"/>
+    <w:lsdException w:name="List Number" w:semiHidden="1" w:unhideWhenUsed="1"/>
+    <w:lsdException w:name="List 2" w:semiHidden="1" w:unhideWhenUsed="1"/>
+    <w:lsdException w:name="List 3" w:semiHidden="1" w:unhideWhenUsed="1"/>
+    <w:lsdException w:name="List 4" w:semiHidden="1" w:unhideWhenUsed="1"/>
+    <w:lsdException w:name="List 5" w:semiHidden="1" w:unhideWhenUsed="1"/>
+    <w:lsdException w:name="List Bullet 2" w:semiHidden="1" w:unhideWhenUsed="1"/>
+    <w:lsdException w:name="List Bullet 3" w:semiHidden="1" w:unhideWhenUsed="1"/>
+    <w:lsdException w:name="List Bullet 4" w:semiHidden="1" w:unhideWhenUsed="1"/>
+    <w:lsdException w:name="List Bullet 5" w:semiHidden="1" w:unhideWhenUsed="1"/>
+    <w:lsdException w:name="List Number 2" w:semiHidden="1" w:unhideWhenUsed="1"/>
+    <w:lsdException w:name="List Number 3" w:semiHidden="1" w:unhideWhenUsed="1"/>
+    <w:lsdException w:name="List Number 4" w:semiHidden="1" w:unhideWhenUsed="1"/>
+    <w:lsdException w:name="List Number 5" w:semiHidden="1" w:unhideWhenUsed="1"/>
+    <w:lsdException w:name="Title" w:uiPriority="10" w:qFormat="1"/>
+    <w:lsdException w:name="Closing" w:semiHidden="1" w:unhideWhenUsed="1"/>
+    <w:lsdException w:name="Signature" w:semiHidden="1" w:unhideWhenUsed="1"/>
+    <w:lsdException w:name="Default Paragraph Font" w:semiHidden="1" w:uiPriority="1" w:unhideWhenUsed="1" w:qFormat="1"/>
+    <w:lsdException w:name="Body Text" w:semiHidden="1" w:unhideWhenUsed="1"/>
+    <w:lsdException w:name="Body Text Indent" w:semiHidden="1" w:unhideWhenUsed="1"/>
+    <w:lsdException w:name="List Continue" w:semiHidden="1" w:unhideWhenUsed="1"/>
+    <w:lsdException w:name="List Continue 2" w:semiHidden="1" w:unhideWhenUsed="1"/>
+    <w:lsdException w:name="List Continue 3" w:semiHidden="1" w:unhideWhenUsed="1"/>
+    <w:lsdException w:name="List Continue 4" w:semiHidden="1" w:unhideWhenUsed="1"/>
+    <w:lsdException w:name="List Continue 5" w:semiHidden="1" w:unhideWhenUsed="1"/>
+    <w:lsdException w:name="Message Header" w:semiHidden="1" w:unhideWhenUsed="1"/>
+    <w:lsdException w:name="Subtitle" w:uiPriority="11" w:qFormat="1"/>
+    <w:lsdException w:name="Salutation" w:semiHidden="1" w:unhideWhenUsed="1"/>
+    <w:lsdException w:name="Date" w:semiHidden="1" w:unhideWhenUsed="1"/>
+    <w:lsdException w:name="Body Text First Indent" w:semiHidden="1" w:unhideWhenUsed="1"/>
+    <w:lsdException w:name="Body Text First Indent 2" w:semiHidden="1" w:unhideWhenUsed="1"/>
+    <w:lsdException w:name="Note Heading" w:semiHidden="1" w:unhideWhenUsed="1"/>
+    <w:lsdException w:name="Body Text 2" w:semiHidden="1" w:unhideWhenUsed="1"/>
+    <w:lsdException w:name="Body Text 3" w:semiHidden="1" w:unhideWhenUsed="1"/>
+    <w:lsdException w:name="Body Text Indent 2" w:semiHidden="1" w:unhideWhenUsed="1"/>
+    <w:lsdException w:name="Body Text Indent 3" w:semiHidden="1" w:unhideWhenUsed="1"/>
+    <w:lsdException w:name="Block Text" w:semiHidden="1" w:unhideWhenUsed="1"/>
+    <w:lsdException w:name="Hyperlink" w:semiHidden="1" w:unhideWhenUsed="1"/>
+    <w:lsdException w:name="FollowedHyperlink" w:semiHidden="1" w:unhideWhenUsed="1"/>
+    <w:lsdException w:name="Strong" w:uiPriority="22" w:qFormat="1"/>
+    <w:lsdException w:name="Emphasis" w:uiPriority="20" w:qFormat="1"/>
+    <w:lsdException w:name="Document Map" w:semiHidden="1" w:unhideWhenUsed="1"/>
+    <w:lsdException w:name="Plain Text" w:semiHidden="1" w:unhideWhenUsed="1"/>
+    <w:lsdException w:name="E-mail Signature" w:semiHidden="1" w:unhideWhenUsed="1"/>
+    <w:lsdException w:name="HTML Top of Form" w:semiHidden="1" w:unhideWhenUsed="1"/>
+    <w:lsdException w:name="HTML Bottom of Form" w:semiHidden="1" w:unhideWhenUsed="1"/>
+    <w:lsdException w:name="Normal (Web)" w:semiHidden="1" w:unhideWhenUsed="1"/>
+    <w:lsdException w:name="HTML Acronym" w:semiHidden="1" w:unhideWhenUsed="1"/>
+    <w:lsdException w:name="HTML Address" w:semiHidden="1" w:unhideWhenUsed="1"/>
+    <w:lsdException w:name="HTML Cite" w:semiHidden="1" w:unhideWhenUsed="1"/>
+    <w:lsdException w:name="HTML Code" w:semiHidden="1" w:unhideWhenUsed="1"/>
+    <w:lsdException w:name="HTML Definition" w:semiHidden="1" w:unhideWhenUsed="1"/>
+    <w:lsdException w:name="HTML Keyboard" w:semiHidden="1" w:unhideWhenUsed="1"/>
+    <w:lsdException w:name="HTML Preformatted" w:semiHidden="1" w:unhideWhenUsed="1"/>
+    <w:lsdException w:name="HTML Sample" w:semiHidden="1" w:unhideWhenUsed="1"/>
+    <w:lsdException w:name="HTML Typewriter" w:semiHidden="1" w:unhideWhenUsed="1"/>
+    <w:lsdException w:name="HTML Variable" w:semiHidden="1" w:unhideWhenUsed="1"/>
+    <w:lsdException w:name="Normal Table" w:semiHidden="1" w:unhideWhenUsed="1" w:qFormat="1"/>
+    <w:lsdException w:name="annotation subject" w:semiHidden="1" w:unhideWhenUsed="1"/>
+    <w:lsdException w:name="No List" w:semiHidden="1" w:unhideWhenUsed="1"/>
+    <w:lsdException w:name="Outline List 1" w:semiHidden="1" w:unhideWhenUsed="1"/>
+    <w:lsdException w:name="Outline List 2" w:semiHidden="1" w:unhideWhenUsed="1"/>
+    <w:lsdException w:name="Outline List 3" w:semiHidden="1" w:unhideWhenUsed="1"/>
+    <w:lsdException w:name="Table Simple 1" w:semiHidden="1" w:unhideWhenUsed="1"/>
+    <w:lsdException w:name="Table Simple 2" w:semiHidden="1" w:unhideWhenUsed="1"/>
+    <w:lsdException w:name="Table Simple 3" w:semiHidden="1" w:unhideWhenUsed="1"/>
+    <w:lsdException w:name="Table Classic 1" w:semiHidden="1" w:unhideWhenUsed="1"/>
+    <w:lsdException w:name="Table Classic 2" w:semiHidden="1" w:unhideWhenUsed="1"/>
+    <w:lsdException w:name="Table Classic 3" w:semiHidden="1" w:unhideWhenUsed="1"/>
+    <w:lsdException w:name="Table Classic 4" w:semiHidden="1" w:unhideWhenUsed="1"/>
+    <w:lsdException w:name="Table Colorful 1" w:semiHidden="1" w:unhideWhenUsed="1"/>
+    <w:lsdException w:name="Table Colorful 2" w:semiHidden="1" w:unhideWhenUsed="1"/>
+    <w:lsdException w:name="Table Colorful 3" w:semiHidden="1" w:unhideWhenUsed="1"/>
+    <w:lsdException w:name="Table Columns 1" w:semiHidden="1" w:unhideWhenUsed="1"/>
+    <w:lsdException w:name="Table Columns 2" w:semiHidden="1" w:unhideWhenUsed="1"/>
+    <w:lsdException w:name="Table Columns 3" w:semiHidden="1" w:unhideWhenUsed="1"/>
+    <w:lsdException w:name="Table Columns 4" w:semiHidden="1" w:unhideWhenUsed="1"/>
+    <w:lsdException w:name="Table Columns 5" w:semiHidden="1" w:unhideWhenUsed="1"/>
+    <w:lsdException w:name="Table Grid 1" w:semiHidden="1" w:unhideWhenUsed="1"/>
+    <w:lsdException w:name="Table Grid 2" w:semiHidden="1" w:unhideWhenUsed="1"/>
+    <w:lsdException w:name="Table Grid 3" w:semiHidden="1" w:unhideWhenUsed="1"/>
+    <w:lsdException w:name="Table Grid 4" w:semiHidden="1" w:unhideWhenUsed="1"/>
+    <w:lsdException w:name="Table Grid 5" w:semiHidden="1" w:unhideWhenUsed="1"/>
+    <w:lsdException w:name="Table Grid 6" w:semiHidden="1" w:unhideWhenUsed="1"/>
+    <w:lsdException w:name="Table Grid 7" w:semiHidden="1" w:unhideWhenUsed="1"/>
+    <w:lsdException w:name="Table Grid 8" w:semiHidden="1" w:unhideWhenUsed="1"/>
+    <w:lsdException w:name="Table List 1" w:semiHidden="1" w:unhideWhenUsed="1"/>
+    <w:lsdException w:name="Table List 2" w:semiHidden="1" w:unhideWhenUsed="1"/>
+    <w:lsdException w:name="Table List 3" w:semiHidden="1" w:unhideWhenUsed="1"/>
+    <w:lsdException w:name="Table List 4" w:semiHidden="1" w:unhideWhenUsed="1"/>
+    <w:lsdException w:name="Table List 5" w:semiHidden="1" w:unhideWhenUsed="1"/>
+    <w:lsdException w:name="Table List 6" w:semiHidden="1" w:unhideWhenUsed="1"/>
+    <w:lsdException w:name="Table List 7" w:semiHidden="1" w:unhideWhenUsed="1"/>
+    <w:lsdException w:name="Table List 8" w:semiHidden="1" w:unhideWhenUsed="1"/>
+    <w:lsdException w:name="Table 3D effects 1" w:semiHidden="1" w:unhideWhenUsed="1"/>
+    <w:lsdException w:name="Table 3D effects 2" w:semiHidden="1" w:unhideWhenUsed="1"/>
+    <w:lsdException w:name="Table 3D effects 3" w:semiHidden="1" w:unhideWhenUsed="1"/>
+    <w:lsdException w:name="Table Contemporary" w:semiHidden="1" w:unhideWhenUsed="1"/>
+    <w:lsdException w:name="Table Elegant" w:semiHidden="1" w:unhideWhenUsed="1"/>
+    <w:lsdException w:name="Table Professional" w:semiHidden="1" w:unhideWhenUsed="1"/>
+    <w:lsdException w:name="Table Subtle 1" w:semiHidden="1" w:unhideWhenUsed="1"/>
+    <w:lsdException w:name="Table Subtle 2" w:semiHidden="1" w:unhideWhenUsed="1"/>
+    <w:lsdException w:name="Table Web 1" w:semiHidden="1" w:unhideWhenUsed="1"/>
+    <w:lsdException w:name="Table Web 2" w:semiHidden="1" w:unhideWhenUsed="1"/>
+    <w:lsdException w:name="Table Web 3" w:semiHidden="1" w:unhideWhenUsed="1"/>
+    <w:lsdException w:name="Balloon Text" w:unhideWhenUsed="1" w:qFormat="1"/>
+    <w:lsdException w:name="Table Grid" w:semiHidden="1" w:uiPriority="39" w:unhideWhenUsed="1"/>
+    <w:lsdException w:name="Table Theme" w:semiHidden="1" w:unhideWhenUsed="1"/>
+    <w:lsdException w:name="Placeholder Text" w:semiHidden="1"/>
+    <w:lsdException w:name="Light Shading" w:uiPriority="60"/>
+    <w:lsdException w:name="Light List" w:uiPriority="61"/>
+    <w:lsdException w:name="Light Grid" w:uiPriority="62"/>
+    <w:lsdException w:name="Medium Shading 1" w:uiPriority="63"/>
+    <w:lsdException w:name="Medium Shading 2" w:uiPriority="64"/>
+    <w:lsdException w:name="Medium List 1" w:uiPriority="65"/>
+    <w:lsdException w:name="Medium List 2" w:uiPriority="66"/>
+    <w:lsdException w:name="Medium Grid 1" w:uiPriority="67"/>
+    <w:lsdException w:name="Medium Grid 2" w:uiPriority="68"/>
+    <w:lsdException w:name="Medium Grid 3" w:uiPriority="69"/>
+    <w:lsdException w:name="Dark List" w:uiPriority="70"/>
+    <w:lsdException w:name="Colorful Shading" w:uiPriority="71"/>
+    <w:lsdException w:name="Colorful List" w:uiPriority="72"/>
+    <w:lsdException w:name="Colorful Grid" w:uiPriority="73"/>
+    <w:lsdException w:name="Light Shading Accent 1" w:uiPriority="60"/>
+    <w:lsdException w:name="Light List Accent 1" w:uiPriority="61"/>
+    <w:lsdException w:name="Light Grid Accent 1" w:uiPriority="62"/>
+    <w:lsdException w:name="Medium Shading 1 Accent 1" w:uiPriority="63"/>
+    <w:lsdException w:name="Medium Shading 2 Accent 1" w:uiPriority="64"/>
+    <w:lsdException w:name="Medium List 1 Accent 1" w:uiPriority="65"/>
+    <w:lsdException w:name="Revision" w:semiHidden="1"/>
+    <w:lsdException w:name="Medium List 2 Accent 1" w:uiPriority="66"/>
+    <w:lsdException w:name="Medium Grid 1 Accent 1" w:uiPriority="67"/>
+    <w:lsdException w:name="Medium Grid 2 Accent 1" w:uiPriority="68"/>
+    <w:lsdException w:name="Medium Grid 3 Accent 1" w:uiPriority="69"/>
+    <w:lsdException w:name="Dark List Accent 1" w:uiPriority="70"/>
+    <w:lsdException w:name="Colorful Shading Accent 1" w:uiPriority="71"/>
+    <w:lsdException w:name="Colorful List Accent 1" w:uiPriority="72"/>
+    <w:lsdException w:name="Colorful Grid Accent 1" w:uiPriority="73"/>
+    <w:lsdException w:name="Light Shading Accent 2" w:uiPriority="60"/>
+    <w:lsdException w:name="Light List Accent 2" w:uiPriority="61"/>
+    <w:lsdException w:name="Light Grid Accent 2" w:uiPriority="62"/>
+    <w:lsdException w:name="Medium Shading 1 Accent 2" w:uiPriority="63"/>
+    <w:lsdException w:name="Medium Shading 2 Accent 2" w:uiPriority="64"/>
+    <w:lsdException w:name="Medium List 1 Accent 2" w:uiPriority="65"/>
+    <w:lsdException w:name="Medium List 2 Accent 2" w:uiPriority="66"/>
+    <w:lsdException w:name="Medium Grid 1 Accent 2" w:uiPriority="67"/>
+    <w:lsdException w:name="Medium Grid 2 Accent 2" w:uiPriority="68"/>
+    <w:lsdException w:name="Medium Grid 3 Accent 2" w:uiPriority="69"/>
+    <w:lsdException w:name="Dark List Accent 2" w:uiPriority="70"/>
+    <w:lsdException w:name="Colorful Shading Accent 2" w:uiPriority="71"/>
+    <w:lsdException w:name="Colorful List Accent 2" w:uiPriority="72"/>
+    <w:lsdException w:name="Colorful Grid Accent 2" w:uiPriority="73"/>
+    <w:lsdException w:name="Light Shading Accent 3" w:uiPriority="60"/>
+    <w:lsdException w:name="Light List Accent 3" w:uiPriority="61"/>
+    <w:lsdException w:name="Light Grid Accent 3" w:uiPriority="62"/>
+    <w:lsdException w:name="Medium Shading 1 Accent 3" w:uiPriority="63"/>
+    <w:lsdException w:name="Medium Shading 2 Accent 3" w:uiPriority="64"/>
+    <w:lsdException w:name="Medium List 1 Accent 3" w:uiPriority="65"/>
+    <w:lsdException w:name="Medium List 2 Accent 3" w:uiPriority="66"/>
+    <w:lsdException w:name="Medium Grid 1 Accent 3" w:uiPriority="67"/>
+    <w:lsdException w:name="Medium Grid 2 Accent 3" w:uiPriority="68"/>
+    <w:lsdException w:name="Medium Grid 3 Accent 3" w:uiPriority="69"/>
+    <w:lsdException w:name="Dark List Accent 3" w:uiPriority="70"/>
+    <w:lsdException w:name="Colorful Shading Accent 3" w:uiPriority="71"/>
+    <w:lsdException w:name="Colorful List Accent 3" w:uiPriority="72"/>
+    <w:lsdException w:name="Colorful Grid Accent 3" w:uiPriority="73"/>
+    <w:lsdException w:name="Light Shading Accent 4" w:uiPriority="60"/>
+    <w:lsdException w:name="Light List Accent 4" w:uiPriority="61"/>
+    <w:lsdException w:name="Light Grid Accent 4" w:uiPriority="62"/>
+    <w:lsdException w:name="Medium Shading 1 Accent 4" w:uiPriority="63"/>
+    <w:lsdException w:name="Medium Shading 2 Accent 4" w:uiPriority="64"/>
+    <w:lsdException w:name="Medium List 1 Accent 4" w:uiPriority="65"/>
+    <w:lsdException w:name="Medium List 2 Accent 4" w:uiPriority="66"/>
+    <w:lsdException w:name="Medium Grid 1 Accent 4" w:uiPriority="67"/>
+    <w:lsdException w:name="Medium Grid 2 Accent 4" w:uiPriority="68"/>
+    <w:lsdException w:name="Medium Grid 3 Accent 4" w:uiPriority="69"/>
+    <w:lsdException w:name="Dark List Accent 4" w:uiPriority="70"/>
+    <w:lsdException w:name="Colorful Shading Accent 4" w:uiPriority="71"/>
+    <w:lsdException w:name="Colorful List Accent 4" w:uiPriority="72"/>
+    <w:lsdException w:name="Colorful Grid Accent 4" w:uiPriority="73"/>
+    <w:lsdException w:name="Light Shading Accent 5" w:uiPriority="60"/>
+    <w:lsdException w:name="Light List Accent 5" w:uiPriority="61"/>
+    <w:lsdException w:name="Light Grid Accent 5" w:uiPriority="62"/>
+    <w:lsdException w:name="Medium Shading 1 Accent 5" w:uiPriority="63"/>
+    <w:lsdException w:name="Medium Shading 2 Accent 5" w:uiPriority="64"/>
+    <w:lsdException w:name="Medium List 1 Accent 5" w:uiPriority="65"/>
+    <w:lsdException w:name="Medium List 2 Accent 5" w:uiPriority="66"/>
+    <w:lsdException w:name="Medium Grid 1 Accent 5" w:uiPriority="67"/>
+    <w:lsdException w:name="Medium Grid 2 Accent 5" w:uiPriority="68"/>
+    <w:lsdException w:name="Medium Grid 3 Accent 5" w:uiPriority="69"/>
+    <w:lsdException w:name="Dark List Accent 5" w:uiPriority="70"/>
+    <w:lsdException w:name="Colorful Shading Accent 5" w:uiPriority="71"/>
+    <w:lsdException w:name="Colorful List Accent 5" w:uiPriority="72"/>
+    <w:lsdException w:name="Colorful Grid Accent 5" w:uiPriority="73"/>
+    <w:lsdException w:name="Light Shading Accent 6" w:uiPriority="60"/>
+    <w:lsdException w:name="Light List Accent 6" w:uiPriority="61"/>
+    <w:lsdException w:name="Light Grid Accent 6" w:uiPriority="62"/>
+    <w:lsdException w:name="Medium Shading 1 Accent 6" w:uiPriority="63"/>
+    <w:lsdException w:name="Medium Shading 2 Accent 6" w:uiPriority="64"/>
+    <w:lsdException w:name="Medium List 1 Accent 6" w:uiPriority="65"/>
+    <w:lsdException w:name="Medium List 2 Accent 6" w:uiPriority="66"/>
+    <w:lsdException w:name="Medium Grid 1 Accent 6" w:uiPriority="67"/>
+    <w:lsdException w:name="Medium Grid 2 Accent 6" w:uiPriority="68"/>
+    <w:lsdException w:name="Medium Grid 3 Accent 6" w:uiPriority="69"/>
+    <w:lsdException w:name="Dark List Accent 6" w:uiPriority="70"/>
+    <w:lsdException w:name="Colorful Shading Accent 6" w:uiPriority="71"/>
+    <w:lsdException w:name="Colorful List Accent 6" w:uiPriority="72"/>
+    <w:lsdException w:name="Colorful Grid Accent 6" w:uiPriority="73"/>
+    <w:lsdException w:name="Subtle Emphasis" w:uiPriority="19" w:qFormat="1"/>
+    <w:lsdException w:name="Intense Emphasis" w:uiPriority="21" w:qFormat="1"/>
+    <w:lsdException w:name="Subtle Reference" w:uiPriority="31" w:qFormat="1"/>
+    <w:lsdException w:name="Intense Reference" w:uiPriority="32" w:qFormat="1"/>
+    <w:lsdException w:name="Book Title" w:uiPriority="33" w:qFormat="1"/>
+    <w:lsdException w:name="Bibliography" w:semiHidden="1" w:uiPriority="37" w:unhideWhenUsed="1"/>
+    <w:lsdException w:name="TOC Heading" w:semiHidden="1" w:uiPriority="39" w:unhideWhenUsed="1" w:qFormat="1"/>
+    <w:lsdException w:name="Plain Table 1" w:uiPriority="41"/>
+    <w:lsdException w:name="Plain Table 2" w:uiPriority="42"/>
+    <w:lsdException w:name="Plain Table 3" w:uiPriority="43"/>
+    <w:lsdException w:name="Plain Table 4" w:uiPriority="44"/>
+    <w:lsdException w:name="Plain Table 5" w:uiPriority="45"/>
+    <w:lsdException w:name="Grid Table Light" w:uiPriority="40"/>
+    <w:lsdException w:name="Grid Table 1 Light" w:uiPriority="46"/>
+    <w:lsdException w:name="Grid Table 2" w:uiPriority="47"/>
+    <w:lsdException w:name="Grid Table 3" w:uiPriority="48"/>
+    <w:lsdException w:name="Grid Table 4" w:uiPriority="49"/>
+    <w:lsdException w:name="Grid Table 5 Dark" w:uiPriority="50"/>
+    <w:lsdException w:name="Grid Table 6 Colorful" w:uiPriority="51"/>
+    <w:lsdException w:name="Grid Table 7 Colorful" w:uiPriority="52"/>
+    <w:lsdException w:name="Grid Table 1 Light Accent 1" w:uiPriority="46"/>
+    <w:lsdException w:name="Grid Table 2 Accent 1" w:uiPriority="47"/>
+    <w:lsdException w:name="Grid Table 3 Accent 1" w:uiPriority="48"/>
+    <w:lsdException w:name="Grid Table 4 Accent 1" w:uiPriority="49"/>
+    <w:lsdException w:name="Grid Table 5 Dark Accent 1" w:uiPriority="50"/>
+    <w:lsdException w:name="Grid Table 6 Colorful Accent 1" w:uiPriority="51"/>
+    <w:lsdException w:name="Grid Table 7 Colorful Accent 1" w:uiPriority="52"/>
+    <w:lsdException w:name="Grid Table 1 Light Accent 2" w:uiPriority="46"/>
+    <w:lsdException w:name="Grid Table 2 Accent 2" w:uiPriority="47"/>
+    <w:lsdException w:name="Grid Table 3 Accent 2" w:uiPriority="48"/>
+    <w:lsdException w:name="Grid Table 4 Accent 2" w:uiPriority="49"/>
+    <w:lsdException w:name="Grid Table 5 Dark Accent 2" w:uiPriority="50"/>
+    <w:lsdException w:name="Grid Table 6 Colorful Accent 2" w:uiPriority="51"/>
+    <w:lsdException w:name="Grid Table 7 Colorful Accent 2" w:uiPriority="52"/>
+    <w:lsdException w:name="Grid Table 1 Light Accent 3" w:uiPriority="46"/>
+    <w:lsdException w:name="Grid Table 2 Accent 3" w:uiPriority="47"/>
+    <w:lsdException w:name="Grid Table 3 Accent 3" w:uiPriority="48"/>
+    <w:lsdException w:name="Grid Table 4 Accent 3" w:uiPriority="49"/>
+    <w:lsdException w:name="Grid Table 5 Dark Accent 3" w:uiPriority="50"/>
+    <w:lsdException w:name="Grid Table 6 Colorful Accent 3" w:uiPriority="51"/>
+    <w:lsdException w:name="Grid Table 7 Colorful Accent 3" w:uiPriority="52"/>
+    <w:lsdException w:name="Grid Table 1 Light Accent 4" w:uiPriority="46"/>
+    <w:lsdException w:name="Grid Table 2 Accent 4" w:uiPriority="47"/>
+    <w:lsdException w:name="Grid Table 3 Accent 4" w:uiPriority="48"/>
+    <w:lsdException w:name="Grid Table 4 Accent 4" w:uiPriority="49"/>
+    <w:lsdException w:name="Grid Table 5 Dark Accent 4" w:uiPriority="50"/>
+    <w:lsdException w:name="Grid Table 6 Colorful Accent 4" w:uiPriority="51"/>
+    <w:lsdException w:name="Grid Table 7 Colorful Accent 4" w:uiPriority="52"/>
+    <w:lsdException w:name="Grid Table 1 Light Accent 5" w:uiPriority="46"/>
+    <w:lsdException w:name="Grid Table 2 Accent 5" w:uiPriority="47"/>
+    <w:lsdException w:name="Grid Table 3 Accent 5" w:uiPriority="48"/>
+    <w:lsdException w:name="Grid Table 4 Accent 5" w:uiPriority="49"/>
+    <w:lsdException w:name="Grid Table 5 Dark Accent 5" w:uiPriority="50"/>
+    <w:lsdException w:name="Grid Table 6 Colorful Accent 5" w:uiPriority="51"/>
+    <w:lsdException w:name="Grid Table 7 Colorful Accent 5" w:uiPriority="52"/>
+    <w:lsdException w:name="Grid Table 1 Light Accent 6" w:uiPriority="46"/>
+    <w:lsdException w:name="Grid Table 2 Accent 6" w:uiPriority="47"/>
+    <w:lsdException w:name="Grid Table 3 Accent 6" w:uiPriority="48"/>
+    <w:lsdException w:name="Grid Table 4 Accent 6" w:uiPriority="49"/>
+    <w:lsdException w:name="Grid Table 5 Dark Accent 6" w:uiPriority="50"/>
+    <w:lsdException w:name="Grid Table 6 Colorful Accent 6" w:uiPriority="51"/>
+    <w:lsdException w:name="Grid Table 7 Colorful Accent 6" w:uiPriority="52"/>
+    <w:lsdException w:name="List Table 1 Light" w:uiPriority="46"/>
+    <w:lsdException w:name="List Table 2" w:uiPriority="47"/>
+    <w:lsdException w:name="List Table 3" w:uiPriority="48"/>
+    <w:lsdException w:name="List Table 4" w:uiPriority="49"/>
+    <w:lsdException w:name="List Table 5 Dark" w:uiPriority="50"/>
+    <w:lsdException w:name="List Table 6 Colorful" w:uiPriority="51"/>
+    <w:lsdException w:name="List Table 7 Colorful" w:uiPriority="52"/>
+    <w:lsdException w:name="List Table 1 Light Accent 1" w:uiPriority="46"/>
+    <w:lsdException w:name="List Table 2 Accent 1" w:uiPriority="47"/>
+    <w:lsdException w:name="List Table 3 Accent 1" w:uiPriority="48"/>
+    <w:lsdException w:name="List Table 4 Accent 1" w:uiPriority="49"/>
+    <w:lsdException w:name="List Table 5 Dark Accent 1" w:uiPriority="50"/>
+    <w:lsdException w:name="List Table 6 Colorful Accent 1" w:uiPriority="51"/>
+    <w:lsdException w:name="List Table 7 Colorful Accent 1" w:uiPriority="52"/>
+    <w:lsdException w:name="List Table 1 Light Accent 2" w:uiPriority="46"/>
+    <w:lsdException w:name="List Table 2 Accent 2" w:uiPriority="47"/>
+    <w:lsdException w:name="List Table 3 Accent 2" w:uiPriority="48"/>
+    <w:lsdException w:name="List Table 4 Accent 2" w:uiPriority="49"/>
+    <w:lsdException w:name="List Table 5 Dark Accent 2" w:uiPriority="50"/>
+    <w:lsdException w:name="List Table 6 Colorful Accent 2" w:uiPriority="51"/>
+    <w:lsdException w:name="List Table 7 Colorful Accent 2" w:uiPriority="52"/>
+    <w:lsdException w:name="List Table 1 Light Accent 3" w:uiPriority="46"/>
+    <w:lsdException w:name="List Table 2 Accent 3" w:uiPriority="47"/>
+    <w:lsdException w:name="List Table 3 Accent 3" w:uiPriority="48"/>
+    <w:lsdException w:name="List Table 4 Accent 3" w:uiPriority="49"/>
+    <w:lsdException w:name="List Table 5 Dark Accent 3" w:uiPriority="50"/>
+    <w:lsdException w:name="List Table 6 Colorful Accent 3" w:uiPriority="51"/>
+    <w:lsdException w:name="List Table 7 Colorful Accent 3" w:uiPriority="52"/>
+    <w:lsdException w:name="List Table 1 Light Accent 4" w:uiPriority="46"/>
+    <w:lsdException w:name="List Table 2 Accent 4" w:uiPriority="47"/>
+    <w:lsdException w:name="List Table 3 Accent 4" w:uiPriority="48"/>
+    <w:lsdException w:name="List Table 4 Accent 4" w:uiPriority="49"/>
+    <w:lsdException w:name="List Table 5 Dark Accent 4" w:uiPriority="50"/>
+    <w:lsdException w:name="List Table 6 Colorful Accent 4" w:uiPriority="51"/>
+    <w:lsdException w:name="List Table 7 Colorful Accent 4" w:uiPriority="52"/>
+    <w:lsdException w:name="List Table 1 Light Accent 5" w:uiPriority="46"/>
+    <w:lsdException w:name="List Table 2 Accent 5" w:uiPriority="47"/>
+    <w:lsdException w:name="List Table 3 Accent 5" w:uiPriority="48"/>
+    <w:lsdException w:name="List Table 4 Accent 5" w:uiPriority="49"/>
+    <w:lsdException w:name="List Table 5 Dark Accent 5" w:uiPriority="50"/>
+    <w:lsdException w:name="List Table 6 Colorful Accent 5" w:uiPriority="51"/>
+    <w:lsdException w:name="List Table 7 Colorful Accent 5" w:uiPriority="52"/>
+    <w:lsdException w:name="List Table 1 Light Accent 6" w:uiPriority="46"/>
+    <w:lsdException w:name="List Table 2 Accent 6" w:uiPriority="47"/>
+    <w:lsdException w:name="List Table 3 Accent 6" w:uiPriority="48"/>
+    <w:lsdException w:name="List Table 4 Accent 6" w:uiPriority="49"/>
+    <w:lsdException w:name="List Table 5 Dark Accent 6" w:uiPriority="50"/>
+    <w:lsdException w:name="List Table 6 Colorful Accent 6" w:uiPriority="51"/>
+    <w:lsdException w:name="List Table 7 Colorful Accent 6" w:uiPriority="52"/>
   </w:latentStyles>
-  <w:style w:type="paragraph" w:default="1" w:styleId="1">
+  <w:style w:type="paragraph" w:default="1" w:styleId="Normal">
     <w:name w:val="Normal"/>
     <w:qFormat/>
-    <w:uiPriority w:val="0"/>
     <w:pPr>
       <w:widowControl w:val="0"/>
       <w:jc w:val="both"/>
     </w:pPr>
     <w:rPr>
-      <w:rFonts w:asciiTheme="minorHAnsi" w:hAnsiTheme="minorHAnsi" w:eastAsiaTheme="minorEastAsia" w:cstheme="minorBidi"/>
       <w:kern w:val="2"/>
       <w:sz w:val="21"/>
       <w:szCs w:val="22"/>
-      <w:lang w:val="en-US" w:eastAsia="zh-CN" w:bidi="ar-SA"/>
     </w:rPr>
   </w:style>
-  <w:style w:type="character" w:default="1" w:styleId="3">
+  <w:style w:type="character" w:default="1" w:styleId="DefaultParagraphFont">
     <w:name w:val="Default Paragraph Font"/>
+    <w:uiPriority w:val="1"/>
+    <w:semiHidden/>
     <w:unhideWhenUsed/>
-    <w:qFormat/>
-    <w:uiPriority w:val="1"/>
   </w:style>
-  <w:style w:type="table" w:default="1" w:styleId="4">
+  <w:style w:type="table" w:default="1" w:styleId="TableNormal">
     <w:name w:val="Normal Table"/>
+    <w:uiPriority w:val="99"/>
+    <w:semiHidden/>
     <w:unhideWhenUsed/>
-    <w:qFormat/>
-    <w:uiPriority w:val="99"/>
     <w:tblPr>
-      <w:tblLayout w:type="fixed"/>
+      <w:tblInd w:w="0" w:type="dxa"/>
       <w:tblCellMar>
         <w:top w:w="0" w:type="dxa"/>
         <w:left w:w="108" w:type="dxa"/>
@@ -1788,25 +2782,31 @@
       </w:tblCellMar>
     </w:tblPr>
   </w:style>
-  <w:style w:type="paragraph" w:styleId="2">
+  <w:style w:type="numbering" w:default="1" w:styleId="NoList">
+    <w:name w:val="No List"/>
+    <w:uiPriority w:val="99"/>
+    <w:semiHidden/>
+    <w:unhideWhenUsed/>
+  </w:style>
+  <w:style w:type="paragraph" w:styleId="BalloonText">
     <w:name w:val="Balloon Text"/>
-    <w:basedOn w:val="1"/>
-    <w:link w:val="5"/>
+    <w:basedOn w:val="Normal"/>
+    <w:link w:val="BalloonTextChar"/>
+    <w:uiPriority w:val="99"/>
     <w:unhideWhenUsed/>
     <w:qFormat/>
-    <w:uiPriority w:val="99"/>
     <w:rPr>
       <w:sz w:val="18"/>
       <w:szCs w:val="18"/>
     </w:rPr>
   </w:style>
-  <w:style w:type="character" w:customStyle="1" w:styleId="5">
+  <w:style w:type="character" w:customStyle="1" w:styleId="BalloonTextChar">
     <w:name w:val="Balloon Text Char"/>
-    <w:basedOn w:val="3"/>
-    <w:link w:val="2"/>
+    <w:basedOn w:val="DefaultParagraphFont"/>
+    <w:link w:val="BalloonText"/>
+    <w:uiPriority w:val="99"/>
     <w:semiHidden/>
     <w:qFormat/>
-    <w:uiPriority w:val="99"/>
     <w:rPr>
       <w:kern w:val="2"/>
       <w:sz w:val="18"/>
@@ -2068,6 +3068,7 @@
     </a:fmtScheme>
   </a:themeElements>
   <a:objectDefaults/>
+  <a:extraClrSchemeLst/>
 </a:theme>
 </file>
 

</xml_diff>

<commit_message>
2017-12-12: 1.upload file done, but not test; 2. start user friend group logic
</commit_message>
<xml_diff>
--- a/doc/CU check.docx
+++ b/doc/CU check.docx
@@ -59,19 +59,7 @@
         <w:rPr>
           <w:rFonts w:hint="eastAsia"/>
         </w:rPr>
-        <w:t>检测</w:t>
-      </w:r>
-      <w:r>
-        <w:rPr>
-          <w:rFonts w:hint="eastAsia"/>
-        </w:rPr>
-        <w:t>method</w:t>
-      </w:r>
-      <w:r>
-        <w:rPr>
-          <w:rFonts w:hint="eastAsia"/>
-        </w:rPr>
-        <w:t>是否可用</w:t>
+        <w:t>检测method是否可用</w:t>
       </w:r>
     </w:p>
     <w:p>
@@ -193,19 +181,7 @@
         <w:rPr>
           <w:rFonts w:hint="eastAsia"/>
         </w:rPr>
-        <w:t>检测用户是否为</w:t>
-      </w:r>
-      <w:r>
-        <w:rPr>
-          <w:rFonts w:hint="eastAsia"/>
-        </w:rPr>
-        <w:t>robot</w:t>
-      </w:r>
-      <w:r>
-        <w:rPr>
-          <w:rFonts w:hint="eastAsia"/>
-        </w:rPr>
-        <w:t>（暂时只有框架，无具体算法）</w:t>
+        <w:t>检测用户是否为robot（暂时只有框架，无具体算法）</w:t>
       </w:r>
     </w:p>
     <w:p>
@@ -322,19 +298,7 @@
         <w:rPr>
           <w:rFonts w:hint="eastAsia"/>
         </w:rPr>
-        <w:t>检测</w:t>
-      </w:r>
-      <w:r>
-        <w:rPr>
-          <w:rFonts w:hint="eastAsia"/>
-        </w:rPr>
-        <w:t>client</w:t>
-      </w:r>
-      <w:r>
-        <w:rPr>
-          <w:rFonts w:hint="eastAsia"/>
-        </w:rPr>
-        <w:t>端输入</w:t>
+        <w:t>检测client端输入</w:t>
       </w:r>
       <w:r>
         <w:t>(</w:t>
@@ -352,13 +316,7 @@
         <w:rPr>
           <w:rFonts w:hint="eastAsia"/>
         </w:rPr>
-        <w:t>的格式是否正确，值是否匹配</w:t>
-      </w:r>
-      <w:r>
-        <w:rPr>
-          <w:rFonts w:hint="eastAsia"/>
-        </w:rPr>
-        <w:t>rule</w:t>
+        <w:t>的格式是否正确，值是否匹配rule</w:t>
       </w:r>
     </w:p>
     <w:p>
@@ -461,55 +419,7 @@
         <w:rPr>
           <w:rFonts w:hint="eastAsia"/>
         </w:rPr>
-        <w:t>删除</w:t>
-      </w:r>
-      <w:r>
-        <w:rPr>
-          <w:rFonts w:hint="eastAsia"/>
-        </w:rPr>
-        <w:t>client</w:t>
-      </w:r>
-      <w:r>
-        <w:rPr>
-          <w:rFonts w:hint="eastAsia"/>
-        </w:rPr>
-        <w:t>中的</w:t>
-      </w:r>
-      <w:r>
-        <w:rPr>
-          <w:rFonts w:hint="eastAsia"/>
-        </w:rPr>
-        <w:t>internal</w:t>
-      </w:r>
-      <w:r>
-        <w:rPr>
-          <w:rFonts w:hint="eastAsia"/>
-        </w:rPr>
-        <w:t>字段（</w:t>
-      </w:r>
-      <w:r>
-        <w:rPr>
-          <w:rFonts w:hint="eastAsia"/>
-        </w:rPr>
-        <w:t>internal</w:t>
-      </w:r>
-      <w:r>
-        <w:rPr>
-          <w:rFonts w:hint="eastAsia"/>
-        </w:rPr>
-        <w:t>字段只能在</w:t>
-      </w:r>
-      <w:r>
-        <w:rPr>
-          <w:rFonts w:hint="eastAsia"/>
-        </w:rPr>
-        <w:t>server</w:t>
-      </w:r>
-      <w:r>
-        <w:rPr>
-          <w:rFonts w:hint="eastAsia"/>
-        </w:rPr>
-        <w:t>产生，保证其正确性）</w:t>
+        <w:t>删除client中的internal字段（internal字段只能在server产生，保证其正确性）</w:t>
       </w:r>
     </w:p>
     <w:p>
@@ -604,19 +514,7 @@
         <w:rPr>
           <w:rFonts w:hint="eastAsia"/>
         </w:rPr>
-        <w:t>将</w:t>
-      </w:r>
-      <w:r>
-        <w:rPr>
-          <w:rFonts w:hint="eastAsia"/>
-        </w:rPr>
-        <w:t>client</w:t>
-      </w:r>
-      <w:r>
-        <w:rPr>
-          <w:rFonts w:hint="eastAsia"/>
-        </w:rPr>
-        <w:t>端的数据</w:t>
+        <w:t>将client端的数据</w:t>
       </w:r>
       <w:r>
         <w:rPr>
@@ -636,13 +534,7 @@
         <w:rPr>
           <w:rFonts w:eastAsia="宋体" w:hint="eastAsia"/>
         </w:rPr>
-        <w:t>第一步，以便后续操作数据使用</w:t>
-      </w:r>
-      <w:r>
-        <w:rPr>
-          <w:rFonts w:eastAsia="宋体" w:hint="eastAsia"/>
-        </w:rPr>
-        <w:t>的方便</w:t>
+        <w:t>第一步，以便后续操作数据使用的方便</w:t>
       </w:r>
     </w:p>
     <w:p>
@@ -680,13 +572,7 @@
           <w:b/>
         </w:rPr>
         <w:lastRenderedPageBreak/>
-        <w:t>Mandatory</w:t>
-      </w:r>
-      <w:r>
-        <w:rPr>
-          <w:b/>
-        </w:rPr>
-        <w:t>(</w:t>
+        <w:t>Mandatory(</w:t>
       </w:r>
       <w:proofErr w:type="gramEnd"/>
       <w:r>
@@ -750,9 +636,6 @@
     <w:p>
       <w:pPr>
         <w:ind w:left="360"/>
-        <w:rPr>
-          <w:rFonts w:hint="eastAsia"/>
-        </w:rPr>
       </w:pPr>
     </w:p>
     <w:p>
@@ -832,7 +715,7 @@
       <w:pPr>
         <w:ind w:left="360"/>
         <w:rPr>
-          <w:rFonts w:eastAsia="宋体" w:hint="eastAsia"/>
+          <w:rFonts w:eastAsia="宋体"/>
         </w:rPr>
       </w:pPr>
       <w:r>
@@ -872,7 +755,7 @@
       <w:pPr>
         <w:ind w:left="360"/>
         <w:rPr>
-          <w:rFonts w:eastAsia="宋体" w:hint="eastAsia"/>
+          <w:rFonts w:eastAsia="宋体"/>
         </w:rPr>
       </w:pPr>
     </w:p>
@@ -967,7 +850,7 @@
       <w:pPr>
         <w:ind w:left="360"/>
         <w:rPr>
-          <w:rFonts w:eastAsia="宋体" w:hint="eastAsia"/>
+          <w:rFonts w:eastAsia="宋体"/>
         </w:rPr>
       </w:pPr>
       <w:r>
@@ -996,15 +879,10 @@
         </w:rPr>
         <w:t>是否还有field需要update。没有直接返回0</w:t>
       </w:r>
-      <w:bookmarkStart w:id="0" w:name="_GoBack"/>
-      <w:bookmarkEnd w:id="0"/>
-    </w:p>
-    <w:p>
-      <w:pPr>
-        <w:ind w:left="360"/>
-        <w:rPr>
-          <w:rFonts w:hint="eastAsia"/>
-        </w:rPr>
+    </w:p>
+    <w:p>
+      <w:pPr>
+        <w:ind w:left="360"/>
       </w:pPr>
     </w:p>
     <w:p>
@@ -1094,93 +972,90 @@
     </w:p>
     <w:p>
       <w:pPr>
-        <w:ind w:left="360"/>
-      </w:pPr>
-    </w:p>
-    <w:p>
-      <w:pPr>
         <w:numPr>
           <w:ilvl w:val="0"/>
           <w:numId w:val="1"/>
         </w:numPr>
       </w:pPr>
       <w:r>
-        <w:t>R</w:t>
-      </w:r>
-      <w:r>
-        <w:rPr>
-          <w:rFonts w:hint="eastAsia"/>
-        </w:rPr>
-        <w:t>esource</w:t>
-      </w:r>
-      <w:r>
-        <w:t xml:space="preserve">(disk) </w:t>
-      </w:r>
-      <w:r>
-        <w:rPr>
-          <w:rFonts w:hint="eastAsia"/>
-        </w:rPr>
-        <w:t>check</w:t>
-      </w:r>
-    </w:p>
-    <w:p>
-      <w:pPr>
-        <w:ind w:left="360"/>
-      </w:pPr>
-      <w:r>
-        <w:rPr>
-          <w:b/>
-        </w:rPr>
-        <w:t>Optional</w:t>
-      </w:r>
-    </w:p>
-    <w:p>
-      <w:pPr>
-        <w:ind w:left="360"/>
-        <w:rPr>
-          <w:b/>
-        </w:rPr>
-      </w:pPr>
-      <w:r>
-        <w:rPr>
-          <w:b/>
-        </w:rPr>
-        <w:t>P</w:t>
-      </w:r>
-      <w:r>
-        <w:rPr>
-          <w:rFonts w:hint="eastAsia"/>
-          <w:b/>
-        </w:rPr>
-        <w:t>urpose:</w:t>
-      </w:r>
-    </w:p>
-    <w:p>
-      <w:pPr>
-        <w:ind w:left="360"/>
-      </w:pPr>
-      <w:r>
-        <w:tab/>
-      </w:r>
-      <w:r>
-        <w:tab/>
-      </w:r>
-      <w:r>
-        <w:rPr>
-          <w:rFonts w:hint="eastAsia"/>
-        </w:rPr>
-        <w:t>检查资源是否已经达到上限（无法采用函数来统一处理）</w:t>
-      </w:r>
-    </w:p>
-    <w:p>
-      <w:pPr>
-        <w:ind w:left="360"/>
-      </w:pPr>
-    </w:p>
-    <w:p>
-      <w:pPr>
-        <w:ind w:left="360"/>
-      </w:pPr>
+        <w:t>U</w:t>
+      </w:r>
+      <w:r>
+        <w:rPr>
+          <w:rFonts w:hint="eastAsia"/>
+        </w:rPr>
+        <w:t>pload</w:t>
+      </w:r>
+      <w:r>
+        <w:t xml:space="preserve"> Authorization check</w:t>
+      </w:r>
+    </w:p>
+    <w:p>
+      <w:pPr>
+        <w:ind w:left="360"/>
+        <w:rPr>
+          <w:b/>
+        </w:rPr>
+      </w:pPr>
+      <w:proofErr w:type="gramStart"/>
+      <w:r>
+        <w:rPr>
+          <w:b/>
+        </w:rPr>
+        <w:t>Optional(</w:t>
+      </w:r>
+      <w:proofErr w:type="gramEnd"/>
+      <w:r>
+        <w:rPr>
+          <w:b/>
+        </w:rPr>
+        <w:t xml:space="preserve">only </w:t>
+      </w:r>
+      <w:r>
+        <w:rPr>
+          <w:rFonts w:hint="eastAsia"/>
+          <w:b/>
+          <w:color w:val="C45911" w:themeColor="accent2" w:themeShade="BF"/>
+        </w:rPr>
+        <w:t>upload</w:t>
+      </w:r>
+      <w:r>
+        <w:rPr>
+          <w:b/>
+        </w:rPr>
+        <w:t>)</w:t>
+      </w:r>
+    </w:p>
+    <w:p>
+      <w:pPr>
+        <w:ind w:left="360"/>
+        <w:rPr>
+          <w:b/>
+        </w:rPr>
+      </w:pPr>
+      <w:r>
+        <w:rPr>
+          <w:b/>
+        </w:rPr>
+        <w:t>Purpose:</w:t>
+      </w:r>
+    </w:p>
+    <w:p>
+      <w:pPr>
+        <w:ind w:left="360"/>
+      </w:pPr>
+      <w:r>
+        <w:tab/>
+      </w:r>
+      <w:r>
+        <w:tab/>
+      </w:r>
+      <w:r>
+        <w:rPr>
+          <w:rFonts w:hint="eastAsia"/>
+        </w:rPr>
+        <w:t>用户在上传文件的时候，预先需要检测（比如，为impeach或者impeachComment上传图片，需要检测impeach不能处于done或者deny状态）</w:t>
+      </w:r>
     </w:p>
     <w:p>
       <w:pPr>
@@ -1195,91 +1070,41 @@
         </w:numPr>
       </w:pPr>
       <w:r>
-        <w:rPr>
-          <w:rFonts w:hint="eastAsia"/>
-        </w:rPr>
-        <w:t>外键值是否存在检测</w:t>
-      </w:r>
-      <w:r>
-        <w:rPr>
-          <w:rFonts w:eastAsia="宋体" w:hint="eastAsia"/>
-        </w:rPr>
-        <w:t>(</w:t>
-      </w:r>
-      <w:r>
-        <w:rPr>
-          <w:rFonts w:eastAsia="宋体" w:hint="eastAsia"/>
-        </w:rPr>
-        <w:t>主要检测</w:t>
-      </w:r>
-      <w:r>
-        <w:rPr>
-          <w:rFonts w:eastAsia="宋体" w:hint="eastAsia"/>
-        </w:rPr>
-        <w:t>client</w:t>
-      </w:r>
-      <w:r>
-        <w:rPr>
-          <w:rFonts w:eastAsia="宋体" w:hint="eastAsia"/>
-        </w:rPr>
-        <w:t>的输入，</w:t>
-      </w:r>
-      <w:r>
-        <w:rPr>
-          <w:rFonts w:eastAsia="宋体" w:hint="eastAsia"/>
-        </w:rPr>
-        <w:t>internal</w:t>
-      </w:r>
-      <w:r>
-        <w:rPr>
-          <w:rFonts w:eastAsia="宋体" w:hint="eastAsia"/>
-        </w:rPr>
-        <w:t>输入的</w:t>
-      </w:r>
-      <w:r>
-        <w:rPr>
-          <w:rFonts w:eastAsia="宋体" w:hint="eastAsia"/>
-        </w:rPr>
-        <w:t>FK</w:t>
-      </w:r>
-      <w:r>
-        <w:rPr>
-          <w:rFonts w:eastAsia="宋体" w:hint="eastAsia"/>
-        </w:rPr>
-        <w:t>的默认是存在的</w:t>
-      </w:r>
-      <w:r>
-        <w:rPr>
-          <w:rFonts w:hint="eastAsia"/>
-          <w:b/>
-        </w:rPr>
-        <w:t>)</w:t>
-      </w:r>
-    </w:p>
-    <w:p>
-      <w:pPr>
-        <w:ind w:left="360"/>
-        <w:rPr>
-          <w:b/>
-        </w:rPr>
-      </w:pPr>
-      <w:r>
-        <w:rPr>
-          <w:b/>
-        </w:rPr>
-        <w:t>O</w:t>
-      </w:r>
-      <w:r>
-        <w:rPr>
-          <w:rFonts w:hint="eastAsia"/>
-          <w:b/>
-        </w:rPr>
-        <w:t>ptional</w:t>
-      </w:r>
-    </w:p>
-    <w:p>
-      <w:pPr>
-        <w:ind w:left="360"/>
+        <w:t>R</w:t>
+      </w:r>
+      <w:r>
+        <w:rPr>
+          <w:rFonts w:hint="eastAsia"/>
+        </w:rPr>
+        <w:t>esource</w:t>
+      </w:r>
+      <w:r>
+        <w:t xml:space="preserve">(disk) </w:t>
+      </w:r>
+      <w:r>
+        <w:rPr>
+          <w:rFonts w:hint="eastAsia"/>
+        </w:rPr>
+        <w:t>check</w:t>
+      </w:r>
+    </w:p>
+    <w:p>
+      <w:pPr>
+        <w:ind w:left="360"/>
+      </w:pPr>
+      <w:r>
+        <w:rPr>
+          <w:b/>
+        </w:rPr>
+        <w:t>Optional</w:t>
+      </w:r>
+    </w:p>
+    <w:p>
+      <w:pPr>
+        <w:ind w:left="360"/>
+        <w:rPr>
+          <w:b/>
+        </w:rPr>
       </w:pPr>
       <w:r>
         <w:rPr>
@@ -1292,40 +1117,35 @@
           <w:rFonts w:hint="eastAsia"/>
           <w:b/>
         </w:rPr>
-        <w:t>urpose</w:t>
-      </w:r>
-      <w:r>
-        <w:t>:</w:t>
-      </w:r>
-    </w:p>
-    <w:p>
-      <w:pPr>
-        <w:ind w:left="360"/>
-      </w:pPr>
-      <w:r>
-        <w:tab/>
-      </w:r>
-      <w:r>
-        <w:tab/>
-      </w:r>
-      <w:r>
-        <w:rPr>
-          <w:rFonts w:hint="eastAsia"/>
-        </w:rPr>
-        <w:t>检测</w:t>
-      </w:r>
-      <w:r>
-        <w:rPr>
-          <w:rFonts w:hint="eastAsia"/>
-        </w:rPr>
-        <w:t>client</w:t>
-      </w:r>
-      <w:r>
-        <w:rPr>
-          <w:rFonts w:hint="eastAsia"/>
-        </w:rPr>
-        <w:t>段输入的外键值是否有对应的记录</w:t>
-      </w:r>
+        <w:t>urpose:</w:t>
+      </w:r>
+    </w:p>
+    <w:p>
+      <w:pPr>
+        <w:ind w:left="360"/>
+      </w:pPr>
+      <w:r>
+        <w:tab/>
+      </w:r>
+      <w:r>
+        <w:tab/>
+      </w:r>
+      <w:r>
+        <w:rPr>
+          <w:rFonts w:hint="eastAsia"/>
+        </w:rPr>
+        <w:t>检查资源是否已经达到上限（无法采用函数来统一处理）</w:t>
+      </w:r>
+    </w:p>
+    <w:p>
+      <w:pPr>
+        <w:ind w:left="360"/>
+      </w:pPr>
+    </w:p>
+    <w:p>
+      <w:pPr>
+        <w:ind w:left="360"/>
+      </w:pPr>
     </w:p>
     <w:p>
       <w:pPr>
@@ -1339,151 +1159,220 @@
           <w:numId w:val="1"/>
         </w:numPr>
       </w:pPr>
+      <w:r>
+        <w:rPr>
+          <w:rFonts w:hint="eastAsia"/>
+        </w:rPr>
+        <w:t>外键值是否存在检测</w:t>
+      </w:r>
+      <w:r>
+        <w:rPr>
+          <w:rFonts w:eastAsia="宋体" w:hint="eastAsia"/>
+        </w:rPr>
+        <w:t>(</w:t>
+      </w:r>
+      <w:r>
+        <w:rPr>
+          <w:rFonts w:eastAsia="宋体" w:hint="eastAsia"/>
+        </w:rPr>
+        <w:t>主要检测</w:t>
+      </w:r>
+      <w:r>
+        <w:rPr>
+          <w:rFonts w:eastAsia="宋体" w:hint="eastAsia"/>
+        </w:rPr>
+        <w:t>client</w:t>
+      </w:r>
+      <w:r>
+        <w:rPr>
+          <w:rFonts w:eastAsia="宋体" w:hint="eastAsia"/>
+        </w:rPr>
+        <w:t>的输入，</w:t>
+      </w:r>
+      <w:r>
+        <w:rPr>
+          <w:rFonts w:eastAsia="宋体" w:hint="eastAsia"/>
+        </w:rPr>
+        <w:t>internal</w:t>
+      </w:r>
+      <w:r>
+        <w:rPr>
+          <w:rFonts w:eastAsia="宋体" w:hint="eastAsia"/>
+        </w:rPr>
+        <w:t>输入的</w:t>
+      </w:r>
+      <w:r>
+        <w:rPr>
+          <w:rFonts w:eastAsia="宋体" w:hint="eastAsia"/>
+        </w:rPr>
+        <w:t>FK</w:t>
+      </w:r>
+      <w:r>
+        <w:rPr>
+          <w:rFonts w:eastAsia="宋体" w:hint="eastAsia"/>
+        </w:rPr>
+        <w:t>的默认是存在的</w:t>
+      </w:r>
+      <w:r>
+        <w:rPr>
+          <w:rFonts w:hint="eastAsia"/>
+          <w:b/>
+        </w:rPr>
+        <w:t>)</w:t>
+      </w:r>
+    </w:p>
+    <w:p>
+      <w:pPr>
+        <w:ind w:left="360"/>
+        <w:rPr>
+          <w:b/>
+        </w:rPr>
+      </w:pPr>
+      <w:proofErr w:type="gramStart"/>
+      <w:r>
+        <w:rPr>
+          <w:b/>
+        </w:rPr>
+        <w:t>O</w:t>
+      </w:r>
+      <w:r>
+        <w:rPr>
+          <w:rFonts w:hint="eastAsia"/>
+          <w:b/>
+        </w:rPr>
+        <w:t>ptional</w:t>
+      </w:r>
+      <w:r>
+        <w:rPr>
+          <w:b/>
+        </w:rPr>
+        <w:t>(</w:t>
+      </w:r>
+      <w:proofErr w:type="gramEnd"/>
+      <w:r>
+        <w:rPr>
+          <w:b/>
+        </w:rPr>
+        <w:t xml:space="preserve">only </w:t>
+      </w:r>
+      <w:r>
+        <w:rPr>
+          <w:b/>
+          <w:color w:val="C45911" w:themeColor="accent2" w:themeShade="BF"/>
+        </w:rPr>
+        <w:t>create</w:t>
+      </w:r>
+      <w:r>
+        <w:rPr>
+          <w:b/>
+        </w:rPr>
+        <w:t>/</w:t>
+      </w:r>
+      <w:r>
+        <w:rPr>
+          <w:rFonts w:hint="eastAsia"/>
+          <w:b/>
+          <w:color w:val="C45911" w:themeColor="accent2" w:themeShade="BF"/>
+        </w:rPr>
+        <w:t>upload</w:t>
+      </w:r>
+      <w:r>
+        <w:rPr>
+          <w:b/>
+        </w:rPr>
+        <w:t>)</w:t>
+      </w:r>
+    </w:p>
+    <w:p>
+      <w:pPr>
+        <w:ind w:left="360"/>
+      </w:pPr>
+      <w:r>
+        <w:rPr>
+          <w:b/>
+        </w:rPr>
+        <w:t>P</w:t>
+      </w:r>
+      <w:r>
+        <w:rPr>
+          <w:rFonts w:hint="eastAsia"/>
+          <w:b/>
+        </w:rPr>
+        <w:t>urpose</w:t>
+      </w:r>
+      <w:r>
+        <w:t>:</w:t>
+      </w:r>
+    </w:p>
+    <w:p>
+      <w:pPr>
+        <w:ind w:left="360"/>
+        <w:rPr>
+          <w:rFonts w:hint="eastAsia"/>
+        </w:rPr>
+      </w:pPr>
+      <w:r>
+        <w:tab/>
+      </w:r>
+      <w:r>
+        <w:tab/>
+      </w:r>
+      <w:r>
+        <w:rPr>
+          <w:rFonts w:hint="eastAsia"/>
+        </w:rPr>
+        <w:t>检测client段输入的外键值是否有对应的记录</w:t>
+      </w:r>
+      <w:r>
+        <w:rPr>
+          <w:rFonts w:hint="eastAsia"/>
+        </w:rPr>
+        <w:t>。2中情况：1.</w:t>
+      </w:r>
+      <w:r>
+        <w:t xml:space="preserve"> </w:t>
+      </w:r>
+      <w:r>
+        <w:rPr>
+          <w:rFonts w:hint="eastAsia"/>
+        </w:rPr>
+        <w:t>外键对应的</w:t>
+      </w:r>
       <w:proofErr w:type="spellStart"/>
       <w:r>
-        <w:t>enum</w:t>
+        <w:rPr>
+          <w:rFonts w:hint="eastAsia"/>
+        </w:rPr>
+        <w:t>coll</w:t>
       </w:r>
       <w:proofErr w:type="spellEnd"/>
       <w:r>
-        <w:t xml:space="preserve"> </w:t>
-      </w:r>
-      <w:r>
-        <w:t>unique check</w:t>
-      </w:r>
-    </w:p>
-    <w:p>
-      <w:pPr>
-        <w:ind w:left="360"/>
-        <w:rPr>
-          <w:b/>
-        </w:rPr>
-      </w:pPr>
-      <w:r>
-        <w:rPr>
-          <w:b/>
-        </w:rPr>
-        <w:t>Optional</w:t>
-      </w:r>
-    </w:p>
-    <w:p>
-      <w:pPr>
-        <w:ind w:left="360"/>
-        <w:rPr>
-          <w:b/>
-        </w:rPr>
-      </w:pPr>
-      <w:r>
-        <w:rPr>
-          <w:b/>
-        </w:rPr>
-        <w:t>Purpose:</w:t>
-      </w:r>
-    </w:p>
-    <w:p>
-      <w:pPr>
-        <w:ind w:left="360"/>
-      </w:pPr>
-      <w:r>
-        <w:rPr>
-          <w:rFonts w:hint="eastAsia"/>
-        </w:rPr>
-        <w:t>如果有枚举值，检测枚举值是否有重复值（因为有些</w:t>
+        <w:rPr>
+          <w:rFonts w:hint="eastAsia"/>
+        </w:rPr>
+        <w:t>固定  2.外键对应的</w:t>
       </w:r>
       <w:proofErr w:type="spellStart"/>
       <w:r>
         <w:rPr>
           <w:rFonts w:hint="eastAsia"/>
         </w:rPr>
-        <w:t>enum</w:t>
+        <w:t>coll</w:t>
       </w:r>
       <w:proofErr w:type="spellEnd"/>
       <w:r>
         <w:rPr>
           <w:rFonts w:hint="eastAsia"/>
         </w:rPr>
-        <w:t>允许重复，有些不允许，所以</w:t>
-      </w:r>
-      <w:r>
-        <w:rPr>
-          <w:rFonts w:hint="eastAsia"/>
-        </w:rPr>
-        <w:t>logic</w:t>
-      </w:r>
-      <w:r>
-        <w:rPr>
-          <w:rFonts w:hint="eastAsia"/>
-        </w:rPr>
-        <w:t>放在</w:t>
-      </w:r>
-      <w:r>
-        <w:rPr>
-          <w:rFonts w:hint="eastAsia"/>
-        </w:rPr>
-        <w:t>controller</w:t>
-      </w:r>
-      <w:r>
-        <w:rPr>
-          <w:rFonts w:hint="eastAsia"/>
-        </w:rPr>
-        <w:t>中）</w:t>
-      </w:r>
-    </w:p>
-    <w:p>
-      <w:pPr>
-        <w:ind w:left="360"/>
-        <w:rPr>
-          <w:rFonts w:eastAsia="宋体"/>
-        </w:rPr>
-      </w:pPr>
-      <w:r>
-        <w:rPr>
-          <w:rFonts w:eastAsia="宋体" w:hint="eastAsia"/>
-        </w:rPr>
-        <w:t xml:space="preserve">PS: </w:t>
-      </w:r>
-      <w:r>
-        <w:rPr>
-          <w:rFonts w:eastAsia="宋体" w:hint="eastAsia"/>
-        </w:rPr>
-        <w:t>为了能够同时应用于</w:t>
-      </w:r>
-      <w:r>
-        <w:rPr>
-          <w:rFonts w:eastAsia="宋体" w:hint="eastAsia"/>
-        </w:rPr>
-        <w:t>browse</w:t>
-      </w:r>
-      <w:r>
-        <w:rPr>
-          <w:rFonts w:eastAsia="宋体" w:hint="eastAsia"/>
-        </w:rPr>
-        <w:t>的输入和</w:t>
-      </w:r>
-      <w:r>
-        <w:rPr>
-          <w:rFonts w:eastAsia="宋体" w:hint="eastAsia"/>
-        </w:rPr>
-        <w:t>internal</w:t>
-      </w:r>
-      <w:r>
-        <w:rPr>
-          <w:rFonts w:eastAsia="宋体" w:hint="eastAsia"/>
-        </w:rPr>
-        <w:t>的输入，所以在</w:t>
-      </w:r>
-      <w:proofErr w:type="spellStart"/>
-      <w:r>
-        <w:rPr>
-          <w:rFonts w:eastAsia="宋体" w:hint="eastAsia"/>
-        </w:rPr>
-        <w:t>dataConvert</w:t>
-      </w:r>
-      <w:proofErr w:type="spellEnd"/>
-      <w:r>
-        <w:rPr>
-          <w:rFonts w:eastAsia="宋体" w:hint="eastAsia"/>
-        </w:rPr>
-        <w:t>完成后执行</w:t>
+        <w:t>由字段值</w:t>
+      </w:r>
+      <w:bookmarkStart w:id="0" w:name="_GoBack"/>
+      <w:bookmarkEnd w:id="0"/>
+      <w:r>
+        <w:rPr>
+          <w:rFonts w:hint="eastAsia"/>
+        </w:rPr>
+        <w:t>决定</w:t>
       </w:r>
     </w:p>
     <w:p>
@@ -1498,105 +1387,126 @@
           <w:numId w:val="1"/>
         </w:numPr>
       </w:pPr>
-      <w:r>
-        <w:t>D</w:t>
-      </w:r>
-      <w:r>
-        <w:rPr>
-          <w:rFonts w:hint="eastAsia"/>
-        </w:rPr>
-        <w:t xml:space="preserve">elete </w:t>
-      </w:r>
-      <w:r>
-        <w:t>value not change field</w:t>
-      </w:r>
-    </w:p>
-    <w:p>
-      <w:pPr>
-        <w:ind w:left="360"/>
-        <w:rPr>
-          <w:b/>
-        </w:rPr>
-      </w:pPr>
-      <w:r>
-        <w:rPr>
-          <w:b/>
-        </w:rPr>
-        <w:t>O</w:t>
-      </w:r>
-      <w:r>
-        <w:rPr>
-          <w:rFonts w:hint="eastAsia"/>
-          <w:b/>
-        </w:rPr>
-        <w:t xml:space="preserve">ptional: </w:t>
-      </w:r>
-      <w:r>
-        <w:rPr>
-          <w:rFonts w:hint="eastAsia"/>
-          <w:b/>
-          <w:color w:val="C45911" w:themeColor="accent2" w:themeShade="BF"/>
-        </w:rPr>
-        <w:t xml:space="preserve">update </w:t>
-      </w:r>
-      <w:r>
-        <w:rPr>
-          <w:rFonts w:hint="eastAsia"/>
-          <w:b/>
-          <w:color w:val="C45911" w:themeColor="accent2" w:themeShade="BF"/>
-        </w:rPr>
-        <w:t>专用</w:t>
-      </w:r>
-    </w:p>
-    <w:p>
-      <w:pPr>
-        <w:ind w:left="360"/>
-        <w:rPr>
-          <w:b/>
-        </w:rPr>
-      </w:pPr>
-      <w:r>
-        <w:rPr>
-          <w:b/>
-        </w:rPr>
-        <w:t>P</w:t>
-      </w:r>
-      <w:r>
-        <w:rPr>
-          <w:rFonts w:hint="eastAsia"/>
-          <w:b/>
-        </w:rPr>
-        <w:t>urpose:</w:t>
-      </w:r>
-    </w:p>
-    <w:p>
-      <w:pPr>
-        <w:ind w:left="360"/>
-      </w:pPr>
-      <w:r>
-        <w:rPr>
-          <w:rFonts w:hint="eastAsia"/>
+      <w:proofErr w:type="spellStart"/>
+      <w:r>
+        <w:t>enum</w:t>
+      </w:r>
+      <w:proofErr w:type="spellEnd"/>
+      <w:r>
+        <w:t xml:space="preserve"> unique check</w:t>
+      </w:r>
+    </w:p>
+    <w:p>
+      <w:pPr>
+        <w:ind w:left="360"/>
+        <w:rPr>
+          <w:b/>
+        </w:rPr>
+      </w:pPr>
+      <w:r>
+        <w:rPr>
+          <w:b/>
+        </w:rPr>
+        <w:t>Optional</w:t>
+      </w:r>
+    </w:p>
+    <w:p>
+      <w:pPr>
+        <w:ind w:left="360"/>
+        <w:rPr>
+          <w:b/>
+        </w:rPr>
+      </w:pPr>
+      <w:r>
+        <w:rPr>
+          <w:b/>
+        </w:rPr>
+        <w:t>Purpose:</w:t>
+      </w:r>
+    </w:p>
+    <w:p>
+      <w:pPr>
+        <w:ind w:left="360"/>
+      </w:pPr>
+      <w:r>
+        <w:rPr>
+          <w:rFonts w:hint="eastAsia"/>
+        </w:rPr>
+        <w:t>如果有枚举值，检测枚举值是否有重复值（因为有些</w:t>
+      </w:r>
+      <w:proofErr w:type="spellStart"/>
+      <w:r>
+        <w:rPr>
+          <w:rFonts w:hint="eastAsia"/>
+        </w:rPr>
+        <w:t>enum</w:t>
+      </w:r>
+      <w:proofErr w:type="spellEnd"/>
+      <w:r>
+        <w:rPr>
+          <w:rFonts w:hint="eastAsia"/>
+        </w:rPr>
+        <w:t>允许重复，有些不允许，所以logic放在controller中）</w:t>
+      </w:r>
+    </w:p>
+    <w:p>
+      <w:pPr>
+        <w:ind w:left="360"/>
+        <w:rPr>
+          <w:rFonts w:eastAsia="宋体"/>
+        </w:rPr>
+      </w:pPr>
+      <w:r>
+        <w:rPr>
+          <w:rFonts w:eastAsia="宋体" w:hint="eastAsia"/>
         </w:rPr>
         <w:lastRenderedPageBreak/>
-        <w:tab/>
-      </w:r>
-      <w:r>
-        <w:rPr>
-          <w:rFonts w:hint="eastAsia"/>
-        </w:rPr>
-        <w:tab/>
-      </w:r>
-      <w:r>
-        <w:rPr>
-          <w:rFonts w:hint="eastAsia"/>
-        </w:rPr>
-        <w:t>字段值没有发生变化，则删除此字段（防止再次写入）</w:t>
-      </w:r>
-    </w:p>
-    <w:p>
-      <w:pPr>
-        <w:ind w:left="360"/>
-      </w:pPr>
+        <w:t xml:space="preserve">PS: </w:t>
+      </w:r>
+      <w:r>
+        <w:rPr>
+          <w:rFonts w:eastAsia="宋体" w:hint="eastAsia"/>
+        </w:rPr>
+        <w:t>为了能够同时应用于</w:t>
+      </w:r>
+      <w:r>
+        <w:rPr>
+          <w:rFonts w:eastAsia="宋体" w:hint="eastAsia"/>
+        </w:rPr>
+        <w:t>browse</w:t>
+      </w:r>
+      <w:r>
+        <w:rPr>
+          <w:rFonts w:eastAsia="宋体" w:hint="eastAsia"/>
+        </w:rPr>
+        <w:t>的输入和</w:t>
+      </w:r>
+      <w:r>
+        <w:rPr>
+          <w:rFonts w:eastAsia="宋体" w:hint="eastAsia"/>
+        </w:rPr>
+        <w:t>internal</w:t>
+      </w:r>
+      <w:r>
+        <w:rPr>
+          <w:rFonts w:eastAsia="宋体" w:hint="eastAsia"/>
+        </w:rPr>
+        <w:t>的输入，所以在</w:t>
+      </w:r>
+      <w:proofErr w:type="spellStart"/>
+      <w:r>
+        <w:rPr>
+          <w:rFonts w:eastAsia="宋体" w:hint="eastAsia"/>
+        </w:rPr>
+        <w:t>dataConvert</w:t>
+      </w:r>
+      <w:proofErr w:type="spellEnd"/>
+      <w:r>
+        <w:rPr>
+          <w:rFonts w:eastAsia="宋体" w:hint="eastAsia"/>
+        </w:rPr>
+        <w:t>完成后执行</w:t>
+      </w:r>
     </w:p>
     <w:p>
       <w:pPr>
@@ -1611,31 +1521,16 @@
         </w:numPr>
       </w:pPr>
       <w:r>
-        <w:t>Field</w:t>
-      </w:r>
-      <w:r>
-        <w:rPr>
-          <w:rFonts w:hint="eastAsia"/>
-        </w:rPr>
-        <w:t>的</w:t>
-      </w:r>
-      <w:r>
-        <w:rPr>
-          <w:rFonts w:hint="eastAsia"/>
-        </w:rPr>
-        <w:t>value</w:t>
-      </w:r>
-      <w:r>
-        <w:rPr>
-          <w:rFonts w:hint="eastAsia"/>
-        </w:rPr>
-        <w:t>是否为</w:t>
-      </w:r>
-      <w:r>
-        <w:rPr>
-          <w:rFonts w:hint="eastAsia"/>
-        </w:rPr>
-        <w:t>unique</w:t>
+        <w:t>D</w:t>
+      </w:r>
+      <w:r>
+        <w:rPr>
+          <w:rFonts w:hint="eastAsia"/>
+        </w:rPr>
+        <w:t xml:space="preserve">elete </w:t>
+      </w:r>
+      <w:r>
+        <w:t>value not change field</w:t>
       </w:r>
     </w:p>
     <w:p>
@@ -1656,57 +1551,23 @@
           <w:rFonts w:hint="eastAsia"/>
           <w:b/>
         </w:rPr>
-        <w:t>ptional</w:t>
-      </w:r>
-      <w:r>
-        <w:rPr>
-          <w:rFonts w:hint="eastAsia"/>
-        </w:rPr>
-        <w:t>（取决</w:t>
-      </w:r>
-      <w:r>
-        <w:rPr>
-          <w:rFonts w:hint="eastAsia"/>
-        </w:rPr>
-        <w:t>RECORD</w:t>
-      </w:r>
-      <w:r>
-        <w:t>_INFO</w:t>
-      </w:r>
-      <w:r>
-        <w:rPr>
-          <w:rFonts w:hint="eastAsia"/>
-        </w:rPr>
-        <w:t>是否有字段是</w:t>
-      </w:r>
-      <w:r>
-        <w:rPr>
-          <w:rFonts w:hint="eastAsia"/>
-        </w:rPr>
-        <w:t>unique</w:t>
-      </w:r>
-      <w:r>
-        <w:rPr>
-          <w:rFonts w:hint="eastAsia"/>
-        </w:rPr>
-        <w:t>（单</w:t>
-      </w:r>
-      <w:r>
-        <w:rPr>
-          <w:rFonts w:hint="eastAsia"/>
-        </w:rPr>
-        <w:t>field</w:t>
-      </w:r>
-      <w:r>
-        <w:rPr>
-          <w:rFonts w:hint="eastAsia"/>
-        </w:rPr>
-        <w:t>，非复合））</w:t>
-      </w:r>
-    </w:p>
-    <w:p>
-      <w:pPr>
-        <w:ind w:left="360"/>
+        <w:t xml:space="preserve">ptional: </w:t>
+      </w:r>
+      <w:r>
+        <w:rPr>
+          <w:rFonts w:hint="eastAsia"/>
+          <w:b/>
+          <w:color w:val="C45911" w:themeColor="accent2" w:themeShade="BF"/>
+        </w:rPr>
+        <w:t>update 专用</w:t>
+      </w:r>
+    </w:p>
+    <w:p>
+      <w:pPr>
+        <w:ind w:left="360"/>
+        <w:rPr>
+          <w:b/>
+        </w:rPr>
       </w:pPr>
       <w:r>
         <w:rPr>
@@ -1719,90 +1580,31 @@
           <w:rFonts w:hint="eastAsia"/>
           <w:b/>
         </w:rPr>
-        <w:t>urpose</w:t>
-      </w:r>
-      <w:r>
-        <w:t>:</w:t>
-      </w:r>
-    </w:p>
-    <w:p>
-      <w:pPr>
-        <w:ind w:left="360"/>
-      </w:pPr>
-      <w:r>
-        <w:tab/>
-      </w:r>
-      <w:r>
-        <w:tab/>
-      </w:r>
-      <w:r>
-        <w:rPr>
-          <w:rFonts w:hint="eastAsia"/>
-        </w:rPr>
-        <w:t>在</w:t>
-      </w:r>
-      <w:r>
-        <w:rPr>
-          <w:rFonts w:hint="eastAsia"/>
-        </w:rPr>
-        <w:t>logic</w:t>
-      </w:r>
-      <w:r>
-        <w:rPr>
-          <w:rFonts w:hint="eastAsia"/>
-        </w:rPr>
-        <w:t>中对</w:t>
-      </w:r>
-      <w:r>
-        <w:rPr>
-          <w:rFonts w:hint="eastAsia"/>
-        </w:rPr>
-        <w:t>field</w:t>
-      </w:r>
-      <w:r>
-        <w:rPr>
-          <w:rFonts w:hint="eastAsia"/>
-        </w:rPr>
-        <w:t>的</w:t>
-      </w:r>
-      <w:r>
-        <w:rPr>
-          <w:rFonts w:hint="eastAsia"/>
-        </w:rPr>
-        <w:t>value</w:t>
-      </w:r>
-      <w:r>
-        <w:rPr>
-          <w:rFonts w:hint="eastAsia"/>
-        </w:rPr>
-        <w:t>进行</w:t>
-      </w:r>
-      <w:r>
-        <w:rPr>
-          <w:rFonts w:hint="eastAsia"/>
-        </w:rPr>
-        <w:t>unique</w:t>
-      </w:r>
-      <w:r>
-        <w:rPr>
-          <w:rFonts w:hint="eastAsia"/>
-        </w:rPr>
-        <w:t>的检查，以便返回自定义的错误（而不是</w:t>
-      </w:r>
-      <w:proofErr w:type="spellStart"/>
-      <w:r>
-        <w:rPr>
-          <w:rFonts w:hint="eastAsia"/>
-        </w:rPr>
-        <w:t>mongoError</w:t>
-      </w:r>
-      <w:proofErr w:type="spellEnd"/>
-      <w:r>
-        <w:rPr>
-          <w:rFonts w:hint="eastAsia"/>
-        </w:rPr>
-        <w:t>处理过的）</w:t>
-      </w:r>
+        <w:t>urpose:</w:t>
+      </w:r>
+    </w:p>
+    <w:p>
+      <w:pPr>
+        <w:ind w:left="360"/>
+      </w:pPr>
+      <w:r>
+        <w:rPr>
+          <w:rFonts w:hint="eastAsia"/>
+        </w:rPr>
+        <w:tab/>
+      </w:r>
+      <w:r>
+        <w:rPr>
+          <w:rFonts w:hint="eastAsia"/>
+        </w:rPr>
+        <w:tab/>
+        <w:t>字段值没有发生变化，则删除此字段（防止再次写入）</w:t>
+      </w:r>
+    </w:p>
+    <w:p>
+      <w:pPr>
+        <w:ind w:left="360"/>
+      </w:pPr>
     </w:p>
     <w:p>
       <w:pPr>
@@ -1817,22 +1619,13 @@
         </w:numPr>
       </w:pPr>
       <w:r>
-        <w:rPr>
-          <w:rFonts w:hint="eastAsia"/>
-        </w:rPr>
-        <w:t>特定</w:t>
-      </w:r>
-      <w:r>
-        <w:rPr>
-          <w:rFonts w:hint="eastAsia"/>
-        </w:rPr>
-        <w:t>field</w:t>
-      </w:r>
-      <w:r>
-        <w:rPr>
-          <w:rFonts w:hint="eastAsia"/>
-        </w:rPr>
-        <w:t>检查</w:t>
+        <w:t>Field</w:t>
+      </w:r>
+      <w:r>
+        <w:rPr>
+          <w:rFonts w:hint="eastAsia"/>
+        </w:rPr>
+        <w:t>的value是否为unique</w:t>
       </w:r>
     </w:p>
     <w:p>
@@ -1855,6 +1648,21 @@
         </w:rPr>
         <w:t>ptional</w:t>
       </w:r>
+      <w:r>
+        <w:rPr>
+          <w:rFonts w:hint="eastAsia"/>
+        </w:rPr>
+        <w:t>（取决RECORD</w:t>
+      </w:r>
+      <w:r>
+        <w:t>_INFO</w:t>
+      </w:r>
+      <w:r>
+        <w:rPr>
+          <w:rFonts w:hint="eastAsia"/>
+        </w:rPr>
+        <w:t>是否有字段是unique（单field，非复合））</w:t>
+      </w:r>
     </w:p>
     <w:p>
       <w:pPr>
@@ -1887,28 +1695,26 @@
       <w:r>
         <w:tab/>
       </w:r>
+      <w:r>
+        <w:rPr>
+          <w:rFonts w:hint="eastAsia"/>
+        </w:rPr>
+        <w:t>在logic中对field的value进行unique的检查，以便返回自定义的错误（而不是</w:t>
+      </w:r>
       <w:proofErr w:type="spellStart"/>
       <w:r>
-        <w:t>C</w:t>
-      </w:r>
-      <w:r>
-        <w:rPr>
-          <w:rFonts w:hint="eastAsia"/>
-        </w:rPr>
-        <w:t>oll</w:t>
+        <w:rPr>
+          <w:rFonts w:hint="eastAsia"/>
+        </w:rPr>
+        <w:t>mongoError</w:t>
       </w:r>
       <w:proofErr w:type="spellEnd"/>
       <w:r>
         <w:rPr>
           <w:rFonts w:hint="eastAsia"/>
         </w:rPr>
-        <w:t>中某些字段需要特定的处理</w:t>
-      </w:r>
-    </w:p>
-    <w:p>
-      <w:pPr>
-        <w:ind w:left="360"/>
-      </w:pPr>
+        <w:t>处理过的）</w:t>
+      </w:r>
     </w:p>
     <w:p>
       <w:pPr>
@@ -1926,13 +1732,101 @@
         <w:rPr>
           <w:rFonts w:hint="eastAsia"/>
         </w:rPr>
-        <w:t>对</w:t>
-      </w:r>
-      <w:r>
-        <w:rPr>
-          <w:rFonts w:hint="eastAsia"/>
-        </w:rPr>
-        <w:t>internal</w:t>
+        <w:t>特定field检查</w:t>
+      </w:r>
+    </w:p>
+    <w:p>
+      <w:pPr>
+        <w:ind w:left="360"/>
+        <w:rPr>
+          <w:b/>
+        </w:rPr>
+      </w:pPr>
+      <w:r>
+        <w:rPr>
+          <w:b/>
+        </w:rPr>
+        <w:t>O</w:t>
+      </w:r>
+      <w:r>
+        <w:rPr>
+          <w:rFonts w:hint="eastAsia"/>
+          <w:b/>
+        </w:rPr>
+        <w:t>ptional</w:t>
+      </w:r>
+    </w:p>
+    <w:p>
+      <w:pPr>
+        <w:ind w:left="360"/>
+      </w:pPr>
+      <w:r>
+        <w:rPr>
+          <w:b/>
+        </w:rPr>
+        <w:t>P</w:t>
+      </w:r>
+      <w:r>
+        <w:rPr>
+          <w:rFonts w:hint="eastAsia"/>
+          <w:b/>
+        </w:rPr>
+        <w:t>urpose</w:t>
+      </w:r>
+      <w:r>
+        <w:t>:</w:t>
+      </w:r>
+    </w:p>
+    <w:p>
+      <w:pPr>
+        <w:ind w:left="360"/>
+      </w:pPr>
+      <w:r>
+        <w:tab/>
+      </w:r>
+      <w:r>
+        <w:tab/>
+      </w:r>
+      <w:proofErr w:type="spellStart"/>
+      <w:r>
+        <w:t>C</w:t>
+      </w:r>
+      <w:r>
+        <w:rPr>
+          <w:rFonts w:hint="eastAsia"/>
+        </w:rPr>
+        <w:t>oll</w:t>
+      </w:r>
+      <w:proofErr w:type="spellEnd"/>
+      <w:r>
+        <w:rPr>
+          <w:rFonts w:hint="eastAsia"/>
+        </w:rPr>
+        <w:t>中某些字段需要特定的处理</w:t>
+      </w:r>
+    </w:p>
+    <w:p>
+      <w:pPr>
+        <w:ind w:left="360"/>
+      </w:pPr>
+    </w:p>
+    <w:p>
+      <w:pPr>
+        <w:ind w:left="360"/>
+      </w:pPr>
+    </w:p>
+    <w:p>
+      <w:pPr>
+        <w:numPr>
+          <w:ilvl w:val="0"/>
+          <w:numId w:val="1"/>
+        </w:numPr>
+      </w:pPr>
+      <w:r>
+        <w:rPr>
+          <w:rFonts w:hint="eastAsia"/>
+        </w:rPr>
+        <w:t>对internal</w:t>
       </w:r>
       <w:r>
         <w:t xml:space="preserve"> </w:t>
@@ -1941,25 +1835,7 @@
         <w:rPr>
           <w:rFonts w:hint="eastAsia"/>
         </w:rPr>
-        <w:t>field</w:t>
-      </w:r>
-      <w:r>
-        <w:rPr>
-          <w:rFonts w:hint="eastAsia"/>
-        </w:rPr>
-        <w:t>检测（</w:t>
-      </w:r>
-      <w:r>
-        <w:rPr>
-          <w:rFonts w:hint="eastAsia"/>
-        </w:rPr>
-        <w:t>rule</w:t>
-      </w:r>
-      <w:r>
-        <w:rPr>
-          <w:rFonts w:hint="eastAsia"/>
-        </w:rPr>
-        <w:t>）</w:t>
+        <w:t>field检测（rule）</w:t>
       </w:r>
     </w:p>
     <w:p>
@@ -2000,13 +1876,7 @@
         <w:rPr>
           <w:rFonts w:hint="eastAsia"/>
         </w:rPr>
-        <w:t>是否有</w:t>
-      </w:r>
-      <w:r>
-        <w:rPr>
-          <w:rFonts w:hint="eastAsia"/>
-        </w:rPr>
-        <w:t>internal</w:t>
+        <w:t>是否有internal</w:t>
       </w:r>
       <w:r>
         <w:t xml:space="preserve"> </w:t>
@@ -2015,13 +1885,7 @@
         <w:rPr>
           <w:rFonts w:hint="eastAsia"/>
         </w:rPr>
-        <w:t>field</w:t>
-      </w:r>
-      <w:r>
-        <w:rPr>
-          <w:rFonts w:hint="eastAsia"/>
-        </w:rPr>
-        <w:t>）</w:t>
+        <w:t>field）</w:t>
       </w:r>
     </w:p>
     <w:p>
@@ -2070,13 +1934,7 @@
         <w:rPr>
           <w:rFonts w:hint="eastAsia"/>
         </w:rPr>
-        <w:t>中</w:t>
-      </w:r>
-      <w:r>
-        <w:rPr>
-          <w:rFonts w:hint="eastAsia"/>
-        </w:rPr>
-        <w:t>internal</w:t>
+        <w:t>中internal</w:t>
       </w:r>
       <w:r>
         <w:t xml:space="preserve"> </w:t>
@@ -2085,66 +1943,24 @@
         <w:rPr>
           <w:rFonts w:hint="eastAsia"/>
         </w:rPr>
-        <w:t>field</w:t>
-      </w:r>
-      <w:r>
-        <w:rPr>
-          <w:rFonts w:hint="eastAsia"/>
-        </w:rPr>
-        <w:t>检查，只在</w:t>
-      </w:r>
-      <w:r>
-        <w:rPr>
-          <w:rFonts w:hint="eastAsia"/>
-        </w:rPr>
-        <w:t>dev</w:t>
-      </w:r>
-      <w:r>
-        <w:rPr>
-          <w:rFonts w:hint="eastAsia"/>
-        </w:rPr>
-        <w:t>运行</w:t>
-      </w:r>
-    </w:p>
-    <w:p>
-      <w:pPr>
-        <w:ind w:left="360"/>
-      </w:pPr>
-      <w:r>
-        <w:tab/>
-      </w:r>
-      <w:r>
-        <w:tab/>
-      </w:r>
-      <w:r>
-        <w:rPr>
-          <w:rFonts w:hint="eastAsia"/>
-        </w:rPr>
-        <w:t>完成之后，需要根据具体情况，决定是否将</w:t>
-      </w:r>
-      <w:r>
-        <w:rPr>
-          <w:rFonts w:hint="eastAsia"/>
-        </w:rPr>
-        <w:t>internal</w:t>
-      </w:r>
-      <w:r>
-        <w:rPr>
-          <w:rFonts w:hint="eastAsia"/>
-        </w:rPr>
-        <w:t>合并到</w:t>
-      </w:r>
-      <w:r>
-        <w:rPr>
-          <w:rFonts w:hint="eastAsia"/>
-        </w:rPr>
-        <w:t>client</w:t>
-      </w:r>
-      <w:r>
-        <w:rPr>
-          <w:rFonts w:hint="eastAsia"/>
-        </w:rPr>
-        <w:t>输入，形成完成记录保存到</w:t>
+        <w:t>field检查，只在dev运行</w:t>
+      </w:r>
+    </w:p>
+    <w:p>
+      <w:pPr>
+        <w:ind w:left="360"/>
+      </w:pPr>
+      <w:r>
+        <w:tab/>
+      </w:r>
+      <w:r>
+        <w:tab/>
+      </w:r>
+      <w:r>
+        <w:rPr>
+          <w:rFonts w:hint="eastAsia"/>
+        </w:rPr>
+        <w:t>完成之后，需要根据具体情况，决定是否将internal合并到client输入，形成完成记录保存到</w:t>
       </w:r>
       <w:proofErr w:type="spellStart"/>
       <w:r>
@@ -2238,27 +2054,15 @@
         <w:ind w:left="360"/>
       </w:pPr>
       <w:r>
-        <w:t>2013</w:t>
-      </w:r>
-      <w:r>
-        <w:t>年，坐下时臀部发麻，医院诊断为腰椎间盘突出。</w:t>
-      </w:r>
-    </w:p>
-    <w:p>
-      <w:pPr>
-        <w:ind w:left="360"/>
-      </w:pPr>
-      <w:r>
-        <w:t>2015</w:t>
-      </w:r>
-      <w:r>
-        <w:t>年，病情加重，无论平躺或坐，右腿持续剧烈疼痛，导致无法行动，后至浦东医院做物理牵引，病情有所缓解，平躺或者骑自行车无疼痛感，但是直立或者走路，右腿大腿会不时剧烈疼痛，导致无法继续行走，</w:t>
-      </w:r>
-      <w:r>
-        <w:t>MR</w:t>
-      </w:r>
-      <w:r>
-        <w:t>显示结果为椎间盘突出伴椎管狭窄。</w:t>
+        <w:t>2013年，坐下时臀部发麻，医院诊断为腰椎间盘突出。</w:t>
+      </w:r>
+    </w:p>
+    <w:p>
+      <w:pPr>
+        <w:ind w:left="360"/>
+      </w:pPr>
+      <w:r>
+        <w:t>2015年，病情加重，无论平躺或坐，右腿持续剧烈疼痛，导致无法行动，后至浦东医院做物理牵引，病情有所缓解，平躺或者骑自行车无疼痛感，但是直立或者走路，右腿大腿会不时剧烈疼痛，导致无法继续行走，MR显示结果为椎间盘突出伴椎管狭窄。</w:t>
       </w:r>
     </w:p>
     <w:sectPr>
@@ -2534,7 +2338,7 @@
     <w:lsdException w:name="Table Web 2" w:semiHidden="1" w:unhideWhenUsed="1"/>
     <w:lsdException w:name="Table Web 3" w:semiHidden="1" w:unhideWhenUsed="1"/>
     <w:lsdException w:name="Balloon Text" w:unhideWhenUsed="1" w:qFormat="1"/>
-    <w:lsdException w:name="Table Grid" w:semiHidden="1" w:uiPriority="39" w:unhideWhenUsed="1"/>
+    <w:lsdException w:name="Table Grid" w:uiPriority="39"/>
     <w:lsdException w:name="Table Theme" w:semiHidden="1" w:unhideWhenUsed="1"/>
     <w:lsdException w:name="Placeholder Text" w:semiHidden="1"/>
     <w:lsdException w:name="Light Shading" w:uiPriority="60"/>

</xml_diff>

<commit_message>
2017-12-17: 1. add/modify validateFormat/value for part edit_sub_field, and realted test case; 2. modify valueMatchRuleDefineCheck in validateHelper, set all rule check result true for pass, false to fail; 3. add new function in controllerHelper:pushOptionalPartIntoExpectedPart_noReturn && getPartValue
</commit_message>
<xml_diff>
--- a/doc/CU check.docx
+++ b/doc/CU check.docx
@@ -1144,16 +1144,6 @@
     </w:p>
     <w:p>
       <w:pPr>
-        <w:ind w:left="360"/>
-      </w:pPr>
-    </w:p>
-    <w:p>
-      <w:pPr>
-        <w:ind w:left="360"/>
-      </w:pPr>
-    </w:p>
-    <w:p>
-      <w:pPr>
         <w:numPr>
           <w:ilvl w:val="0"/>
           <w:numId w:val="1"/>
@@ -1163,129 +1153,35 @@
         <w:rPr>
           <w:rFonts w:hint="eastAsia"/>
         </w:rPr>
-        <w:t>外键值是否存在检测</w:t>
-      </w:r>
-      <w:r>
-        <w:rPr>
-          <w:rFonts w:eastAsia="宋体" w:hint="eastAsia"/>
-        </w:rPr>
-        <w:t>(</w:t>
-      </w:r>
-      <w:r>
-        <w:rPr>
-          <w:rFonts w:eastAsia="宋体" w:hint="eastAsia"/>
-        </w:rPr>
-        <w:t>主要检测</w:t>
-      </w:r>
-      <w:r>
-        <w:rPr>
-          <w:rFonts w:eastAsia="宋体" w:hint="eastAsia"/>
-        </w:rPr>
-        <w:t>client</w:t>
-      </w:r>
-      <w:r>
-        <w:rPr>
-          <w:rFonts w:eastAsia="宋体" w:hint="eastAsia"/>
-        </w:rPr>
-        <w:t>的输入，</w:t>
-      </w:r>
-      <w:r>
-        <w:rPr>
-          <w:rFonts w:eastAsia="宋体" w:hint="eastAsia"/>
-        </w:rPr>
-        <w:t>internal</w:t>
-      </w:r>
-      <w:r>
-        <w:rPr>
-          <w:rFonts w:eastAsia="宋体" w:hint="eastAsia"/>
-        </w:rPr>
-        <w:t>输入的</w:t>
-      </w:r>
-      <w:r>
-        <w:rPr>
-          <w:rFonts w:eastAsia="宋体" w:hint="eastAsia"/>
-        </w:rPr>
-        <w:t>FK</w:t>
-      </w:r>
-      <w:r>
-        <w:rPr>
-          <w:rFonts w:eastAsia="宋体" w:hint="eastAsia"/>
-        </w:rPr>
-        <w:t>的默认是存在的</w:t>
-      </w:r>
-      <w:r>
-        <w:rPr>
-          <w:rFonts w:hint="eastAsia"/>
-          <w:b/>
-        </w:rPr>
-        <w:t>)</w:t>
-      </w:r>
-    </w:p>
-    <w:p>
-      <w:pPr>
-        <w:ind w:left="360"/>
-        <w:rPr>
-          <w:b/>
-        </w:rPr>
-      </w:pPr>
-      <w:proofErr w:type="gramStart"/>
-      <w:r>
-        <w:rPr>
-          <w:b/>
-        </w:rPr>
-        <w:t>O</w:t>
-      </w:r>
-      <w:r>
-        <w:rPr>
-          <w:rFonts w:hint="eastAsia"/>
-          <w:b/>
-        </w:rPr>
-        <w:t>ptional</w:t>
-      </w:r>
-      <w:r>
-        <w:rPr>
-          <w:b/>
-        </w:rPr>
-        <w:t>(</w:t>
-      </w:r>
-      <w:proofErr w:type="gramEnd"/>
-      <w:r>
-        <w:rPr>
-          <w:b/>
-        </w:rPr>
-        <w:t xml:space="preserve">only </w:t>
-      </w:r>
-      <w:r>
-        <w:rPr>
-          <w:b/>
-          <w:color w:val="C45911" w:themeColor="accent2" w:themeShade="BF"/>
-        </w:rPr>
-        <w:t>create</w:t>
-      </w:r>
-      <w:r>
-        <w:rPr>
-          <w:b/>
-        </w:rPr>
-        <w:t>/</w:t>
-      </w:r>
-      <w:r>
-        <w:rPr>
-          <w:rFonts w:hint="eastAsia"/>
-          <w:b/>
-          <w:color w:val="C45911" w:themeColor="accent2" w:themeShade="BF"/>
-        </w:rPr>
-        <w:t>upload</w:t>
-      </w:r>
-      <w:r>
-        <w:rPr>
-          <w:b/>
-        </w:rPr>
-        <w:t>)</w:t>
-      </w:r>
-    </w:p>
-    <w:p>
-      <w:pPr>
-        <w:ind w:left="360"/>
+        <w:t>limitation</w:t>
+      </w:r>
+      <w:r>
+        <w:t xml:space="preserve"> </w:t>
+      </w:r>
+      <w:r>
+        <w:rPr>
+          <w:rFonts w:hint="eastAsia"/>
+        </w:rPr>
+        <w:t>check</w:t>
+      </w:r>
+    </w:p>
+    <w:p>
+      <w:pPr>
+        <w:ind w:left="360"/>
+      </w:pPr>
+      <w:r>
+        <w:rPr>
+          <w:b/>
+        </w:rPr>
+        <w:t>Optional</w:t>
+      </w:r>
+    </w:p>
+    <w:p>
+      <w:pPr>
+        <w:ind w:left="360"/>
+        <w:rPr>
+          <w:b/>
+        </w:rPr>
       </w:pPr>
       <w:r>
         <w:rPr>
@@ -1298,82 +1194,38 @@
           <w:rFonts w:hint="eastAsia"/>
           <w:b/>
         </w:rPr>
-        <w:t>urpose</w:t>
-      </w:r>
-      <w:r>
-        <w:t>:</w:t>
-      </w:r>
-    </w:p>
-    <w:p>
-      <w:pPr>
-        <w:ind w:left="360"/>
-        <w:rPr>
-          <w:rFonts w:hint="eastAsia"/>
-        </w:rPr>
-      </w:pPr>
-      <w:r>
-        <w:tab/>
-      </w:r>
-      <w:r>
-        <w:tab/>
-      </w:r>
-      <w:r>
-        <w:rPr>
-          <w:rFonts w:hint="eastAsia"/>
-        </w:rPr>
-        <w:t>检测client段输入的外键值是否有对应的记录</w:t>
-      </w:r>
-      <w:r>
-        <w:rPr>
-          <w:rFonts w:hint="eastAsia"/>
-        </w:rPr>
-        <w:t>。2中情况：1.</w:t>
-      </w:r>
-      <w:r>
-        <w:t xml:space="preserve"> </w:t>
-      </w:r>
-      <w:r>
-        <w:rPr>
-          <w:rFonts w:hint="eastAsia"/>
-        </w:rPr>
-        <w:t>外键对应的</w:t>
-      </w:r>
-      <w:proofErr w:type="spellStart"/>
-      <w:r>
-        <w:rPr>
-          <w:rFonts w:hint="eastAsia"/>
-        </w:rPr>
-        <w:t>coll</w:t>
-      </w:r>
-      <w:proofErr w:type="spellEnd"/>
-      <w:r>
-        <w:rPr>
-          <w:rFonts w:hint="eastAsia"/>
-        </w:rPr>
-        <w:t>固定  2.外键对应的</w:t>
-      </w:r>
-      <w:proofErr w:type="spellStart"/>
-      <w:r>
-        <w:rPr>
-          <w:rFonts w:hint="eastAsia"/>
-        </w:rPr>
-        <w:t>coll</w:t>
-      </w:r>
-      <w:proofErr w:type="spellEnd"/>
-      <w:r>
-        <w:rPr>
-          <w:rFonts w:hint="eastAsia"/>
-        </w:rPr>
-        <w:t>由字段值</w:t>
+        <w:t>urpose:</w:t>
+      </w:r>
+    </w:p>
+    <w:p>
+      <w:pPr>
+        <w:ind w:left="360"/>
+      </w:pPr>
+      <w:r>
+        <w:tab/>
+      </w:r>
+      <w:r>
+        <w:tab/>
+      </w:r>
+      <w:r>
+        <w:rPr>
+          <w:rFonts w:hint="eastAsia"/>
+        </w:rPr>
+        <w:t>检查</w:t>
+      </w:r>
+      <w:r>
+        <w:rPr>
+          <w:rFonts w:hint="eastAsia"/>
+        </w:rPr>
+        <w:t>是否已经达到是上限</w:t>
       </w:r>
       <w:bookmarkStart w:id="0" w:name="_GoBack"/>
       <w:bookmarkEnd w:id="0"/>
-      <w:r>
-        <w:rPr>
-          <w:rFonts w:hint="eastAsia"/>
-        </w:rPr>
-        <w:t>决定</w:t>
-      </w:r>
+    </w:p>
+    <w:p>
+      <w:pPr>
+        <w:ind w:left="360"/>
+      </w:pPr>
     </w:p>
     <w:p>
       <w:pPr>
@@ -1387,125 +1239,209 @@
           <w:numId w:val="1"/>
         </w:numPr>
       </w:pPr>
+      <w:r>
+        <w:rPr>
+          <w:rFonts w:hint="eastAsia"/>
+        </w:rPr>
+        <w:t>外键值是否存在检测</w:t>
+      </w:r>
+      <w:r>
+        <w:rPr>
+          <w:rFonts w:eastAsia="宋体" w:hint="eastAsia"/>
+        </w:rPr>
+        <w:t>(</w:t>
+      </w:r>
+      <w:r>
+        <w:rPr>
+          <w:rFonts w:eastAsia="宋体" w:hint="eastAsia"/>
+        </w:rPr>
+        <w:t>主要检测</w:t>
+      </w:r>
+      <w:r>
+        <w:rPr>
+          <w:rFonts w:eastAsia="宋体" w:hint="eastAsia"/>
+        </w:rPr>
+        <w:t>client</w:t>
+      </w:r>
+      <w:r>
+        <w:rPr>
+          <w:rFonts w:eastAsia="宋体" w:hint="eastAsia"/>
+        </w:rPr>
+        <w:t>的输入，</w:t>
+      </w:r>
+      <w:r>
+        <w:rPr>
+          <w:rFonts w:eastAsia="宋体" w:hint="eastAsia"/>
+        </w:rPr>
+        <w:t>internal</w:t>
+      </w:r>
+      <w:r>
+        <w:rPr>
+          <w:rFonts w:eastAsia="宋体" w:hint="eastAsia"/>
+        </w:rPr>
+        <w:t>输入的</w:t>
+      </w:r>
+      <w:r>
+        <w:rPr>
+          <w:rFonts w:eastAsia="宋体" w:hint="eastAsia"/>
+        </w:rPr>
+        <w:t>FK</w:t>
+      </w:r>
+      <w:r>
+        <w:rPr>
+          <w:rFonts w:eastAsia="宋体" w:hint="eastAsia"/>
+        </w:rPr>
+        <w:t>的默认是存在的</w:t>
+      </w:r>
+      <w:r>
+        <w:rPr>
+          <w:rFonts w:hint="eastAsia"/>
+          <w:b/>
+        </w:rPr>
+        <w:t>)</w:t>
+      </w:r>
+    </w:p>
+    <w:p>
+      <w:pPr>
+        <w:ind w:left="360"/>
+        <w:rPr>
+          <w:b/>
+        </w:rPr>
+      </w:pPr>
+      <w:proofErr w:type="gramStart"/>
+      <w:r>
+        <w:rPr>
+          <w:b/>
+        </w:rPr>
+        <w:t>O</w:t>
+      </w:r>
+      <w:r>
+        <w:rPr>
+          <w:rFonts w:hint="eastAsia"/>
+          <w:b/>
+        </w:rPr>
+        <w:t>ptional</w:t>
+      </w:r>
+      <w:r>
+        <w:rPr>
+          <w:b/>
+        </w:rPr>
+        <w:t>(</w:t>
+      </w:r>
+      <w:proofErr w:type="gramEnd"/>
+      <w:r>
+        <w:rPr>
+          <w:b/>
+        </w:rPr>
+        <w:t xml:space="preserve">only </w:t>
+      </w:r>
+      <w:r>
+        <w:rPr>
+          <w:b/>
+          <w:color w:val="C45911" w:themeColor="accent2" w:themeShade="BF"/>
+        </w:rPr>
+        <w:t>create</w:t>
+      </w:r>
+      <w:r>
+        <w:rPr>
+          <w:b/>
+        </w:rPr>
+        <w:t>/</w:t>
+      </w:r>
+      <w:r>
+        <w:rPr>
+          <w:rFonts w:hint="eastAsia"/>
+          <w:b/>
+          <w:color w:val="C45911" w:themeColor="accent2" w:themeShade="BF"/>
+        </w:rPr>
+        <w:t>upload</w:t>
+      </w:r>
+      <w:r>
+        <w:rPr>
+          <w:b/>
+        </w:rPr>
+        <w:t>)</w:t>
+      </w:r>
+    </w:p>
+    <w:p>
+      <w:pPr>
+        <w:ind w:left="360"/>
+      </w:pPr>
+      <w:r>
+        <w:rPr>
+          <w:b/>
+        </w:rPr>
+        <w:t>P</w:t>
+      </w:r>
+      <w:r>
+        <w:rPr>
+          <w:rFonts w:hint="eastAsia"/>
+          <w:b/>
+        </w:rPr>
+        <w:t>urpose</w:t>
+      </w:r>
+      <w:r>
+        <w:t>:</w:t>
+      </w:r>
+    </w:p>
+    <w:p>
+      <w:pPr>
+        <w:ind w:left="360"/>
+      </w:pPr>
+      <w:r>
+        <w:tab/>
+      </w:r>
+      <w:r>
+        <w:tab/>
+      </w:r>
+      <w:r>
+        <w:rPr>
+          <w:rFonts w:hint="eastAsia"/>
+        </w:rPr>
+        <w:t>检测client段输入的外键值是否有对应的记录</w:t>
+      </w:r>
+      <w:r>
+        <w:rPr>
+          <w:rFonts w:hint="eastAsia"/>
+        </w:rPr>
+        <w:t>。2中情况：1.</w:t>
+      </w:r>
+      <w:r>
+        <w:t xml:space="preserve"> </w:t>
+      </w:r>
+      <w:r>
+        <w:rPr>
+          <w:rFonts w:hint="eastAsia"/>
+        </w:rPr>
+        <w:t>外键对应的</w:t>
+      </w:r>
       <w:proofErr w:type="spellStart"/>
       <w:r>
-        <w:t>enum</w:t>
+        <w:rPr>
+          <w:rFonts w:hint="eastAsia"/>
+        </w:rPr>
+        <w:t>coll</w:t>
       </w:r>
       <w:proofErr w:type="spellEnd"/>
       <w:r>
-        <w:t xml:space="preserve"> unique check</w:t>
-      </w:r>
-    </w:p>
-    <w:p>
-      <w:pPr>
-        <w:ind w:left="360"/>
-        <w:rPr>
-          <w:b/>
-        </w:rPr>
-      </w:pPr>
-      <w:r>
-        <w:rPr>
-          <w:b/>
-        </w:rPr>
-        <w:t>Optional</w:t>
-      </w:r>
-    </w:p>
-    <w:p>
-      <w:pPr>
-        <w:ind w:left="360"/>
-        <w:rPr>
-          <w:b/>
-        </w:rPr>
-      </w:pPr>
-      <w:r>
-        <w:rPr>
-          <w:b/>
-        </w:rPr>
-        <w:t>Purpose:</w:t>
-      </w:r>
-    </w:p>
-    <w:p>
-      <w:pPr>
-        <w:ind w:left="360"/>
-      </w:pPr>
-      <w:r>
-        <w:rPr>
-          <w:rFonts w:hint="eastAsia"/>
-        </w:rPr>
-        <w:t>如果有枚举值，检测枚举值是否有重复值（因为有些</w:t>
+        <w:rPr>
+          <w:rFonts w:hint="eastAsia"/>
+        </w:rPr>
+        <w:t>固定  2.外键对应的</w:t>
       </w:r>
       <w:proofErr w:type="spellStart"/>
       <w:r>
         <w:rPr>
           <w:rFonts w:hint="eastAsia"/>
         </w:rPr>
-        <w:t>enum</w:t>
+        <w:t>coll</w:t>
       </w:r>
       <w:proofErr w:type="spellEnd"/>
       <w:r>
         <w:rPr>
           <w:rFonts w:hint="eastAsia"/>
         </w:rPr>
-        <w:t>允许重复，有些不允许，所以logic放在controller中）</w:t>
-      </w:r>
-    </w:p>
-    <w:p>
-      <w:pPr>
-        <w:ind w:left="360"/>
-        <w:rPr>
-          <w:rFonts w:eastAsia="宋体"/>
-        </w:rPr>
-      </w:pPr>
-      <w:r>
-        <w:rPr>
-          <w:rFonts w:eastAsia="宋体" w:hint="eastAsia"/>
-        </w:rPr>
-        <w:lastRenderedPageBreak/>
-        <w:t xml:space="preserve">PS: </w:t>
-      </w:r>
-      <w:r>
-        <w:rPr>
-          <w:rFonts w:eastAsia="宋体" w:hint="eastAsia"/>
-        </w:rPr>
-        <w:t>为了能够同时应用于</w:t>
-      </w:r>
-      <w:r>
-        <w:rPr>
-          <w:rFonts w:eastAsia="宋体" w:hint="eastAsia"/>
-        </w:rPr>
-        <w:t>browse</w:t>
-      </w:r>
-      <w:r>
-        <w:rPr>
-          <w:rFonts w:eastAsia="宋体" w:hint="eastAsia"/>
-        </w:rPr>
-        <w:t>的输入和</w:t>
-      </w:r>
-      <w:r>
-        <w:rPr>
-          <w:rFonts w:eastAsia="宋体" w:hint="eastAsia"/>
-        </w:rPr>
-        <w:t>internal</w:t>
-      </w:r>
-      <w:r>
-        <w:rPr>
-          <w:rFonts w:eastAsia="宋体" w:hint="eastAsia"/>
-        </w:rPr>
-        <w:t>的输入，所以在</w:t>
-      </w:r>
-      <w:proofErr w:type="spellStart"/>
-      <w:r>
-        <w:rPr>
-          <w:rFonts w:eastAsia="宋体" w:hint="eastAsia"/>
-        </w:rPr>
-        <w:t>dataConvert</w:t>
-      </w:r>
-      <w:proofErr w:type="spellEnd"/>
-      <w:r>
-        <w:rPr>
-          <w:rFonts w:eastAsia="宋体" w:hint="eastAsia"/>
-        </w:rPr>
-        <w:t>完成后执行</w:t>
+        <w:t>由字段值决定</w:t>
       </w:r>
     </w:p>
     <w:p>
@@ -1520,91 +1456,126 @@
           <w:numId w:val="1"/>
         </w:numPr>
       </w:pPr>
-      <w:r>
-        <w:t>D</w:t>
-      </w:r>
-      <w:r>
-        <w:rPr>
-          <w:rFonts w:hint="eastAsia"/>
-        </w:rPr>
-        <w:t xml:space="preserve">elete </w:t>
-      </w:r>
-      <w:r>
-        <w:t>value not change field</w:t>
-      </w:r>
-    </w:p>
-    <w:p>
-      <w:pPr>
-        <w:ind w:left="360"/>
-        <w:rPr>
-          <w:b/>
-        </w:rPr>
-      </w:pPr>
-      <w:r>
-        <w:rPr>
-          <w:b/>
-        </w:rPr>
-        <w:t>O</w:t>
-      </w:r>
-      <w:r>
-        <w:rPr>
-          <w:rFonts w:hint="eastAsia"/>
-          <w:b/>
-        </w:rPr>
-        <w:t xml:space="preserve">ptional: </w:t>
-      </w:r>
-      <w:r>
-        <w:rPr>
-          <w:rFonts w:hint="eastAsia"/>
-          <w:b/>
-          <w:color w:val="C45911" w:themeColor="accent2" w:themeShade="BF"/>
-        </w:rPr>
-        <w:t>update 专用</w:t>
-      </w:r>
-    </w:p>
-    <w:p>
-      <w:pPr>
-        <w:ind w:left="360"/>
-        <w:rPr>
-          <w:b/>
-        </w:rPr>
-      </w:pPr>
-      <w:r>
-        <w:rPr>
-          <w:b/>
-        </w:rPr>
-        <w:t>P</w:t>
-      </w:r>
-      <w:r>
-        <w:rPr>
-          <w:rFonts w:hint="eastAsia"/>
-          <w:b/>
-        </w:rPr>
-        <w:t>urpose:</w:t>
-      </w:r>
-    </w:p>
-    <w:p>
-      <w:pPr>
-        <w:ind w:left="360"/>
-      </w:pPr>
-      <w:r>
-        <w:rPr>
-          <w:rFonts w:hint="eastAsia"/>
-        </w:rPr>
-        <w:tab/>
-      </w:r>
-      <w:r>
-        <w:rPr>
-          <w:rFonts w:hint="eastAsia"/>
-        </w:rPr>
-        <w:tab/>
-        <w:t>字段值没有发生变化，则删除此字段（防止再次写入）</w:t>
-      </w:r>
-    </w:p>
-    <w:p>
-      <w:pPr>
-        <w:ind w:left="360"/>
-      </w:pPr>
+      <w:proofErr w:type="spellStart"/>
+      <w:r>
+        <w:t>enum</w:t>
+      </w:r>
+      <w:proofErr w:type="spellEnd"/>
+      <w:r>
+        <w:t xml:space="preserve"> unique check</w:t>
+      </w:r>
+    </w:p>
+    <w:p>
+      <w:pPr>
+        <w:ind w:left="360"/>
+        <w:rPr>
+          <w:b/>
+        </w:rPr>
+      </w:pPr>
+      <w:r>
+        <w:rPr>
+          <w:b/>
+        </w:rPr>
+        <w:lastRenderedPageBreak/>
+        <w:t>Optional</w:t>
+      </w:r>
+    </w:p>
+    <w:p>
+      <w:pPr>
+        <w:ind w:left="360"/>
+        <w:rPr>
+          <w:b/>
+        </w:rPr>
+      </w:pPr>
+      <w:r>
+        <w:rPr>
+          <w:b/>
+        </w:rPr>
+        <w:t>Purpose:</w:t>
+      </w:r>
+    </w:p>
+    <w:p>
+      <w:pPr>
+        <w:ind w:left="360"/>
+      </w:pPr>
+      <w:r>
+        <w:rPr>
+          <w:rFonts w:hint="eastAsia"/>
+        </w:rPr>
+        <w:t>如果有枚举值，检测枚举值是否有重复值（因为有些</w:t>
+      </w:r>
+      <w:proofErr w:type="spellStart"/>
+      <w:r>
+        <w:rPr>
+          <w:rFonts w:hint="eastAsia"/>
+        </w:rPr>
+        <w:t>enum</w:t>
+      </w:r>
+      <w:proofErr w:type="spellEnd"/>
+      <w:r>
+        <w:rPr>
+          <w:rFonts w:hint="eastAsia"/>
+        </w:rPr>
+        <w:t>允许重复，有些不允许，所以logic放在controller中）</w:t>
+      </w:r>
+    </w:p>
+    <w:p>
+      <w:pPr>
+        <w:ind w:left="360"/>
+        <w:rPr>
+          <w:rFonts w:eastAsia="宋体"/>
+        </w:rPr>
+      </w:pPr>
+      <w:r>
+        <w:rPr>
+          <w:rFonts w:eastAsia="宋体" w:hint="eastAsia"/>
+        </w:rPr>
+        <w:t xml:space="preserve">PS: </w:t>
+      </w:r>
+      <w:r>
+        <w:rPr>
+          <w:rFonts w:eastAsia="宋体" w:hint="eastAsia"/>
+        </w:rPr>
+        <w:t>为了能够同时应用于</w:t>
+      </w:r>
+      <w:r>
+        <w:rPr>
+          <w:rFonts w:eastAsia="宋体" w:hint="eastAsia"/>
+        </w:rPr>
+        <w:t>browse</w:t>
+      </w:r>
+      <w:r>
+        <w:rPr>
+          <w:rFonts w:eastAsia="宋体" w:hint="eastAsia"/>
+        </w:rPr>
+        <w:t>的输入和</w:t>
+      </w:r>
+      <w:r>
+        <w:rPr>
+          <w:rFonts w:eastAsia="宋体" w:hint="eastAsia"/>
+        </w:rPr>
+        <w:t>internal</w:t>
+      </w:r>
+      <w:r>
+        <w:rPr>
+          <w:rFonts w:eastAsia="宋体" w:hint="eastAsia"/>
+        </w:rPr>
+        <w:t>的输入，所以在</w:t>
+      </w:r>
+      <w:proofErr w:type="spellStart"/>
+      <w:r>
+        <w:rPr>
+          <w:rFonts w:eastAsia="宋体" w:hint="eastAsia"/>
+        </w:rPr>
+        <w:t>dataConvert</w:t>
+      </w:r>
+      <w:proofErr w:type="spellEnd"/>
+      <w:r>
+        <w:rPr>
+          <w:rFonts w:eastAsia="宋体" w:hint="eastAsia"/>
+        </w:rPr>
+        <w:t>完成后执行</w:t>
+      </w:r>
     </w:p>
     <w:p>
       <w:pPr>
@@ -1619,13 +1590,16 @@
         </w:numPr>
       </w:pPr>
       <w:r>
-        <w:t>Field</w:t>
-      </w:r>
-      <w:r>
-        <w:rPr>
-          <w:rFonts w:hint="eastAsia"/>
-        </w:rPr>
-        <w:t>的value是否为unique</w:t>
+        <w:t>D</w:t>
+      </w:r>
+      <w:r>
+        <w:rPr>
+          <w:rFonts w:hint="eastAsia"/>
+        </w:rPr>
+        <w:t xml:space="preserve">elete </w:t>
+      </w:r>
+      <w:r>
+        <w:t>value not change field</w:t>
       </w:r>
     </w:p>
     <w:p>
@@ -1646,27 +1620,23 @@
           <w:rFonts w:hint="eastAsia"/>
           <w:b/>
         </w:rPr>
-        <w:t>ptional</w:t>
-      </w:r>
-      <w:r>
-        <w:rPr>
-          <w:rFonts w:hint="eastAsia"/>
-        </w:rPr>
-        <w:t>（取决RECORD</w:t>
-      </w:r>
-      <w:r>
-        <w:t>_INFO</w:t>
-      </w:r>
-      <w:r>
-        <w:rPr>
-          <w:rFonts w:hint="eastAsia"/>
-        </w:rPr>
-        <w:t>是否有字段是unique（单field，非复合））</w:t>
-      </w:r>
-    </w:p>
-    <w:p>
-      <w:pPr>
-        <w:ind w:left="360"/>
+        <w:t xml:space="preserve">ptional: </w:t>
+      </w:r>
+      <w:r>
+        <w:rPr>
+          <w:rFonts w:hint="eastAsia"/>
+          <w:b/>
+          <w:color w:val="C45911" w:themeColor="accent2" w:themeShade="BF"/>
+        </w:rPr>
+        <w:t>update 专用</w:t>
+      </w:r>
+    </w:p>
+    <w:p>
+      <w:pPr>
+        <w:ind w:left="360"/>
+        <w:rPr>
+          <w:b/>
+        </w:rPr>
       </w:pPr>
       <w:r>
         <w:rPr>
@@ -1679,42 +1649,31 @@
           <w:rFonts w:hint="eastAsia"/>
           <w:b/>
         </w:rPr>
-        <w:t>urpose</w:t>
-      </w:r>
-      <w:r>
-        <w:t>:</w:t>
-      </w:r>
-    </w:p>
-    <w:p>
-      <w:pPr>
-        <w:ind w:left="360"/>
-      </w:pPr>
-      <w:r>
-        <w:tab/>
-      </w:r>
-      <w:r>
-        <w:tab/>
-      </w:r>
-      <w:r>
-        <w:rPr>
-          <w:rFonts w:hint="eastAsia"/>
-        </w:rPr>
-        <w:t>在logic中对field的value进行unique的检查，以便返回自定义的错误（而不是</w:t>
-      </w:r>
-      <w:proofErr w:type="spellStart"/>
-      <w:r>
-        <w:rPr>
-          <w:rFonts w:hint="eastAsia"/>
-        </w:rPr>
-        <w:t>mongoError</w:t>
-      </w:r>
-      <w:proofErr w:type="spellEnd"/>
-      <w:r>
-        <w:rPr>
-          <w:rFonts w:hint="eastAsia"/>
-        </w:rPr>
-        <w:t>处理过的）</w:t>
-      </w:r>
+        <w:t>urpose:</w:t>
+      </w:r>
+    </w:p>
+    <w:p>
+      <w:pPr>
+        <w:ind w:left="360"/>
+      </w:pPr>
+      <w:r>
+        <w:rPr>
+          <w:rFonts w:hint="eastAsia"/>
+        </w:rPr>
+        <w:tab/>
+      </w:r>
+      <w:r>
+        <w:rPr>
+          <w:rFonts w:hint="eastAsia"/>
+        </w:rPr>
+        <w:tab/>
+        <w:t>字段值没有发生变化，则删除此字段（防止再次写入）</w:t>
+      </w:r>
+    </w:p>
+    <w:p>
+      <w:pPr>
+        <w:ind w:left="360"/>
+      </w:pPr>
     </w:p>
     <w:p>
       <w:pPr>
@@ -1729,10 +1688,13 @@
         </w:numPr>
       </w:pPr>
       <w:r>
-        <w:rPr>
-          <w:rFonts w:hint="eastAsia"/>
-        </w:rPr>
-        <w:t>特定field检查</w:t>
+        <w:t>Field</w:t>
+      </w:r>
+      <w:r>
+        <w:rPr>
+          <w:rFonts w:hint="eastAsia"/>
+        </w:rPr>
+        <w:t>的value是否为unique</w:t>
       </w:r>
     </w:p>
     <w:p>
@@ -1755,6 +1717,21 @@
         </w:rPr>
         <w:t>ptional</w:t>
       </w:r>
+      <w:r>
+        <w:rPr>
+          <w:rFonts w:hint="eastAsia"/>
+        </w:rPr>
+        <w:t>（取决RECORD</w:t>
+      </w:r>
+      <w:r>
+        <w:t>_INFO</w:t>
+      </w:r>
+      <w:r>
+        <w:rPr>
+          <w:rFonts w:hint="eastAsia"/>
+        </w:rPr>
+        <w:t>是否有字段是unique（单field，非复合））</w:t>
+      </w:r>
     </w:p>
     <w:p>
       <w:pPr>
@@ -1787,28 +1764,26 @@
       <w:r>
         <w:tab/>
       </w:r>
+      <w:r>
+        <w:rPr>
+          <w:rFonts w:hint="eastAsia"/>
+        </w:rPr>
+        <w:t>在logic中对field的value进行unique的检查，以便返回自定义的错误（而不是</w:t>
+      </w:r>
       <w:proofErr w:type="spellStart"/>
       <w:r>
-        <w:t>C</w:t>
-      </w:r>
-      <w:r>
-        <w:rPr>
-          <w:rFonts w:hint="eastAsia"/>
-        </w:rPr>
-        <w:t>oll</w:t>
+        <w:rPr>
+          <w:rFonts w:hint="eastAsia"/>
+        </w:rPr>
+        <w:t>mongoError</w:t>
       </w:r>
       <w:proofErr w:type="spellEnd"/>
       <w:r>
         <w:rPr>
           <w:rFonts w:hint="eastAsia"/>
         </w:rPr>
-        <w:t>中某些字段需要特定的处理</w:t>
-      </w:r>
-    </w:p>
-    <w:p>
-      <w:pPr>
-        <w:ind w:left="360"/>
-      </w:pPr>
+        <w:t>处理过的）</w:t>
+      </w:r>
     </w:p>
     <w:p>
       <w:pPr>
@@ -1826,6 +1801,100 @@
         <w:rPr>
           <w:rFonts w:hint="eastAsia"/>
         </w:rPr>
+        <w:t>特定field检查</w:t>
+      </w:r>
+    </w:p>
+    <w:p>
+      <w:pPr>
+        <w:ind w:left="360"/>
+        <w:rPr>
+          <w:b/>
+        </w:rPr>
+      </w:pPr>
+      <w:r>
+        <w:rPr>
+          <w:b/>
+        </w:rPr>
+        <w:t>O</w:t>
+      </w:r>
+      <w:r>
+        <w:rPr>
+          <w:rFonts w:hint="eastAsia"/>
+          <w:b/>
+        </w:rPr>
+        <w:t>ptional</w:t>
+      </w:r>
+    </w:p>
+    <w:p>
+      <w:pPr>
+        <w:ind w:left="360"/>
+      </w:pPr>
+      <w:r>
+        <w:rPr>
+          <w:b/>
+        </w:rPr>
+        <w:t>P</w:t>
+      </w:r>
+      <w:r>
+        <w:rPr>
+          <w:rFonts w:hint="eastAsia"/>
+          <w:b/>
+        </w:rPr>
+        <w:t>urpose</w:t>
+      </w:r>
+      <w:r>
+        <w:t>:</w:t>
+      </w:r>
+    </w:p>
+    <w:p>
+      <w:pPr>
+        <w:ind w:left="360"/>
+      </w:pPr>
+      <w:r>
+        <w:tab/>
+      </w:r>
+      <w:r>
+        <w:tab/>
+      </w:r>
+      <w:proofErr w:type="spellStart"/>
+      <w:r>
+        <w:t>C</w:t>
+      </w:r>
+      <w:r>
+        <w:rPr>
+          <w:rFonts w:hint="eastAsia"/>
+        </w:rPr>
+        <w:t>oll</w:t>
+      </w:r>
+      <w:proofErr w:type="spellEnd"/>
+      <w:r>
+        <w:rPr>
+          <w:rFonts w:hint="eastAsia"/>
+        </w:rPr>
+        <w:t>中某些字段需要特定的处理</w:t>
+      </w:r>
+    </w:p>
+    <w:p>
+      <w:pPr>
+        <w:ind w:left="360"/>
+      </w:pPr>
+    </w:p>
+    <w:p>
+      <w:pPr>
+        <w:ind w:left="360"/>
+      </w:pPr>
+    </w:p>
+    <w:p>
+      <w:pPr>
+        <w:numPr>
+          <w:ilvl w:val="0"/>
+          <w:numId w:val="1"/>
+        </w:numPr>
+      </w:pPr>
+      <w:r>
+        <w:rPr>
+          <w:rFonts w:hint="eastAsia"/>
+        </w:rPr>
         <w:t>对internal</w:t>
       </w:r>
       <w:r>
@@ -2062,6 +2131,7 @@
         <w:ind w:left="360"/>
       </w:pPr>
       <w:r>
+        <w:lastRenderedPageBreak/>
         <w:t>2015年，病情加重，无论平躺或坐，右腿持续剧烈疼痛，导致无法行动，后至浦东医院做物理牵引，病情有所缓解，平躺或者骑自行车无疼痛感，但是直立或者走路，右腿大腿会不时剧烈疼痛，导致无法继续行走，MR显示结果为椎间盘突出伴椎管狭窄。</w:t>
       </w:r>
     </w:p>

</xml_diff>

<commit_message>
2018-01-09: 1. finsh add_friend & user_friend_group and test case; 2. ready to change rule format(add range and change require format)
</commit_message>
<xml_diff>
--- a/doc/CU check.docx
+++ b/doc/CU check.docx
@@ -636,45 +636,52 @@
     <w:p>
       <w:pPr>
         <w:ind w:left="360"/>
-      </w:pPr>
-    </w:p>
-    <w:p>
-      <w:pPr>
+        <w:rPr>
+          <w:rFonts w:hint="eastAsia"/>
+        </w:rPr>
+      </w:pPr>
+    </w:p>
+    <w:p>
+      <w:pPr>
+        <w:pStyle w:val="ListParagraph"/>
         <w:numPr>
           <w:ilvl w:val="0"/>
           <w:numId w:val="1"/>
         </w:numPr>
-      </w:pPr>
-      <w:r>
-        <w:t>D</w:t>
-      </w:r>
-      <w:r>
-        <w:rPr>
-          <w:rFonts w:hint="eastAsia"/>
-        </w:rPr>
-        <w:t>elete</w:t>
-      </w:r>
-      <w:r>
-        <w:t xml:space="preserve"> not change field</w:t>
-      </w:r>
-    </w:p>
-    <w:p>
-      <w:pPr>
-        <w:ind w:left="360"/>
-      </w:pPr>
-      <w:proofErr w:type="gramStart"/>
-      <w:r>
-        <w:rPr>
-          <w:b/>
-        </w:rPr>
-        <w:t>Mandatory(</w:t>
-      </w:r>
-      <w:proofErr w:type="gramEnd"/>
-      <w:r>
-        <w:rPr>
-          <w:b/>
-        </w:rPr>
-        <w:t xml:space="preserve">only </w:t>
+        <w:ind w:firstLineChars="0"/>
+      </w:pPr>
+      <w:r>
+        <w:t>V</w:t>
+      </w:r>
+      <w:r>
+        <w:rPr>
+          <w:rFonts w:hint="eastAsia"/>
+        </w:rPr>
+        <w:t xml:space="preserve">alue </w:t>
+      </w:r>
+      <w:r>
+        <w:t>not allow change</w:t>
+      </w:r>
+    </w:p>
+    <w:p>
+      <w:pPr>
+        <w:pStyle w:val="ListParagraph"/>
+        <w:ind w:left="360" w:firstLineChars="0" w:firstLine="0"/>
+        <w:rPr>
+          <w:b/>
+        </w:rPr>
+      </w:pPr>
+      <w:r>
+        <w:rPr>
+          <w:b/>
+        </w:rPr>
+        <w:t>Mandatory</w:t>
+      </w:r>
+      <w:r>
+        <w:rPr>
+          <w:b/>
+        </w:rPr>
+        <w:t xml:space="preserve"> for </w:t>
       </w:r>
       <w:r>
         <w:rPr>
@@ -683,97 +690,154 @@
         </w:rPr>
         <w:t>update</w:t>
       </w:r>
-      <w:r>
-        <w:rPr>
-          <w:b/>
-        </w:rPr>
-        <w:t>)</w:t>
-      </w:r>
-    </w:p>
-    <w:p>
-      <w:pPr>
-        <w:ind w:left="360"/>
-        <w:rPr>
-          <w:b/>
-        </w:rPr>
-      </w:pPr>
-      <w:r>
-        <w:rPr>
-          <w:b/>
-        </w:rPr>
-        <w:t>P</w:t>
-      </w:r>
-      <w:r>
-        <w:rPr>
-          <w:rFonts w:hint="eastAsia"/>
-          <w:b/>
-        </w:rPr>
-        <w:t>urpose:</w:t>
-      </w:r>
-    </w:p>
-    <w:p>
-      <w:pPr>
-        <w:ind w:left="360"/>
-        <w:rPr>
-          <w:rFonts w:eastAsia="宋体"/>
-        </w:rPr>
-      </w:pPr>
-      <w:r>
-        <w:tab/>
-      </w:r>
-      <w:r>
-        <w:tab/>
-      </w:r>
-      <w:r>
-        <w:rPr>
-          <w:rFonts w:hint="eastAsia"/>
-        </w:rPr>
-        <w:t>如果输入</w:t>
-      </w:r>
-      <w:r>
-        <w:t>的字段值没有变化，直接删除</w:t>
-      </w:r>
-      <w:r>
-        <w:rPr>
-          <w:rFonts w:hint="eastAsia"/>
-        </w:rPr>
-        <w:t>，</w:t>
-      </w:r>
-      <w:r>
-        <w:t>以便减少传递到</w:t>
-      </w:r>
-      <w:proofErr w:type="spellStart"/>
-      <w:r>
-        <w:t>db</w:t>
-      </w:r>
-      <w:proofErr w:type="spellEnd"/>
-      <w:r>
-        <w:t>的数据量</w:t>
-      </w:r>
-    </w:p>
-    <w:p>
-      <w:pPr>
-        <w:ind w:left="360"/>
-        <w:rPr>
-          <w:rFonts w:eastAsia="宋体"/>
-        </w:rPr>
-      </w:pPr>
-    </w:p>
-    <w:p>
-      <w:pPr>
+    </w:p>
+    <w:p>
+      <w:pPr>
+        <w:pStyle w:val="ListParagraph"/>
+        <w:ind w:left="360" w:firstLineChars="0" w:firstLine="0"/>
+        <w:rPr>
+          <w:b/>
+        </w:rPr>
+      </w:pPr>
+      <w:r>
+        <w:rPr>
+          <w:b/>
+        </w:rPr>
+        <w:t>Purpose:</w:t>
+      </w:r>
+    </w:p>
+    <w:p>
+      <w:pPr>
+        <w:pStyle w:val="ListParagraph"/>
+        <w:ind w:left="360" w:firstLineChars="0" w:firstLine="0"/>
+      </w:pPr>
+      <w:r>
+        <w:rPr>
+          <w:b/>
+        </w:rPr>
+        <w:tab/>
+      </w:r>
+      <w:r>
+        <w:rPr>
+          <w:b/>
+        </w:rPr>
+        <w:tab/>
+      </w:r>
+      <w:r>
+        <w:rPr>
+          <w:rFonts w:hint="eastAsia"/>
+        </w:rPr>
+        <w:t>某些默认值</w:t>
+      </w:r>
+      <w:r>
+        <w:rPr>
+          <w:rFonts w:hint="eastAsia"/>
+        </w:rPr>
+        <w:t>，无法被修改(例如用户的默认好友分组)</w:t>
+      </w:r>
+    </w:p>
+    <w:p>
+      <w:pPr>
+        <w:pStyle w:val="ListParagraph"/>
+        <w:ind w:left="360" w:firstLineChars="0" w:firstLine="0"/>
+      </w:pPr>
+    </w:p>
+    <w:p>
+      <w:pPr>
+        <w:pStyle w:val="ListParagraph"/>
         <w:numPr>
           <w:ilvl w:val="0"/>
           <w:numId w:val="1"/>
         </w:numPr>
-      </w:pPr>
-      <w:proofErr w:type="spellStart"/>
-      <w:r>
-        <w:rPr>
-          <w:rFonts w:hint="eastAsia"/>
-        </w:rPr>
-        <w:t>docValue</w:t>
-      </w:r>
-      <w:proofErr w:type="spellEnd"/>
+        <w:ind w:firstLineChars="0"/>
+      </w:pPr>
+      <w:r>
+        <w:t>C</w:t>
+      </w:r>
+      <w:r>
+        <w:rPr>
+          <w:rFonts w:hint="eastAsia"/>
+        </w:rPr>
+        <w:t xml:space="preserve">heck </w:t>
+      </w:r>
+      <w:r>
+        <w:t>mandatory field for update</w:t>
+      </w:r>
+    </w:p>
+    <w:p>
+      <w:pPr>
+        <w:pStyle w:val="ListParagraph"/>
+        <w:ind w:left="360" w:firstLineChars="0" w:firstLine="0"/>
+        <w:rPr>
+          <w:b/>
+        </w:rPr>
+      </w:pPr>
+      <w:proofErr w:type="gramStart"/>
+      <w:r>
+        <w:rPr>
+          <w:b/>
+        </w:rPr>
+        <w:t>Mandatory</w:t>
+      </w:r>
+      <w:r>
+        <w:rPr>
+          <w:b/>
+        </w:rPr>
+        <w:t>(</w:t>
+      </w:r>
+      <w:proofErr w:type="gramEnd"/>
+      <w:r>
+        <w:rPr>
+          <w:b/>
+          <w:color w:val="C45911" w:themeColor="accent2" w:themeShade="BF"/>
+        </w:rPr>
+        <w:t>update</w:t>
+      </w:r>
+      <w:r>
+        <w:rPr>
+          <w:b/>
+        </w:rPr>
+        <w:t>)</w:t>
+      </w:r>
+    </w:p>
+    <w:p>
+      <w:pPr>
+        <w:pStyle w:val="ListParagraph"/>
+        <w:ind w:left="360" w:firstLineChars="0" w:firstLine="0"/>
+        <w:rPr>
+          <w:b/>
+        </w:rPr>
+      </w:pPr>
+      <w:r>
+        <w:rPr>
+          <w:b/>
+        </w:rPr>
+        <w:t>Purpose:</w:t>
+      </w:r>
+    </w:p>
+    <w:p>
+      <w:pPr>
+        <w:pStyle w:val="ListParagraph"/>
+        <w:ind w:left="360" w:firstLineChars="0" w:firstLine="0"/>
+      </w:pPr>
+      <w:r>
+        <w:rPr>
+          <w:b/>
+        </w:rPr>
+        <w:tab/>
+      </w:r>
+      <w:r>
+        <w:rPr>
+          <w:b/>
+        </w:rPr>
+        <w:tab/>
+      </w:r>
+      <w:r>
+        <w:rPr>
+          <w:rFonts w:hint="eastAsia"/>
+        </w:rPr>
+        <w:t>某些字段，rule中设置为not</w:t>
+      </w:r>
       <w:r>
         <w:t xml:space="preserve"> </w:t>
       </w:r>
@@ -781,104 +845,16 @@
         <w:rPr>
           <w:rFonts w:hint="eastAsia"/>
         </w:rPr>
-        <w:t>has</w:t>
-      </w:r>
-      <w:r>
-        <w:t xml:space="preserve"> </w:t>
-      </w:r>
-      <w:r>
-        <w:rPr>
-          <w:rFonts w:hint="eastAsia"/>
-        </w:rPr>
-        <w:t>field</w:t>
-      </w:r>
-    </w:p>
-    <w:p>
-      <w:pPr>
-        <w:ind w:left="360"/>
-      </w:pPr>
-      <w:proofErr w:type="gramStart"/>
-      <w:r>
-        <w:rPr>
-          <w:b/>
-        </w:rPr>
-        <w:t>Mandatory(</w:t>
-      </w:r>
-      <w:proofErr w:type="gramEnd"/>
-      <w:r>
-        <w:rPr>
-          <w:b/>
-        </w:rPr>
-        <w:t xml:space="preserve">only </w:t>
-      </w:r>
-      <w:r>
-        <w:rPr>
-          <w:b/>
-          <w:color w:val="C45911" w:themeColor="accent2" w:themeShade="BF"/>
-        </w:rPr>
-        <w:t>update</w:t>
-      </w:r>
-      <w:r>
-        <w:rPr>
-          <w:b/>
-        </w:rPr>
-        <w:t>)</w:t>
-      </w:r>
-    </w:p>
-    <w:p>
-      <w:pPr>
-        <w:ind w:left="360"/>
-        <w:rPr>
-          <w:b/>
-        </w:rPr>
-      </w:pPr>
-      <w:r>
-        <w:rPr>
-          <w:b/>
-        </w:rPr>
-        <w:t>P</w:t>
-      </w:r>
-      <w:r>
-        <w:rPr>
-          <w:rFonts w:hint="eastAsia"/>
-          <w:b/>
-        </w:rPr>
-        <w:t>urpose:</w:t>
-      </w:r>
-    </w:p>
-    <w:p>
-      <w:pPr>
-        <w:ind w:left="360"/>
-        <w:rPr>
-          <w:rFonts w:eastAsia="宋体"/>
-        </w:rPr>
-      </w:pPr>
-      <w:r>
-        <w:tab/>
-      </w:r>
-      <w:r>
-        <w:tab/>
-      </w:r>
-      <w:r>
-        <w:rPr>
-          <w:rFonts w:hint="eastAsia"/>
-        </w:rPr>
-        <w:t>过滤之后的</w:t>
-      </w:r>
-      <w:proofErr w:type="spellStart"/>
-      <w:r>
-        <w:rPr>
-          <w:rFonts w:hint="eastAsia"/>
-        </w:rPr>
-        <w:t>docValue</w:t>
-      </w:r>
-      <w:proofErr w:type="spellEnd"/>
-      <w:r>
-        <w:rPr>
-          <w:rFonts w:hint="eastAsia"/>
-        </w:rPr>
-        <w:t>是否还有field需要update。没有直接返回0</w:t>
-      </w:r>
+        <w:t>require，但是update的时候，必须为require</w:t>
+      </w:r>
+      <w:bookmarkStart w:id="0" w:name="_GoBack"/>
+      <w:bookmarkEnd w:id="0"/>
+    </w:p>
+    <w:p>
+      <w:pPr>
+        <w:pStyle w:val="ListParagraph"/>
+        <w:ind w:left="360" w:firstLineChars="0" w:firstLine="0"/>
+      </w:pPr>
     </w:p>
     <w:p>
       <w:pPr>
@@ -893,81 +869,117 @@
         </w:numPr>
       </w:pPr>
       <w:r>
-        <w:t>Authorization check</w:t>
-      </w:r>
-    </w:p>
-    <w:p>
-      <w:pPr>
-        <w:ind w:left="360"/>
-        <w:rPr>
-          <w:b/>
-        </w:rPr>
-      </w:pPr>
-      <w:r>
-        <w:rPr>
-          <w:b/>
-        </w:rPr>
-        <w:t>Optional</w:t>
-      </w:r>
-    </w:p>
-    <w:p>
-      <w:pPr>
-        <w:ind w:left="360"/>
-        <w:rPr>
-          <w:b/>
-        </w:rPr>
-      </w:pPr>
-      <w:r>
-        <w:rPr>
-          <w:b/>
-        </w:rPr>
-        <w:t>Purpose:</w:t>
-      </w:r>
-    </w:p>
-    <w:p>
-      <w:pPr>
-        <w:ind w:left="360"/>
-      </w:pPr>
-      <w:r>
-        <w:tab/>
-      </w:r>
-      <w:r>
-        <w:tab/>
-      </w:r>
-      <w:r>
-        <w:rPr>
-          <w:rFonts w:hint="eastAsia"/>
-        </w:rPr>
-        <w:t>检测用户是否有权进行操作</w:t>
-      </w:r>
-      <w:r>
-        <w:rPr>
-          <w:rFonts w:eastAsia="宋体" w:hint="eastAsia"/>
-        </w:rPr>
-        <w:t>。每个</w:t>
-      </w:r>
-      <w:r>
-        <w:rPr>
-          <w:rFonts w:eastAsia="宋体" w:hint="eastAsia"/>
-        </w:rPr>
-        <w:t>controller</w:t>
-      </w:r>
-      <w:r>
-        <w:rPr>
-          <w:rFonts w:eastAsia="宋体" w:hint="eastAsia"/>
-        </w:rPr>
-        <w:t>各自有其特殊的</w:t>
-      </w:r>
-      <w:r>
-        <w:rPr>
-          <w:rFonts w:eastAsia="宋体" w:hint="eastAsia"/>
-        </w:rPr>
-        <w:t>logic</w:t>
-      </w:r>
-    </w:p>
-    <w:p>
-      <w:pPr>
-        <w:ind w:left="360"/>
+        <w:t>D</w:t>
+      </w:r>
+      <w:r>
+        <w:rPr>
+          <w:rFonts w:hint="eastAsia"/>
+        </w:rPr>
+        <w:t>elete</w:t>
+      </w:r>
+      <w:r>
+        <w:t xml:space="preserve"> not change field</w:t>
+      </w:r>
+    </w:p>
+    <w:p>
+      <w:pPr>
+        <w:ind w:left="360"/>
+      </w:pPr>
+      <w:proofErr w:type="gramStart"/>
+      <w:r>
+        <w:rPr>
+          <w:b/>
+        </w:rPr>
+        <w:t>Mandatory(</w:t>
+      </w:r>
+      <w:proofErr w:type="gramEnd"/>
+      <w:r>
+        <w:rPr>
+          <w:b/>
+        </w:rPr>
+        <w:t xml:space="preserve">only </w:t>
+      </w:r>
+      <w:r>
+        <w:rPr>
+          <w:b/>
+          <w:color w:val="C45911" w:themeColor="accent2" w:themeShade="BF"/>
+        </w:rPr>
+        <w:t>update</w:t>
+      </w:r>
+      <w:r>
+        <w:rPr>
+          <w:b/>
+        </w:rPr>
+        <w:t>)</w:t>
+      </w:r>
+    </w:p>
+    <w:p>
+      <w:pPr>
+        <w:ind w:left="360"/>
+        <w:rPr>
+          <w:b/>
+        </w:rPr>
+      </w:pPr>
+      <w:r>
+        <w:rPr>
+          <w:b/>
+        </w:rPr>
+        <w:t>P</w:t>
+      </w:r>
+      <w:r>
+        <w:rPr>
+          <w:rFonts w:hint="eastAsia"/>
+          <w:b/>
+        </w:rPr>
+        <w:t>urpose:</w:t>
+      </w:r>
+    </w:p>
+    <w:p>
+      <w:pPr>
+        <w:ind w:left="360"/>
+        <w:rPr>
+          <w:rFonts w:eastAsia="宋体"/>
+        </w:rPr>
+      </w:pPr>
+      <w:r>
+        <w:tab/>
+      </w:r>
+      <w:r>
+        <w:tab/>
+      </w:r>
+      <w:r>
+        <w:rPr>
+          <w:rFonts w:hint="eastAsia"/>
+        </w:rPr>
+        <w:t>如果输入</w:t>
+      </w:r>
+      <w:r>
+        <w:t>的字段值没有变化，直接删除</w:t>
+      </w:r>
+      <w:r>
+        <w:rPr>
+          <w:rFonts w:hint="eastAsia"/>
+        </w:rPr>
+        <w:t>，</w:t>
+      </w:r>
+      <w:r>
+        <w:t>以便减少传递到</w:t>
+      </w:r>
+      <w:proofErr w:type="spellStart"/>
+      <w:r>
+        <w:t>db</w:t>
+      </w:r>
+      <w:proofErr w:type="spellEnd"/>
+      <w:r>
+        <w:t>的数据量</w:t>
+      </w:r>
+    </w:p>
+    <w:p>
+      <w:pPr>
+        <w:ind w:left="360"/>
+        <w:rPr>
+          <w:rFonts w:eastAsia="宋体"/>
+        </w:rPr>
       </w:pPr>
     </w:p>
     <w:p>
@@ -977,32 +989,43 @@
           <w:numId w:val="1"/>
         </w:numPr>
       </w:pPr>
-      <w:r>
-        <w:t>U</w:t>
-      </w:r>
-      <w:r>
-        <w:rPr>
-          <w:rFonts w:hint="eastAsia"/>
-        </w:rPr>
-        <w:t>pload</w:t>
-      </w:r>
-      <w:r>
-        <w:t xml:space="preserve"> Authorization check</w:t>
-      </w:r>
-    </w:p>
-    <w:p>
-      <w:pPr>
-        <w:ind w:left="360"/>
-        <w:rPr>
-          <w:b/>
-        </w:rPr>
+      <w:proofErr w:type="spellStart"/>
+      <w:r>
+        <w:rPr>
+          <w:rFonts w:hint="eastAsia"/>
+        </w:rPr>
+        <w:t>docValue</w:t>
+      </w:r>
+      <w:proofErr w:type="spellEnd"/>
+      <w:r>
+        <w:t xml:space="preserve"> </w:t>
+      </w:r>
+      <w:r>
+        <w:rPr>
+          <w:rFonts w:hint="eastAsia"/>
+        </w:rPr>
+        <w:t>has</w:t>
+      </w:r>
+      <w:r>
+        <w:t xml:space="preserve"> </w:t>
+      </w:r>
+      <w:r>
+        <w:rPr>
+          <w:rFonts w:hint="eastAsia"/>
+        </w:rPr>
+        <w:t>field</w:t>
+      </w:r>
+    </w:p>
+    <w:p>
+      <w:pPr>
+        <w:ind w:left="360"/>
       </w:pPr>
       <w:proofErr w:type="gramStart"/>
       <w:r>
         <w:rPr>
           <w:b/>
         </w:rPr>
-        <w:t>Optional(</w:t>
+        <w:t>Mandatory(</w:t>
       </w:r>
       <w:proofErr w:type="gramEnd"/>
       <w:r>
@@ -1013,11 +1036,10 @@
       </w:r>
       <w:r>
         <w:rPr>
-          <w:rFonts w:hint="eastAsia"/>
           <w:b/>
           <w:color w:val="C45911" w:themeColor="accent2" w:themeShade="BF"/>
         </w:rPr>
-        <w:t>upload</w:t>
+        <w:t>update</w:t>
       </w:r>
       <w:r>
         <w:rPr>
@@ -1037,24 +1059,48 @@
         <w:rPr>
           <w:b/>
         </w:rPr>
-        <w:t>Purpose:</w:t>
-      </w:r>
-    </w:p>
-    <w:p>
-      <w:pPr>
-        <w:ind w:left="360"/>
-      </w:pPr>
-      <w:r>
-        <w:tab/>
-      </w:r>
-      <w:r>
-        <w:tab/>
-      </w:r>
-      <w:r>
-        <w:rPr>
-          <w:rFonts w:hint="eastAsia"/>
-        </w:rPr>
-        <w:t>用户在上传文件的时候，预先需要检测（比如，为impeach或者impeachComment上传图片，需要检测impeach不能处于done或者deny状态）</w:t>
+        <w:t>P</w:t>
+      </w:r>
+      <w:r>
+        <w:rPr>
+          <w:rFonts w:hint="eastAsia"/>
+          <w:b/>
+        </w:rPr>
+        <w:t>urpose:</w:t>
+      </w:r>
+    </w:p>
+    <w:p>
+      <w:pPr>
+        <w:ind w:left="360"/>
+        <w:rPr>
+          <w:rFonts w:eastAsia="宋体"/>
+        </w:rPr>
+      </w:pPr>
+      <w:r>
+        <w:tab/>
+      </w:r>
+      <w:r>
+        <w:tab/>
+      </w:r>
+      <w:r>
+        <w:rPr>
+          <w:rFonts w:hint="eastAsia"/>
+        </w:rPr>
+        <w:t>过滤之后的</w:t>
+      </w:r>
+      <w:proofErr w:type="spellStart"/>
+      <w:r>
+        <w:rPr>
+          <w:rFonts w:hint="eastAsia"/>
+        </w:rPr>
+        <w:t>docValue</w:t>
+      </w:r>
+      <w:proofErr w:type="spellEnd"/>
+      <w:r>
+        <w:rPr>
+          <w:rFonts w:hint="eastAsia"/>
+        </w:rPr>
+        <w:t>是否还有field需要update。没有直接返回0</w:t>
       </w:r>
     </w:p>
     <w:p>
@@ -1070,27 +1116,15 @@
         </w:numPr>
       </w:pPr>
       <w:r>
-        <w:t>R</w:t>
-      </w:r>
-      <w:r>
-        <w:rPr>
-          <w:rFonts w:hint="eastAsia"/>
-        </w:rPr>
-        <w:t>esource</w:t>
-      </w:r>
-      <w:r>
-        <w:t xml:space="preserve">(disk) </w:t>
-      </w:r>
-      <w:r>
-        <w:rPr>
-          <w:rFonts w:hint="eastAsia"/>
-        </w:rPr>
-        <w:t>check</w:t>
-      </w:r>
-    </w:p>
-    <w:p>
-      <w:pPr>
-        <w:ind w:left="360"/>
+        <w:t>Authorization check</w:t>
+      </w:r>
+    </w:p>
+    <w:p>
+      <w:pPr>
+        <w:ind w:left="360"/>
+        <w:rPr>
+          <w:b/>
+        </w:rPr>
       </w:pPr>
       <w:r>
         <w:rPr>
@@ -1110,31 +1144,48 @@
         <w:rPr>
           <w:b/>
         </w:rPr>
-        <w:t>P</w:t>
-      </w:r>
-      <w:r>
-        <w:rPr>
-          <w:rFonts w:hint="eastAsia"/>
-          <w:b/>
-        </w:rPr>
-        <w:t>urpose:</w:t>
-      </w:r>
-    </w:p>
-    <w:p>
-      <w:pPr>
-        <w:ind w:left="360"/>
-      </w:pPr>
-      <w:r>
-        <w:tab/>
-      </w:r>
-      <w:r>
-        <w:tab/>
-      </w:r>
-      <w:r>
-        <w:rPr>
-          <w:rFonts w:hint="eastAsia"/>
-        </w:rPr>
-        <w:t>检查资源是否已经达到上限（无法采用函数来统一处理）</w:t>
+        <w:t>Purpose:</w:t>
+      </w:r>
+    </w:p>
+    <w:p>
+      <w:pPr>
+        <w:ind w:left="360"/>
+      </w:pPr>
+      <w:r>
+        <w:tab/>
+      </w:r>
+      <w:r>
+        <w:tab/>
+      </w:r>
+      <w:r>
+        <w:rPr>
+          <w:rFonts w:hint="eastAsia"/>
+        </w:rPr>
+        <w:t>检测用户是否有权进行操作</w:t>
+      </w:r>
+      <w:r>
+        <w:rPr>
+          <w:rFonts w:eastAsia="宋体" w:hint="eastAsia"/>
+        </w:rPr>
+        <w:t>。每个</w:t>
+      </w:r>
+      <w:r>
+        <w:rPr>
+          <w:rFonts w:eastAsia="宋体" w:hint="eastAsia"/>
+        </w:rPr>
+        <w:t>controller</w:t>
+      </w:r>
+      <w:r>
+        <w:rPr>
+          <w:rFonts w:eastAsia="宋体" w:hint="eastAsia"/>
+        </w:rPr>
+        <w:t>各自有其特殊的</w:t>
+      </w:r>
+      <w:r>
+        <w:rPr>
+          <w:rFonts w:eastAsia="宋体" w:hint="eastAsia"/>
+        </w:rPr>
+        <w:t>logic</w:t>
       </w:r>
     </w:p>
     <w:p>
@@ -1150,82 +1201,84 @@
         </w:numPr>
       </w:pPr>
       <w:r>
-        <w:rPr>
-          <w:rFonts w:hint="eastAsia"/>
-        </w:rPr>
-        <w:t>limitation</w:t>
-      </w:r>
-      <w:r>
-        <w:t xml:space="preserve"> </w:t>
-      </w:r>
-      <w:r>
-        <w:rPr>
-          <w:rFonts w:hint="eastAsia"/>
-        </w:rPr>
-        <w:t>check</w:t>
-      </w:r>
-    </w:p>
-    <w:p>
-      <w:pPr>
-        <w:ind w:left="360"/>
-      </w:pPr>
-      <w:r>
-        <w:rPr>
-          <w:b/>
-        </w:rPr>
-        <w:t>Optional</w:t>
-      </w:r>
-    </w:p>
-    <w:p>
-      <w:pPr>
-        <w:ind w:left="360"/>
-        <w:rPr>
-          <w:b/>
-        </w:rPr>
-      </w:pPr>
-      <w:r>
-        <w:rPr>
-          <w:b/>
-        </w:rPr>
-        <w:t>P</w:t>
-      </w:r>
-      <w:r>
-        <w:rPr>
-          <w:rFonts w:hint="eastAsia"/>
-          <w:b/>
-        </w:rPr>
-        <w:t>urpose:</w:t>
-      </w:r>
-    </w:p>
-    <w:p>
-      <w:pPr>
-        <w:ind w:left="360"/>
-      </w:pPr>
-      <w:r>
-        <w:tab/>
-      </w:r>
-      <w:r>
-        <w:tab/>
-      </w:r>
-      <w:r>
-        <w:rPr>
-          <w:rFonts w:hint="eastAsia"/>
-        </w:rPr>
-        <w:t>检查</w:t>
-      </w:r>
-      <w:r>
-        <w:rPr>
-          <w:rFonts w:hint="eastAsia"/>
-        </w:rPr>
-        <w:t>是否已经达到是上限</w:t>
-      </w:r>
-      <w:bookmarkStart w:id="0" w:name="_GoBack"/>
-      <w:bookmarkEnd w:id="0"/>
-    </w:p>
-    <w:p>
-      <w:pPr>
-        <w:ind w:left="360"/>
-      </w:pPr>
+        <w:t>U</w:t>
+      </w:r>
+      <w:r>
+        <w:rPr>
+          <w:rFonts w:hint="eastAsia"/>
+        </w:rPr>
+        <w:t>pload</w:t>
+      </w:r>
+      <w:r>
+        <w:t xml:space="preserve"> Authorization check</w:t>
+      </w:r>
+    </w:p>
+    <w:p>
+      <w:pPr>
+        <w:ind w:left="360"/>
+        <w:rPr>
+          <w:b/>
+        </w:rPr>
+      </w:pPr>
+      <w:proofErr w:type="gramStart"/>
+      <w:r>
+        <w:rPr>
+          <w:b/>
+        </w:rPr>
+        <w:t>Optional(</w:t>
+      </w:r>
+      <w:proofErr w:type="gramEnd"/>
+      <w:r>
+        <w:rPr>
+          <w:b/>
+        </w:rPr>
+        <w:t xml:space="preserve">only </w:t>
+      </w:r>
+      <w:r>
+        <w:rPr>
+          <w:rFonts w:hint="eastAsia"/>
+          <w:b/>
+          <w:color w:val="C45911" w:themeColor="accent2" w:themeShade="BF"/>
+        </w:rPr>
+        <w:t>upload</w:t>
+      </w:r>
+      <w:r>
+        <w:rPr>
+          <w:b/>
+        </w:rPr>
+        <w:t>)</w:t>
+      </w:r>
+    </w:p>
+    <w:p>
+      <w:pPr>
+        <w:ind w:left="360"/>
+        <w:rPr>
+          <w:b/>
+        </w:rPr>
+      </w:pPr>
+      <w:r>
+        <w:rPr>
+          <w:b/>
+        </w:rPr>
+        <w:t>Purpose:</w:t>
+      </w:r>
+    </w:p>
+    <w:p>
+      <w:pPr>
+        <w:ind w:left="360"/>
+      </w:pPr>
+      <w:r>
+        <w:tab/>
+      </w:r>
+      <w:r>
+        <w:tab/>
+      </w:r>
+      <w:r>
+        <w:rPr>
+          <w:rFonts w:hint="eastAsia"/>
+        </w:rPr>
+        <w:t>用户在上传文件的时候，预先需要检测（比如，为impeach或者impeachComment上传图片，需要检测impeach不能处于done或者deny状态）</w:t>
+      </w:r>
     </w:p>
     <w:p>
       <w:pPr>
@@ -1240,132 +1293,41 @@
         </w:numPr>
       </w:pPr>
       <w:r>
-        <w:rPr>
-          <w:rFonts w:hint="eastAsia"/>
-        </w:rPr>
-        <w:t>外键值是否存在检测</w:t>
-      </w:r>
-      <w:r>
-        <w:rPr>
-          <w:rFonts w:eastAsia="宋体" w:hint="eastAsia"/>
-        </w:rPr>
-        <w:t>(</w:t>
-      </w:r>
-      <w:r>
-        <w:rPr>
-          <w:rFonts w:eastAsia="宋体" w:hint="eastAsia"/>
-        </w:rPr>
-        <w:t>主要检测</w:t>
-      </w:r>
-      <w:r>
-        <w:rPr>
-          <w:rFonts w:eastAsia="宋体" w:hint="eastAsia"/>
-        </w:rPr>
-        <w:t>client</w:t>
-      </w:r>
-      <w:r>
-        <w:rPr>
-          <w:rFonts w:eastAsia="宋体" w:hint="eastAsia"/>
-        </w:rPr>
-        <w:t>的输入，</w:t>
-      </w:r>
-      <w:r>
-        <w:rPr>
-          <w:rFonts w:eastAsia="宋体" w:hint="eastAsia"/>
-        </w:rPr>
-        <w:t>internal</w:t>
-      </w:r>
-      <w:r>
-        <w:rPr>
-          <w:rFonts w:eastAsia="宋体" w:hint="eastAsia"/>
-        </w:rPr>
-        <w:t>输入的</w:t>
-      </w:r>
-      <w:r>
-        <w:rPr>
-          <w:rFonts w:eastAsia="宋体" w:hint="eastAsia"/>
-        </w:rPr>
-        <w:t>FK</w:t>
-      </w:r>
-      <w:r>
-        <w:rPr>
-          <w:rFonts w:eastAsia="宋体" w:hint="eastAsia"/>
-        </w:rPr>
-        <w:t>的默认是存在的</w:t>
-      </w:r>
-      <w:r>
-        <w:rPr>
-          <w:rFonts w:hint="eastAsia"/>
-          <w:b/>
-        </w:rPr>
-        <w:t>)</w:t>
-      </w:r>
-    </w:p>
-    <w:p>
-      <w:pPr>
-        <w:ind w:left="360"/>
-        <w:rPr>
-          <w:b/>
-        </w:rPr>
-      </w:pPr>
-      <w:proofErr w:type="gramStart"/>
-      <w:r>
-        <w:rPr>
-          <w:b/>
-        </w:rPr>
-        <w:t>O</w:t>
-      </w:r>
-      <w:r>
-        <w:rPr>
-          <w:rFonts w:hint="eastAsia"/>
-          <w:b/>
-        </w:rPr>
-        <w:t>ptional</w:t>
-      </w:r>
-      <w:r>
-        <w:rPr>
-          <w:b/>
-        </w:rPr>
-        <w:t>(</w:t>
-      </w:r>
-      <w:proofErr w:type="gramEnd"/>
-      <w:r>
-        <w:rPr>
-          <w:b/>
-        </w:rPr>
-        <w:t xml:space="preserve">only </w:t>
-      </w:r>
-      <w:r>
-        <w:rPr>
-          <w:b/>
-          <w:color w:val="C45911" w:themeColor="accent2" w:themeShade="BF"/>
-        </w:rPr>
-        <w:t>create</w:t>
-      </w:r>
-      <w:r>
-        <w:rPr>
-          <w:b/>
-        </w:rPr>
-        <w:t>/</w:t>
-      </w:r>
-      <w:r>
-        <w:rPr>
-          <w:rFonts w:hint="eastAsia"/>
-          <w:b/>
-          <w:color w:val="C45911" w:themeColor="accent2" w:themeShade="BF"/>
-        </w:rPr>
-        <w:t>upload</w:t>
-      </w:r>
-      <w:r>
-        <w:rPr>
-          <w:b/>
-        </w:rPr>
-        <w:t>)</w:t>
-      </w:r>
-    </w:p>
-    <w:p>
-      <w:pPr>
-        <w:ind w:left="360"/>
+        <w:t>R</w:t>
+      </w:r>
+      <w:r>
+        <w:rPr>
+          <w:rFonts w:hint="eastAsia"/>
+        </w:rPr>
+        <w:t>esource</w:t>
+      </w:r>
+      <w:r>
+        <w:t xml:space="preserve">(disk) </w:t>
+      </w:r>
+      <w:r>
+        <w:rPr>
+          <w:rFonts w:hint="eastAsia"/>
+        </w:rPr>
+        <w:t>check</w:t>
+      </w:r>
+    </w:p>
+    <w:p>
+      <w:pPr>
+        <w:ind w:left="360"/>
+      </w:pPr>
+      <w:r>
+        <w:rPr>
+          <w:b/>
+        </w:rPr>
+        <w:t>Optional</w:t>
+      </w:r>
+    </w:p>
+    <w:p>
+      <w:pPr>
+        <w:ind w:left="360"/>
+        <w:rPr>
+          <w:b/>
+        </w:rPr>
       </w:pPr>
       <w:r>
         <w:rPr>
@@ -1378,70 +1340,24 @@
           <w:rFonts w:hint="eastAsia"/>
           <w:b/>
         </w:rPr>
-        <w:t>urpose</w:t>
-      </w:r>
-      <w:r>
-        <w:t>:</w:t>
-      </w:r>
-    </w:p>
-    <w:p>
-      <w:pPr>
-        <w:ind w:left="360"/>
-      </w:pPr>
-      <w:r>
-        <w:tab/>
-      </w:r>
-      <w:r>
-        <w:tab/>
-      </w:r>
-      <w:r>
-        <w:rPr>
-          <w:rFonts w:hint="eastAsia"/>
-        </w:rPr>
-        <w:t>检测client段输入的外键值是否有对应的记录</w:t>
-      </w:r>
-      <w:r>
-        <w:rPr>
-          <w:rFonts w:hint="eastAsia"/>
-        </w:rPr>
-        <w:t>。2中情况：1.</w:t>
-      </w:r>
-      <w:r>
-        <w:t xml:space="preserve"> </w:t>
-      </w:r>
-      <w:r>
-        <w:rPr>
-          <w:rFonts w:hint="eastAsia"/>
-        </w:rPr>
-        <w:t>外键对应的</w:t>
-      </w:r>
-      <w:proofErr w:type="spellStart"/>
-      <w:r>
-        <w:rPr>
-          <w:rFonts w:hint="eastAsia"/>
-        </w:rPr>
-        <w:t>coll</w:t>
-      </w:r>
-      <w:proofErr w:type="spellEnd"/>
-      <w:r>
-        <w:rPr>
-          <w:rFonts w:hint="eastAsia"/>
-        </w:rPr>
-        <w:t>固定  2.外键对应的</w:t>
-      </w:r>
-      <w:proofErr w:type="spellStart"/>
-      <w:r>
-        <w:rPr>
-          <w:rFonts w:hint="eastAsia"/>
-        </w:rPr>
-        <w:t>coll</w:t>
-      </w:r>
-      <w:proofErr w:type="spellEnd"/>
-      <w:r>
-        <w:rPr>
-          <w:rFonts w:hint="eastAsia"/>
-        </w:rPr>
-        <w:t>由字段值决定</w:t>
+        <w:t>urpose:</w:t>
+      </w:r>
+    </w:p>
+    <w:p>
+      <w:pPr>
+        <w:ind w:left="360"/>
+      </w:pPr>
+      <w:r>
+        <w:tab/>
+      </w:r>
+      <w:r>
+        <w:tab/>
+      </w:r>
+      <w:r>
+        <w:rPr>
+          <w:rFonts w:hint="eastAsia"/>
+        </w:rPr>
+        <w:t>检查资源是否已经达到上限（无法采用函数来统一处理）</w:t>
       </w:r>
     </w:p>
     <w:p>
@@ -1456,13 +1372,31 @@
           <w:numId w:val="1"/>
         </w:numPr>
       </w:pPr>
-      <w:proofErr w:type="spellStart"/>
-      <w:r>
-        <w:t>enum</w:t>
-      </w:r>
-      <w:proofErr w:type="spellEnd"/>
-      <w:r>
-        <w:t xml:space="preserve"> unique check</w:t>
+      <w:r>
+        <w:rPr>
+          <w:rFonts w:hint="eastAsia"/>
+        </w:rPr>
+        <w:t>limitation</w:t>
+      </w:r>
+      <w:r>
+        <w:t xml:space="preserve"> </w:t>
+      </w:r>
+      <w:r>
+        <w:rPr>
+          <w:rFonts w:hint="eastAsia"/>
+        </w:rPr>
+        <w:t>check</w:t>
+      </w:r>
+    </w:p>
+    <w:p>
+      <w:pPr>
+        <w:ind w:left="360"/>
+      </w:pPr>
+      <w:r>
+        <w:rPr>
+          <w:b/>
+        </w:rPr>
+        <w:t>Optional</w:t>
       </w:r>
     </w:p>
     <w:p>
@@ -1477,105 +1411,37 @@
           <w:b/>
         </w:rPr>
         <w:lastRenderedPageBreak/>
-        <w:t>Optional</w:t>
-      </w:r>
-    </w:p>
-    <w:p>
-      <w:pPr>
-        <w:ind w:left="360"/>
-        <w:rPr>
-          <w:b/>
-        </w:rPr>
-      </w:pPr>
-      <w:r>
-        <w:rPr>
-          <w:b/>
-        </w:rPr>
-        <w:t>Purpose:</w:t>
-      </w:r>
-    </w:p>
-    <w:p>
-      <w:pPr>
-        <w:ind w:left="360"/>
-      </w:pPr>
-      <w:r>
-        <w:rPr>
-          <w:rFonts w:hint="eastAsia"/>
-        </w:rPr>
-        <w:t>如果有枚举值，检测枚举值是否有重复值（因为有些</w:t>
-      </w:r>
-      <w:proofErr w:type="spellStart"/>
-      <w:r>
-        <w:rPr>
-          <w:rFonts w:hint="eastAsia"/>
-        </w:rPr>
-        <w:t>enum</w:t>
-      </w:r>
-      <w:proofErr w:type="spellEnd"/>
-      <w:r>
-        <w:rPr>
-          <w:rFonts w:hint="eastAsia"/>
-        </w:rPr>
-        <w:t>允许重复，有些不允许，所以logic放在controller中）</w:t>
-      </w:r>
-    </w:p>
-    <w:p>
-      <w:pPr>
-        <w:ind w:left="360"/>
-        <w:rPr>
-          <w:rFonts w:eastAsia="宋体"/>
-        </w:rPr>
-      </w:pPr>
-      <w:r>
-        <w:rPr>
-          <w:rFonts w:eastAsia="宋体" w:hint="eastAsia"/>
-        </w:rPr>
-        <w:t xml:space="preserve">PS: </w:t>
-      </w:r>
-      <w:r>
-        <w:rPr>
-          <w:rFonts w:eastAsia="宋体" w:hint="eastAsia"/>
-        </w:rPr>
-        <w:t>为了能够同时应用于</w:t>
-      </w:r>
-      <w:r>
-        <w:rPr>
-          <w:rFonts w:eastAsia="宋体" w:hint="eastAsia"/>
-        </w:rPr>
-        <w:t>browse</w:t>
-      </w:r>
-      <w:r>
-        <w:rPr>
-          <w:rFonts w:eastAsia="宋体" w:hint="eastAsia"/>
-        </w:rPr>
-        <w:t>的输入和</w:t>
-      </w:r>
-      <w:r>
-        <w:rPr>
-          <w:rFonts w:eastAsia="宋体" w:hint="eastAsia"/>
-        </w:rPr>
-        <w:t>internal</w:t>
-      </w:r>
-      <w:r>
-        <w:rPr>
-          <w:rFonts w:eastAsia="宋体" w:hint="eastAsia"/>
-        </w:rPr>
-        <w:t>的输入，所以在</w:t>
-      </w:r>
-      <w:proofErr w:type="spellStart"/>
-      <w:r>
-        <w:rPr>
-          <w:rFonts w:eastAsia="宋体" w:hint="eastAsia"/>
-        </w:rPr>
-        <w:t>dataConvert</w:t>
-      </w:r>
-      <w:proofErr w:type="spellEnd"/>
-      <w:r>
-        <w:rPr>
-          <w:rFonts w:eastAsia="宋体" w:hint="eastAsia"/>
-        </w:rPr>
-        <w:t>完成后执行</w:t>
-      </w:r>
+        <w:t>P</w:t>
+      </w:r>
+      <w:r>
+        <w:rPr>
+          <w:rFonts w:hint="eastAsia"/>
+          <w:b/>
+        </w:rPr>
+        <w:t>urpose:</w:t>
+      </w:r>
+    </w:p>
+    <w:p>
+      <w:pPr>
+        <w:ind w:left="360"/>
+      </w:pPr>
+      <w:r>
+        <w:tab/>
+      </w:r>
+      <w:r>
+        <w:tab/>
+      </w:r>
+      <w:r>
+        <w:rPr>
+          <w:rFonts w:hint="eastAsia"/>
+        </w:rPr>
+        <w:t>检查是否已经达到是上限</w:t>
+      </w:r>
+    </w:p>
+    <w:p>
+      <w:pPr>
+        <w:ind w:left="360"/>
+      </w:pPr>
     </w:p>
     <w:p>
       <w:pPr>
@@ -1590,25 +1456,75 @@
         </w:numPr>
       </w:pPr>
       <w:r>
-        <w:t>D</w:t>
-      </w:r>
-      <w:r>
-        <w:rPr>
-          <w:rFonts w:hint="eastAsia"/>
-        </w:rPr>
-        <w:t xml:space="preserve">elete </w:t>
-      </w:r>
-      <w:r>
-        <w:t>value not change field</w:t>
-      </w:r>
-    </w:p>
-    <w:p>
-      <w:pPr>
-        <w:ind w:left="360"/>
-        <w:rPr>
-          <w:b/>
-        </w:rPr>
-      </w:pPr>
+        <w:rPr>
+          <w:rFonts w:hint="eastAsia"/>
+        </w:rPr>
+        <w:t>外键值是否存在检测</w:t>
+      </w:r>
+      <w:r>
+        <w:rPr>
+          <w:rFonts w:eastAsia="宋体" w:hint="eastAsia"/>
+        </w:rPr>
+        <w:t>(</w:t>
+      </w:r>
+      <w:r>
+        <w:rPr>
+          <w:rFonts w:eastAsia="宋体" w:hint="eastAsia"/>
+        </w:rPr>
+        <w:t>主要检测</w:t>
+      </w:r>
+      <w:r>
+        <w:rPr>
+          <w:rFonts w:eastAsia="宋体" w:hint="eastAsia"/>
+        </w:rPr>
+        <w:t>client</w:t>
+      </w:r>
+      <w:r>
+        <w:rPr>
+          <w:rFonts w:eastAsia="宋体" w:hint="eastAsia"/>
+        </w:rPr>
+        <w:t>的输入，</w:t>
+      </w:r>
+      <w:r>
+        <w:rPr>
+          <w:rFonts w:eastAsia="宋体" w:hint="eastAsia"/>
+        </w:rPr>
+        <w:t>internal</w:t>
+      </w:r>
+      <w:r>
+        <w:rPr>
+          <w:rFonts w:eastAsia="宋体" w:hint="eastAsia"/>
+        </w:rPr>
+        <w:t>输入的</w:t>
+      </w:r>
+      <w:r>
+        <w:rPr>
+          <w:rFonts w:eastAsia="宋体" w:hint="eastAsia"/>
+        </w:rPr>
+        <w:t>FK</w:t>
+      </w:r>
+      <w:r>
+        <w:rPr>
+          <w:rFonts w:eastAsia="宋体" w:hint="eastAsia"/>
+        </w:rPr>
+        <w:t>的默认是存在的</w:t>
+      </w:r>
+      <w:r>
+        <w:rPr>
+          <w:rFonts w:hint="eastAsia"/>
+          <w:b/>
+        </w:rPr>
+        <w:t>)</w:t>
+      </w:r>
+    </w:p>
+    <w:p>
+      <w:pPr>
+        <w:ind w:left="360"/>
+        <w:rPr>
+          <w:b/>
+        </w:rPr>
+      </w:pPr>
+      <w:proofErr w:type="gramStart"/>
       <w:r>
         <w:rPr>
           <w:b/>
@@ -1620,23 +1536,52 @@
           <w:rFonts w:hint="eastAsia"/>
           <w:b/>
         </w:rPr>
-        <w:t xml:space="preserve">ptional: </w:t>
-      </w:r>
-      <w:r>
-        <w:rPr>
-          <w:rFonts w:hint="eastAsia"/>
+        <w:t>ptional</w:t>
+      </w:r>
+      <w:r>
+        <w:rPr>
+          <w:b/>
+        </w:rPr>
+        <w:t>(</w:t>
+      </w:r>
+      <w:proofErr w:type="gramEnd"/>
+      <w:r>
+        <w:rPr>
+          <w:b/>
+        </w:rPr>
+        <w:t xml:space="preserve">only </w:t>
+      </w:r>
+      <w:r>
+        <w:rPr>
           <w:b/>
           <w:color w:val="C45911" w:themeColor="accent2" w:themeShade="BF"/>
         </w:rPr>
-        <w:t>update 专用</w:t>
-      </w:r>
-    </w:p>
-    <w:p>
-      <w:pPr>
-        <w:ind w:left="360"/>
-        <w:rPr>
-          <w:b/>
-        </w:rPr>
+        <w:t>create</w:t>
+      </w:r>
+      <w:r>
+        <w:rPr>
+          <w:b/>
+        </w:rPr>
+        <w:t>/</w:t>
+      </w:r>
+      <w:r>
+        <w:rPr>
+          <w:rFonts w:hint="eastAsia"/>
+          <w:b/>
+          <w:color w:val="C45911" w:themeColor="accent2" w:themeShade="BF"/>
+        </w:rPr>
+        <w:t>upload</w:t>
+      </w:r>
+      <w:r>
+        <w:rPr>
+          <w:b/>
+        </w:rPr>
+        <w:t>)</w:t>
+      </w:r>
+    </w:p>
+    <w:p>
+      <w:pPr>
+        <w:ind w:left="360"/>
       </w:pPr>
       <w:r>
         <w:rPr>
@@ -1649,31 +1594,71 @@
           <w:rFonts w:hint="eastAsia"/>
           <w:b/>
         </w:rPr>
-        <w:t>urpose:</w:t>
-      </w:r>
-    </w:p>
-    <w:p>
-      <w:pPr>
-        <w:ind w:left="360"/>
-      </w:pPr>
-      <w:r>
-        <w:rPr>
-          <w:rFonts w:hint="eastAsia"/>
-        </w:rPr>
-        <w:tab/>
-      </w:r>
-      <w:r>
-        <w:rPr>
-          <w:rFonts w:hint="eastAsia"/>
-        </w:rPr>
-        <w:tab/>
-        <w:t>字段值没有发生变化，则删除此字段（防止再次写入）</w:t>
-      </w:r>
-    </w:p>
-    <w:p>
-      <w:pPr>
-        <w:ind w:left="360"/>
-      </w:pPr>
+        <w:t>urpose</w:t>
+      </w:r>
+      <w:r>
+        <w:t>:</w:t>
+      </w:r>
+    </w:p>
+    <w:p>
+      <w:pPr>
+        <w:ind w:left="360"/>
+      </w:pPr>
+      <w:r>
+        <w:tab/>
+      </w:r>
+      <w:r>
+        <w:tab/>
+      </w:r>
+      <w:r>
+        <w:rPr>
+          <w:rFonts w:hint="eastAsia"/>
+        </w:rPr>
+        <w:t>检测client段输入的外键值是否有对应的记录</w:t>
+      </w:r>
+      <w:r>
+        <w:rPr>
+          <w:rFonts w:hint="eastAsia"/>
+        </w:rPr>
+        <w:t>。2中情况：1.</w:t>
+      </w:r>
+      <w:r>
+        <w:t xml:space="preserve"> </w:t>
+      </w:r>
+      <w:r>
+        <w:rPr>
+          <w:rFonts w:hint="eastAsia"/>
+        </w:rPr>
+        <w:t>外键对应的</w:t>
+      </w:r>
+      <w:proofErr w:type="spellStart"/>
+      <w:r>
+        <w:rPr>
+          <w:rFonts w:hint="eastAsia"/>
+        </w:rPr>
+        <w:t>coll</w:t>
+      </w:r>
+      <w:proofErr w:type="spellEnd"/>
+      <w:r>
+        <w:rPr>
+          <w:rFonts w:hint="eastAsia"/>
+        </w:rPr>
+        <w:t>固定  2.外键对应的</w:t>
+      </w:r>
+      <w:proofErr w:type="spellStart"/>
+      <w:r>
+        <w:rPr>
+          <w:rFonts w:hint="eastAsia"/>
+        </w:rPr>
+        <w:t>coll</w:t>
+      </w:r>
+      <w:proofErr w:type="spellEnd"/>
+      <w:r>
+        <w:rPr>
+          <w:rFonts w:hint="eastAsia"/>
+        </w:rPr>
+        <w:t>由字段值决定</w:t>
+      </w:r>
     </w:p>
     <w:p>
       <w:pPr>
@@ -1687,102 +1672,124 @@
           <w:numId w:val="1"/>
         </w:numPr>
       </w:pPr>
-      <w:r>
-        <w:t>Field</w:t>
-      </w:r>
-      <w:r>
-        <w:rPr>
-          <w:rFonts w:hint="eastAsia"/>
-        </w:rPr>
-        <w:t>的value是否为unique</w:t>
-      </w:r>
-    </w:p>
-    <w:p>
-      <w:pPr>
-        <w:ind w:left="360"/>
-        <w:rPr>
-          <w:b/>
-        </w:rPr>
-      </w:pPr>
-      <w:r>
-        <w:rPr>
-          <w:b/>
-        </w:rPr>
-        <w:t>O</w:t>
-      </w:r>
-      <w:r>
-        <w:rPr>
-          <w:rFonts w:hint="eastAsia"/>
-          <w:b/>
-        </w:rPr>
-        <w:t>ptional</w:t>
-      </w:r>
-      <w:r>
-        <w:rPr>
-          <w:rFonts w:hint="eastAsia"/>
-        </w:rPr>
-        <w:t>（取决RECORD</w:t>
-      </w:r>
-      <w:r>
-        <w:t>_INFO</w:t>
-      </w:r>
-      <w:r>
-        <w:rPr>
-          <w:rFonts w:hint="eastAsia"/>
-        </w:rPr>
-        <w:t>是否有字段是unique（单field，非复合））</w:t>
-      </w:r>
-    </w:p>
-    <w:p>
-      <w:pPr>
-        <w:ind w:left="360"/>
-      </w:pPr>
-      <w:r>
-        <w:rPr>
-          <w:b/>
-        </w:rPr>
-        <w:t>P</w:t>
-      </w:r>
-      <w:r>
-        <w:rPr>
-          <w:rFonts w:hint="eastAsia"/>
-          <w:b/>
-        </w:rPr>
-        <w:t>urpose</w:t>
-      </w:r>
-      <w:r>
-        <w:t>:</w:t>
-      </w:r>
-    </w:p>
-    <w:p>
-      <w:pPr>
-        <w:ind w:left="360"/>
-      </w:pPr>
-      <w:r>
-        <w:tab/>
-      </w:r>
-      <w:r>
-        <w:tab/>
-      </w:r>
-      <w:r>
-        <w:rPr>
-          <w:rFonts w:hint="eastAsia"/>
-        </w:rPr>
-        <w:t>在logic中对field的value进行unique的检查，以便返回自定义的错误（而不是</w:t>
-      </w:r>
       <w:proofErr w:type="spellStart"/>
       <w:r>
-        <w:rPr>
-          <w:rFonts w:hint="eastAsia"/>
-        </w:rPr>
-        <w:t>mongoError</w:t>
+        <w:t>enum</w:t>
       </w:r>
       <w:proofErr w:type="spellEnd"/>
       <w:r>
-        <w:rPr>
-          <w:rFonts w:hint="eastAsia"/>
-        </w:rPr>
-        <w:t>处理过的）</w:t>
+        <w:t xml:space="preserve"> unique check</w:t>
+      </w:r>
+    </w:p>
+    <w:p>
+      <w:pPr>
+        <w:ind w:left="360"/>
+        <w:rPr>
+          <w:b/>
+        </w:rPr>
+      </w:pPr>
+      <w:r>
+        <w:rPr>
+          <w:b/>
+        </w:rPr>
+        <w:t>Optional</w:t>
+      </w:r>
+    </w:p>
+    <w:p>
+      <w:pPr>
+        <w:ind w:left="360"/>
+        <w:rPr>
+          <w:b/>
+        </w:rPr>
+      </w:pPr>
+      <w:r>
+        <w:rPr>
+          <w:b/>
+        </w:rPr>
+        <w:t>Purpose:</w:t>
+      </w:r>
+    </w:p>
+    <w:p>
+      <w:pPr>
+        <w:ind w:left="360"/>
+      </w:pPr>
+      <w:r>
+        <w:rPr>
+          <w:rFonts w:hint="eastAsia"/>
+        </w:rPr>
+        <w:t>如果有枚举值，检测枚举值是否有重复值（因为有些</w:t>
+      </w:r>
+      <w:proofErr w:type="spellStart"/>
+      <w:r>
+        <w:rPr>
+          <w:rFonts w:hint="eastAsia"/>
+        </w:rPr>
+        <w:t>enum</w:t>
+      </w:r>
+      <w:proofErr w:type="spellEnd"/>
+      <w:r>
+        <w:rPr>
+          <w:rFonts w:hint="eastAsia"/>
+        </w:rPr>
+        <w:t>允许重复，有些不允许，所以logic放在controller中）</w:t>
+      </w:r>
+    </w:p>
+    <w:p>
+      <w:pPr>
+        <w:ind w:left="360"/>
+        <w:rPr>
+          <w:rFonts w:eastAsia="宋体"/>
+        </w:rPr>
+      </w:pPr>
+      <w:r>
+        <w:rPr>
+          <w:rFonts w:eastAsia="宋体" w:hint="eastAsia"/>
+        </w:rPr>
+        <w:t xml:space="preserve">PS: </w:t>
+      </w:r>
+      <w:r>
+        <w:rPr>
+          <w:rFonts w:eastAsia="宋体" w:hint="eastAsia"/>
+        </w:rPr>
+        <w:t>为了能够同时应用于</w:t>
+      </w:r>
+      <w:r>
+        <w:rPr>
+          <w:rFonts w:eastAsia="宋体" w:hint="eastAsia"/>
+        </w:rPr>
+        <w:t>browse</w:t>
+      </w:r>
+      <w:r>
+        <w:rPr>
+          <w:rFonts w:eastAsia="宋体" w:hint="eastAsia"/>
+        </w:rPr>
+        <w:t>的输入和</w:t>
+      </w:r>
+      <w:r>
+        <w:rPr>
+          <w:rFonts w:eastAsia="宋体" w:hint="eastAsia"/>
+        </w:rPr>
+        <w:t>internal</w:t>
+      </w:r>
+      <w:r>
+        <w:rPr>
+          <w:rFonts w:eastAsia="宋体" w:hint="eastAsia"/>
+        </w:rPr>
+        <w:t>的输入，所以在</w:t>
+      </w:r>
+      <w:proofErr w:type="spellStart"/>
+      <w:r>
+        <w:rPr>
+          <w:rFonts w:eastAsia="宋体" w:hint="eastAsia"/>
+        </w:rPr>
+        <w:t>dataConvert</w:t>
+      </w:r>
+      <w:proofErr w:type="spellEnd"/>
+      <w:r>
+        <w:rPr>
+          <w:rFonts w:eastAsia="宋体" w:hint="eastAsia"/>
+        </w:rPr>
+        <w:t>完成后执行</w:t>
       </w:r>
     </w:p>
     <w:p>
@@ -1798,10 +1805,16 @@
         </w:numPr>
       </w:pPr>
       <w:r>
-        <w:rPr>
-          <w:rFonts w:hint="eastAsia"/>
-        </w:rPr>
-        <w:t>特定field检查</w:t>
+        <w:t>D</w:t>
+      </w:r>
+      <w:r>
+        <w:rPr>
+          <w:rFonts w:hint="eastAsia"/>
+        </w:rPr>
+        <w:t xml:space="preserve">elete </w:t>
+      </w:r>
+      <w:r>
+        <w:t>value not change field</w:t>
       </w:r>
     </w:p>
     <w:p>
@@ -1822,12 +1835,23 @@
           <w:rFonts w:hint="eastAsia"/>
           <w:b/>
         </w:rPr>
-        <w:t>ptional</w:t>
-      </w:r>
-    </w:p>
-    <w:p>
-      <w:pPr>
-        <w:ind w:left="360"/>
+        <w:t xml:space="preserve">ptional: </w:t>
+      </w:r>
+      <w:r>
+        <w:rPr>
+          <w:rFonts w:hint="eastAsia"/>
+          <w:b/>
+          <w:color w:val="C45911" w:themeColor="accent2" w:themeShade="BF"/>
+        </w:rPr>
+        <w:t>update 专用</w:t>
+      </w:r>
+    </w:p>
+    <w:p>
+      <w:pPr>
+        <w:ind w:left="360"/>
+        <w:rPr>
+          <w:b/>
+        </w:rPr>
       </w:pPr>
       <w:r>
         <w:rPr>
@@ -1840,38 +1864,25 @@
           <w:rFonts w:hint="eastAsia"/>
           <w:b/>
         </w:rPr>
-        <w:t>urpose</w:t>
-      </w:r>
-      <w:r>
-        <w:t>:</w:t>
-      </w:r>
-    </w:p>
-    <w:p>
-      <w:pPr>
-        <w:ind w:left="360"/>
-      </w:pPr>
-      <w:r>
-        <w:tab/>
-      </w:r>
-      <w:r>
-        <w:tab/>
-      </w:r>
-      <w:proofErr w:type="spellStart"/>
-      <w:r>
-        <w:t>C</w:t>
-      </w:r>
-      <w:r>
-        <w:rPr>
-          <w:rFonts w:hint="eastAsia"/>
-        </w:rPr>
-        <w:t>oll</w:t>
-      </w:r>
-      <w:proofErr w:type="spellEnd"/>
-      <w:r>
-        <w:rPr>
-          <w:rFonts w:hint="eastAsia"/>
-        </w:rPr>
-        <w:t>中某些字段需要特定的处理</w:t>
+        <w:t>urpose:</w:t>
+      </w:r>
+    </w:p>
+    <w:p>
+      <w:pPr>
+        <w:ind w:left="360"/>
+      </w:pPr>
+      <w:r>
+        <w:rPr>
+          <w:rFonts w:hint="eastAsia"/>
+        </w:rPr>
+        <w:tab/>
+      </w:r>
+      <w:r>
+        <w:rPr>
+          <w:rFonts w:hint="eastAsia"/>
+        </w:rPr>
+        <w:tab/>
+        <w:t>字段值没有发生变化，则删除此字段（防止再次写入）</w:t>
       </w:r>
     </w:p>
     <w:p>
@@ -1892,6 +1903,210 @@
         </w:numPr>
       </w:pPr>
       <w:r>
+        <w:t>Field</w:t>
+      </w:r>
+      <w:r>
+        <w:rPr>
+          <w:rFonts w:hint="eastAsia"/>
+        </w:rPr>
+        <w:t>的value是否为unique</w:t>
+      </w:r>
+    </w:p>
+    <w:p>
+      <w:pPr>
+        <w:ind w:left="360"/>
+        <w:rPr>
+          <w:b/>
+        </w:rPr>
+      </w:pPr>
+      <w:r>
+        <w:rPr>
+          <w:b/>
+        </w:rPr>
+        <w:t>O</w:t>
+      </w:r>
+      <w:r>
+        <w:rPr>
+          <w:rFonts w:hint="eastAsia"/>
+          <w:b/>
+        </w:rPr>
+        <w:t>ptional</w:t>
+      </w:r>
+      <w:r>
+        <w:rPr>
+          <w:rFonts w:hint="eastAsia"/>
+        </w:rPr>
+        <w:t>（取决RECORD</w:t>
+      </w:r>
+      <w:r>
+        <w:t>_INFO</w:t>
+      </w:r>
+      <w:r>
+        <w:rPr>
+          <w:rFonts w:hint="eastAsia"/>
+        </w:rPr>
+        <w:t>是否有字段是unique（单field，非复合））</w:t>
+      </w:r>
+    </w:p>
+    <w:p>
+      <w:pPr>
+        <w:ind w:left="360"/>
+      </w:pPr>
+      <w:r>
+        <w:rPr>
+          <w:b/>
+        </w:rPr>
+        <w:t>P</w:t>
+      </w:r>
+      <w:r>
+        <w:rPr>
+          <w:rFonts w:hint="eastAsia"/>
+          <w:b/>
+        </w:rPr>
+        <w:t>urpose</w:t>
+      </w:r>
+      <w:r>
+        <w:t>:</w:t>
+      </w:r>
+    </w:p>
+    <w:p>
+      <w:pPr>
+        <w:ind w:left="360"/>
+      </w:pPr>
+      <w:r>
+        <w:tab/>
+      </w:r>
+      <w:r>
+        <w:tab/>
+      </w:r>
+      <w:r>
+        <w:rPr>
+          <w:rFonts w:hint="eastAsia"/>
+        </w:rPr>
+        <w:t>在logic中对field的value进行unique的检查，以便返回自定义的错误（而不是</w:t>
+      </w:r>
+      <w:proofErr w:type="spellStart"/>
+      <w:r>
+        <w:rPr>
+          <w:rFonts w:hint="eastAsia"/>
+        </w:rPr>
+        <w:t>mongoError</w:t>
+      </w:r>
+      <w:proofErr w:type="spellEnd"/>
+      <w:r>
+        <w:rPr>
+          <w:rFonts w:hint="eastAsia"/>
+        </w:rPr>
+        <w:t>处理过的）</w:t>
+      </w:r>
+    </w:p>
+    <w:p>
+      <w:pPr>
+        <w:ind w:left="360"/>
+      </w:pPr>
+    </w:p>
+    <w:p>
+      <w:pPr>
+        <w:numPr>
+          <w:ilvl w:val="0"/>
+          <w:numId w:val="1"/>
+        </w:numPr>
+      </w:pPr>
+      <w:r>
+        <w:rPr>
+          <w:rFonts w:hint="eastAsia"/>
+        </w:rPr>
+        <w:t>特定field检查</w:t>
+      </w:r>
+    </w:p>
+    <w:p>
+      <w:pPr>
+        <w:ind w:left="360"/>
+        <w:rPr>
+          <w:b/>
+        </w:rPr>
+      </w:pPr>
+      <w:r>
+        <w:rPr>
+          <w:b/>
+        </w:rPr>
+        <w:t>O</w:t>
+      </w:r>
+      <w:r>
+        <w:rPr>
+          <w:rFonts w:hint="eastAsia"/>
+          <w:b/>
+        </w:rPr>
+        <w:t>ptional</w:t>
+      </w:r>
+    </w:p>
+    <w:p>
+      <w:pPr>
+        <w:ind w:left="360"/>
+      </w:pPr>
+      <w:r>
+        <w:rPr>
+          <w:b/>
+        </w:rPr>
+        <w:t>P</w:t>
+      </w:r>
+      <w:r>
+        <w:rPr>
+          <w:rFonts w:hint="eastAsia"/>
+          <w:b/>
+        </w:rPr>
+        <w:t>urpose</w:t>
+      </w:r>
+      <w:r>
+        <w:t>:</w:t>
+      </w:r>
+    </w:p>
+    <w:p>
+      <w:pPr>
+        <w:ind w:left="360"/>
+      </w:pPr>
+      <w:r>
+        <w:tab/>
+      </w:r>
+      <w:r>
+        <w:tab/>
+      </w:r>
+      <w:proofErr w:type="spellStart"/>
+      <w:r>
+        <w:t>C</w:t>
+      </w:r>
+      <w:r>
+        <w:rPr>
+          <w:rFonts w:hint="eastAsia"/>
+        </w:rPr>
+        <w:t>oll</w:t>
+      </w:r>
+      <w:proofErr w:type="spellEnd"/>
+      <w:r>
+        <w:rPr>
+          <w:rFonts w:hint="eastAsia"/>
+        </w:rPr>
+        <w:t>中某些字段需要特定的处理</w:t>
+      </w:r>
+    </w:p>
+    <w:p>
+      <w:pPr>
+        <w:ind w:left="360"/>
+      </w:pPr>
+    </w:p>
+    <w:p>
+      <w:pPr>
+        <w:ind w:left="360"/>
+      </w:pPr>
+    </w:p>
+    <w:p>
+      <w:pPr>
+        <w:numPr>
+          <w:ilvl w:val="0"/>
+          <w:numId w:val="1"/>
+        </w:numPr>
+      </w:pPr>
+      <w:r>
         <w:rPr>
           <w:rFonts w:hint="eastAsia"/>
         </w:rPr>
@@ -2131,7 +2346,6 @@
         <w:ind w:left="360"/>
       </w:pPr>
       <w:r>
-        <w:lastRenderedPageBreak/>
         <w:t>2015年，病情加重，无论平躺或坐，右腿持续剧烈疼痛，导致无法行动，后至浦东医院做物理牵引，病情有所缓解，平躺或者骑自行车无疼痛感，但是直立或者走路，右腿大腿会不时剧烈疼痛，导致无法继续行走，MR显示结果为椎间盘突出伴椎管狭窄。</w:t>
       </w:r>
     </w:p>
@@ -2687,6 +2901,15 @@
       <w:szCs w:val="18"/>
     </w:rPr>
   </w:style>
+  <w:style w:type="paragraph" w:styleId="ListParagraph">
+    <w:name w:val="List Paragraph"/>
+    <w:basedOn w:val="Normal"/>
+    <w:uiPriority w:val="99"/>
+    <w:rsid w:val="00B54F56"/>
+    <w:pPr>
+      <w:ind w:firstLineChars="200" w:firstLine="420"/>
+    </w:pPr>
+  </w:style>
 </w:styles>
 </file>
 

</xml_diff>

<commit_message>
2018-01-18: 1. add new field-applyRage in rule; 2. modify validateValue/assist.setMongooseBuildInValidator; 3. test all logic test case
</commit_message>
<xml_diff>
--- a/doc/CU check.docx
+++ b/doc/CU check.docx
@@ -548,28 +548,43 @@
           <w:ilvl w:val="0"/>
           <w:numId w:val="1"/>
         </w:numPr>
-      </w:pPr>
-      <w:r>
+        <w:rPr>
+          <w:strike/>
+        </w:rPr>
+      </w:pPr>
+      <w:commentRangeStart w:id="0"/>
+      <w:r>
+        <w:rPr>
+          <w:strike/>
+        </w:rPr>
         <w:t>D</w:t>
       </w:r>
       <w:r>
         <w:rPr>
           <w:rFonts w:hint="eastAsia"/>
+          <w:strike/>
         </w:rPr>
         <w:t>elete</w:t>
       </w:r>
       <w:r>
+        <w:rPr>
+          <w:strike/>
+        </w:rPr>
         <w:t xml:space="preserve"> cant update field</w:t>
       </w:r>
     </w:p>
     <w:p>
       <w:pPr>
         <w:ind w:left="360"/>
+        <w:rPr>
+          <w:strike/>
+        </w:rPr>
       </w:pPr>
       <w:proofErr w:type="gramStart"/>
       <w:r>
         <w:rPr>
           <w:b/>
+          <w:strike/>
         </w:rPr>
         <w:lastRenderedPageBreak/>
         <w:t>Mandatory(</w:t>
@@ -578,12 +593,14 @@
       <w:r>
         <w:rPr>
           <w:b/>
+          <w:strike/>
         </w:rPr>
         <w:t xml:space="preserve">only </w:t>
       </w:r>
       <w:r>
         <w:rPr>
           <w:b/>
+          <w:strike/>
           <w:color w:val="C45911" w:themeColor="accent2" w:themeShade="BF"/>
         </w:rPr>
         <w:t>update</w:t>
@@ -591,6 +608,7 @@
       <w:r>
         <w:rPr>
           <w:b/>
+          <w:strike/>
         </w:rPr>
         <w:t>)</w:t>
       </w:r>
@@ -600,11 +618,13 @@
         <w:ind w:left="360"/>
         <w:rPr>
           <w:b/>
-        </w:rPr>
-      </w:pPr>
-      <w:r>
-        <w:rPr>
-          <w:b/>
+          <w:strike/>
+        </w:rPr>
+      </w:pPr>
+      <w:r>
+        <w:rPr>
+          <w:b/>
+          <w:strike/>
         </w:rPr>
         <w:t>P</w:t>
       </w:r>
@@ -612,6 +632,7 @@
         <w:rPr>
           <w:rFonts w:hint="eastAsia"/>
           <w:b/>
+          <w:strike/>
         </w:rPr>
         <w:t>urpose:</w:t>
       </w:r>
@@ -619,26 +640,40 @@
     <w:p>
       <w:pPr>
         <w:ind w:left="360"/>
-      </w:pPr>
-      <w:r>
-        <w:tab/>
-      </w:r>
-      <w:r>
-        <w:tab/>
-      </w:r>
-      <w:r>
-        <w:rPr>
-          <w:rFonts w:hint="eastAsia"/>
+        <w:rPr>
+          <w:strike/>
+        </w:rPr>
+      </w:pPr>
+      <w:r>
+        <w:rPr>
+          <w:strike/>
+        </w:rPr>
+        <w:tab/>
+      </w:r>
+      <w:r>
+        <w:rPr>
+          <w:strike/>
+        </w:rPr>
+        <w:tab/>
+      </w:r>
+      <w:r>
+        <w:rPr>
+          <w:rFonts w:hint="eastAsia"/>
+          <w:strike/>
         </w:rPr>
         <w:t>有些字段，在create的时候是从client输入，但是之后就无法更改，所以update的时候，需要删除</w:t>
       </w:r>
-    </w:p>
-    <w:p>
-      <w:pPr>
-        <w:ind w:left="360"/>
-        <w:rPr>
-          <w:rFonts w:hint="eastAsia"/>
-        </w:rPr>
+      <w:commentRangeEnd w:id="0"/>
+      <w:r>
+        <w:rPr>
+          <w:rStyle w:val="CommentReference"/>
+        </w:rPr>
+        <w:commentReference w:id="0"/>
+      </w:r>
+    </w:p>
+    <w:p>
+      <w:pPr>
+        <w:ind w:left="360"/>
       </w:pPr>
     </w:p>
     <w:p>
@@ -750,17 +785,28 @@
           <w:numId w:val="1"/>
         </w:numPr>
         <w:ind w:firstLineChars="0"/>
-      </w:pPr>
-      <w:r>
+        <w:rPr>
+          <w:strike/>
+        </w:rPr>
+      </w:pPr>
+      <w:commentRangeStart w:id="1"/>
+      <w:r>
+        <w:rPr>
+          <w:strike/>
+        </w:rPr>
         <w:t>C</w:t>
       </w:r>
       <w:r>
         <w:rPr>
           <w:rFonts w:hint="eastAsia"/>
+          <w:strike/>
         </w:rPr>
         <w:t xml:space="preserve">heck </w:t>
       </w:r>
       <w:r>
+        <w:rPr>
+          <w:strike/>
+        </w:rPr>
         <w:t>mandatory field for update</w:t>
       </w:r>
     </w:p>
@@ -770,25 +816,22 @@
         <w:ind w:left="360" w:firstLineChars="0" w:firstLine="0"/>
         <w:rPr>
           <w:b/>
+          <w:strike/>
         </w:rPr>
       </w:pPr>
       <w:proofErr w:type="gramStart"/>
       <w:r>
         <w:rPr>
           <w:b/>
-        </w:rPr>
-        <w:t>Mandatory</w:t>
-      </w:r>
-      <w:r>
-        <w:rPr>
-          <w:b/>
-        </w:rPr>
-        <w:t>(</w:t>
+          <w:strike/>
+        </w:rPr>
+        <w:t>Mandatory(</w:t>
       </w:r>
       <w:proofErr w:type="gramEnd"/>
       <w:r>
         <w:rPr>
           <w:b/>
+          <w:strike/>
           <w:color w:val="C45911" w:themeColor="accent2" w:themeShade="BF"/>
         </w:rPr>
         <w:t>update</w:t>
@@ -796,6 +839,7 @@
       <w:r>
         <w:rPr>
           <w:b/>
+          <w:strike/>
         </w:rPr>
         <w:t>)</w:t>
       </w:r>
@@ -806,11 +850,13 @@
         <w:ind w:left="360" w:firstLineChars="0" w:firstLine="0"/>
         <w:rPr>
           <w:b/>
-        </w:rPr>
-      </w:pPr>
-      <w:r>
-        <w:rPr>
-          <w:b/>
+          <w:strike/>
+        </w:rPr>
+      </w:pPr>
+      <w:r>
+        <w:rPr>
+          <w:b/>
+          <w:strike/>
         </w:rPr>
         <w:t>Purpose:</w:t>
       </w:r>
@@ -819,36 +865,51 @@
       <w:pPr>
         <w:pStyle w:val="ListParagraph"/>
         <w:ind w:left="360" w:firstLineChars="0" w:firstLine="0"/>
-      </w:pPr>
-      <w:r>
-        <w:rPr>
-          <w:b/>
-        </w:rPr>
-        <w:tab/>
-      </w:r>
-      <w:r>
-        <w:rPr>
-          <w:b/>
-        </w:rPr>
-        <w:tab/>
-      </w:r>
-      <w:r>
-        <w:rPr>
-          <w:rFonts w:hint="eastAsia"/>
+        <w:rPr>
+          <w:strike/>
+        </w:rPr>
+      </w:pPr>
+      <w:r>
+        <w:rPr>
+          <w:b/>
+          <w:strike/>
+        </w:rPr>
+        <w:tab/>
+      </w:r>
+      <w:r>
+        <w:rPr>
+          <w:b/>
+          <w:strike/>
+        </w:rPr>
+        <w:tab/>
+      </w:r>
+      <w:r>
+        <w:rPr>
+          <w:rFonts w:hint="eastAsia"/>
+          <w:strike/>
         </w:rPr>
         <w:t>某些字段，rule中设置为not</w:t>
       </w:r>
       <w:r>
+        <w:rPr>
+          <w:strike/>
+        </w:rPr>
         <w:t xml:space="preserve"> </w:t>
       </w:r>
       <w:r>
         <w:rPr>
           <w:rFonts w:hint="eastAsia"/>
+          <w:strike/>
         </w:rPr>
         <w:t>require，但是update的时候，必须为require</w:t>
       </w:r>
-      <w:bookmarkStart w:id="0" w:name="_GoBack"/>
-      <w:bookmarkEnd w:id="0"/>
+      <w:commentRangeEnd w:id="1"/>
+      <w:r>
+        <w:rPr>
+          <w:rStyle w:val="CommentReference"/>
+        </w:rPr>
+        <w:commentReference w:id="1"/>
+      </w:r>
     </w:p>
     <w:p>
       <w:pPr>
@@ -2357,6 +2418,64 @@
     </w:sectPr>
   </w:body>
 </w:document>
+</file>
+
+<file path=word/comments.xml><?xml version="1.0" encoding="utf-8"?>
+<w:comments xmlns:wpc="http://schemas.microsoft.com/office/word/2010/wordprocessingCanvas" xmlns:cx="http://schemas.microsoft.com/office/drawing/2014/chartex" xmlns:cx1="http://schemas.microsoft.com/office/drawing/2015/9/8/chartex" xmlns:mc="http://schemas.openxmlformats.org/markup-compatibility/2006" xmlns:o="urn:schemas-microsoft-com:office:office" xmlns:r="http://schemas.openxmlformats.org/officeDocument/2006/relationships" xmlns:m="http://schemas.openxmlformats.org/officeDocument/2006/math" xmlns:v="urn:schemas-microsoft-com:vml" xmlns:wp14="http://schemas.microsoft.com/office/word/2010/wordprocessingDrawing" xmlns:wp="http://schemas.openxmlformats.org/drawingml/2006/wordprocessingDrawing" xmlns:w10="urn:schemas-microsoft-com:office:word" xmlns:w="http://schemas.openxmlformats.org/wordprocessingml/2006/main" xmlns:w14="http://schemas.microsoft.com/office/word/2010/wordml" xmlns:w15="http://schemas.microsoft.com/office/word/2012/wordml" xmlns:w16se="http://schemas.microsoft.com/office/word/2015/wordml/symex" xmlns:wpg="http://schemas.microsoft.com/office/word/2010/wordprocessingGroup" xmlns:wpi="http://schemas.microsoft.com/office/word/2010/wordprocessingInk" xmlns:wne="http://schemas.microsoft.com/office/word/2006/wordml" xmlns:wps="http://schemas.microsoft.com/office/word/2010/wordprocessingShape" mc:Ignorable="w14 w15 w16se wp14">
+  <w:comment w:id="0" w:author="Zhang, Wei AG. (NSB - CN/Shanghai)" w:date="2018-01-17T10:22:00Z" w:initials="ZWA(-C">
+    <w:p>
+      <w:pPr>
+        <w:pStyle w:val="CommentText"/>
+      </w:pPr>
+      <w:r>
+        <w:rPr>
+          <w:rStyle w:val="CommentReference"/>
+        </w:rPr>
+        <w:annotationRef/>
+      </w:r>
+      <w:r>
+        <w:rPr>
+          <w:rFonts w:hint="eastAsia"/>
+        </w:rPr>
+        <w:t>通过rule定义</w:t>
+      </w:r>
+    </w:p>
+  </w:comment>
+  <w:comment w:id="1" w:author="Zhang, Wei AG. (NSB - CN/Shanghai)" w:date="2018-01-17T10:22:00Z" w:initials="ZWA(-C">
+    <w:p>
+      <w:pPr>
+        <w:pStyle w:val="CommentText"/>
+      </w:pPr>
+      <w:r>
+        <w:rPr>
+          <w:rStyle w:val="CommentReference"/>
+        </w:rPr>
+        <w:annotationRef/>
+      </w:r>
+      <w:r>
+        <w:rPr>
+          <w:rFonts w:hint="eastAsia"/>
+        </w:rPr>
+        <w:t>通过rule定</w:t>
+      </w:r>
+      <w:r>
+        <w:rPr>
+          <w:rFonts w:hint="eastAsia"/>
+        </w:rPr>
+        <w:t>义</w:t>
+      </w:r>
+      <w:bookmarkStart w:id="2" w:name="_GoBack"/>
+      <w:bookmarkEnd w:id="2"/>
+    </w:p>
+  </w:comment>
+</w:comments>
+</file>
+
+<file path=word/commentsExtended.xml><?xml version="1.0" encoding="utf-8"?>
+<w15:commentsEx xmlns:wpc="http://schemas.microsoft.com/office/word/2010/wordprocessingCanvas" xmlns:cx="http://schemas.microsoft.com/office/drawing/2014/chartex" xmlns:cx1="http://schemas.microsoft.com/office/drawing/2015/9/8/chartex" xmlns:mc="http://schemas.openxmlformats.org/markup-compatibility/2006" xmlns:o="urn:schemas-microsoft-com:office:office" xmlns:r="http://schemas.openxmlformats.org/officeDocument/2006/relationships" xmlns:m="http://schemas.openxmlformats.org/officeDocument/2006/math" xmlns:v="urn:schemas-microsoft-com:vml" xmlns:wp14="http://schemas.microsoft.com/office/word/2010/wordprocessingDrawing" xmlns:wp="http://schemas.openxmlformats.org/drawingml/2006/wordprocessingDrawing" xmlns:w10="urn:schemas-microsoft-com:office:word" xmlns:w="http://schemas.openxmlformats.org/wordprocessingml/2006/main" xmlns:w14="http://schemas.microsoft.com/office/word/2010/wordml" xmlns:w15="http://schemas.microsoft.com/office/word/2012/wordml" xmlns:w16se="http://schemas.microsoft.com/office/word/2015/wordml/symex" xmlns:wpg="http://schemas.microsoft.com/office/word/2010/wordprocessingGroup" xmlns:wpi="http://schemas.microsoft.com/office/word/2010/wordprocessingInk" xmlns:wne="http://schemas.microsoft.com/office/word/2006/wordml" xmlns:wps="http://schemas.microsoft.com/office/word/2010/wordprocessingShape" mc:Ignorable="w14 w15 w16se wp14">
+  <w15:commentEx w15:paraId="1BE6BAF7" w15:done="0"/>
+  <w15:commentEx w15:paraId="7D9F496D" w15:done="0"/>
+</w15:commentsEx>
 </file>
 
 <file path=word/numbering.xml><?xml version="1.0" encoding="utf-8"?>
@@ -2454,6 +2573,14 @@
     <w:abstractNumId w:val="0"/>
   </w:num>
 </w:numbering>
+</file>
+
+<file path=word/people.xml><?xml version="1.0" encoding="utf-8"?>
+<w15:people xmlns:wpc="http://schemas.microsoft.com/office/word/2010/wordprocessingCanvas" xmlns:cx="http://schemas.microsoft.com/office/drawing/2014/chartex" xmlns:cx1="http://schemas.microsoft.com/office/drawing/2015/9/8/chartex" xmlns:mc="http://schemas.openxmlformats.org/markup-compatibility/2006" xmlns:o="urn:schemas-microsoft-com:office:office" xmlns:r="http://schemas.openxmlformats.org/officeDocument/2006/relationships" xmlns:m="http://schemas.openxmlformats.org/officeDocument/2006/math" xmlns:v="urn:schemas-microsoft-com:vml" xmlns:wp14="http://schemas.microsoft.com/office/word/2010/wordprocessingDrawing" xmlns:wp="http://schemas.openxmlformats.org/drawingml/2006/wordprocessingDrawing" xmlns:w10="urn:schemas-microsoft-com:office:word" xmlns:w="http://schemas.openxmlformats.org/wordprocessingml/2006/main" xmlns:w14="http://schemas.microsoft.com/office/word/2010/wordml" xmlns:w15="http://schemas.microsoft.com/office/word/2012/wordml" xmlns:w16se="http://schemas.microsoft.com/office/word/2015/wordml/symex" xmlns:wpg="http://schemas.microsoft.com/office/word/2010/wordprocessingGroup" xmlns:wpi="http://schemas.microsoft.com/office/word/2010/wordprocessingInk" xmlns:wne="http://schemas.microsoft.com/office/word/2006/wordml" xmlns:wps="http://schemas.microsoft.com/office/word/2010/wordprocessingShape" mc:Ignorable="w14 w15 w16se wp14">
+  <w15:person w15:author="Zhang, Wei AG. (NSB - CN/Shanghai)">
+    <w15:presenceInfo w15:providerId="AD" w15:userId="S-1-5-21-1060284298-362288127-839522115-158627"/>
+  </w15:person>
+</w15:people>
 </file>
 
 <file path=word/styles.xml><?xml version="1.0" encoding="utf-8"?>
@@ -2910,6 +3037,72 @@
       <w:ind w:firstLineChars="200" w:firstLine="420"/>
     </w:pPr>
   </w:style>
+  <w:style w:type="character" w:styleId="CommentReference">
+    <w:name w:val="annotation reference"/>
+    <w:basedOn w:val="DefaultParagraphFont"/>
+    <w:uiPriority w:val="99"/>
+    <w:semiHidden/>
+    <w:unhideWhenUsed/>
+    <w:rsid w:val="00D06030"/>
+    <w:rPr>
+      <w:sz w:val="21"/>
+      <w:szCs w:val="21"/>
+    </w:rPr>
+  </w:style>
+  <w:style w:type="paragraph" w:styleId="CommentText">
+    <w:name w:val="annotation text"/>
+    <w:basedOn w:val="Normal"/>
+    <w:link w:val="CommentTextChar"/>
+    <w:uiPriority w:val="99"/>
+    <w:semiHidden/>
+    <w:unhideWhenUsed/>
+    <w:rsid w:val="00D06030"/>
+    <w:pPr>
+      <w:jc w:val="left"/>
+    </w:pPr>
+  </w:style>
+  <w:style w:type="character" w:customStyle="1" w:styleId="CommentTextChar">
+    <w:name w:val="Comment Text Char"/>
+    <w:basedOn w:val="DefaultParagraphFont"/>
+    <w:link w:val="CommentText"/>
+    <w:uiPriority w:val="99"/>
+    <w:semiHidden/>
+    <w:rsid w:val="00D06030"/>
+    <w:rPr>
+      <w:kern w:val="2"/>
+      <w:sz w:val="21"/>
+      <w:szCs w:val="22"/>
+    </w:rPr>
+  </w:style>
+  <w:style w:type="paragraph" w:styleId="CommentSubject">
+    <w:name w:val="annotation subject"/>
+    <w:basedOn w:val="CommentText"/>
+    <w:next w:val="CommentText"/>
+    <w:link w:val="CommentSubjectChar"/>
+    <w:uiPriority w:val="99"/>
+    <w:semiHidden/>
+    <w:unhideWhenUsed/>
+    <w:rsid w:val="00D06030"/>
+    <w:rPr>
+      <w:b/>
+      <w:bCs/>
+    </w:rPr>
+  </w:style>
+  <w:style w:type="character" w:customStyle="1" w:styleId="CommentSubjectChar">
+    <w:name w:val="Comment Subject Char"/>
+    <w:basedOn w:val="CommentTextChar"/>
+    <w:link w:val="CommentSubject"/>
+    <w:uiPriority w:val="99"/>
+    <w:semiHidden/>
+    <w:rsid w:val="00D06030"/>
+    <w:rPr>
+      <w:b/>
+      <w:bCs/>
+      <w:kern w:val="2"/>
+      <w:sz w:val="21"/>
+      <w:szCs w:val="22"/>
+    </w:rPr>
+  </w:style>
 </w:styles>
 </file>
 

</xml_diff>

<commit_message>
2018-05-01: 1. re-orginze input check, try to unify; 2. error code not hard code, but base code+offset
</commit_message>
<xml_diff>
--- a/doc/CU check.docx
+++ b/doc/CU check.docx
@@ -10,16 +10,7 @@
         </w:numPr>
       </w:pPr>
       <w:r>
-        <w:t>D</w:t>
-      </w:r>
-      <w:r>
-        <w:rPr>
-          <w:rFonts w:hint="eastAsia"/>
-        </w:rPr>
-        <w:t xml:space="preserve">ispatcher </w:t>
-      </w:r>
-      <w:r>
-        <w:t>check</w:t>
+        <w:t>Common pre check</w:t>
       </w:r>
     </w:p>
     <w:p>
@@ -54,18 +45,77 @@
     <w:p>
       <w:pPr>
         <w:ind w:left="780" w:firstLine="60"/>
-      </w:pPr>
-      <w:r>
-        <w:rPr>
-          <w:rFonts w:hint="eastAsia"/>
-        </w:rPr>
-        <w:t>检测method是否可用</w:t>
+        <w:rPr>
+          <w:rFonts w:hint="eastAsia"/>
+        </w:rPr>
+      </w:pPr>
+      <w:r>
+        <w:rPr>
+          <w:rFonts w:hint="eastAsia"/>
+        </w:rPr>
+        <w:t>1</w:t>
+      </w:r>
+      <w:r>
+        <w:t>.</w:t>
+      </w:r>
+      <w:r>
+        <w:rPr>
+          <w:rFonts w:hint="eastAsia"/>
+        </w:rPr>
+        <w:t>根据</w:t>
+      </w:r>
+      <w:proofErr w:type="spellStart"/>
+      <w:r>
+        <w:rPr>
+          <w:rFonts w:hint="eastAsia"/>
+        </w:rPr>
+        <w:t>url</w:t>
+      </w:r>
+      <w:proofErr w:type="spellEnd"/>
+      <w:r>
+        <w:rPr>
+          <w:rFonts w:hint="eastAsia"/>
+        </w:rPr>
+        <w:t>获得prefix，检查interval</w:t>
       </w:r>
     </w:p>
     <w:p>
       <w:pPr>
         <w:ind w:left="780" w:firstLine="60"/>
       </w:pPr>
+      <w:r>
+        <w:rPr>
+          <w:rFonts w:hint="eastAsia"/>
+        </w:rPr>
+        <w:t>2.</w:t>
+      </w:r>
+      <w:r>
+        <w:t xml:space="preserve"> </w:t>
+      </w:r>
+      <w:r>
+        <w:rPr>
+          <w:rFonts w:hint="eastAsia"/>
+        </w:rPr>
+        <w:t>robot</w:t>
+      </w:r>
+      <w:r>
+        <w:t xml:space="preserve"> </w:t>
+      </w:r>
+      <w:r>
+        <w:rPr>
+          <w:rFonts w:hint="eastAsia"/>
+        </w:rPr>
+        <w:t>check（not</w:t>
+      </w:r>
+      <w:r>
+        <w:t xml:space="preserve"> </w:t>
+      </w:r>
+      <w:r>
+        <w:rPr>
+          <w:rFonts w:hint="eastAsia"/>
+        </w:rPr>
+        <w:t>apply）</w:t>
+      </w:r>
     </w:p>
     <w:p>
       <w:pPr>
@@ -80,7 +130,25 @@
         </w:numPr>
       </w:pPr>
       <w:r>
-        <w:t>Session check</w:t>
+        <w:t>U</w:t>
+      </w:r>
+      <w:r>
+        <w:rPr>
+          <w:rFonts w:hint="eastAsia"/>
+        </w:rPr>
+        <w:t>ser</w:t>
+      </w:r>
+      <w:r>
+        <w:t xml:space="preserve"> </w:t>
+      </w:r>
+      <w:r>
+        <w:rPr>
+          <w:rFonts w:hint="eastAsia"/>
+        </w:rPr>
+        <w:t>state</w:t>
+      </w:r>
+      <w:r>
+        <w:t xml:space="preserve"> check</w:t>
       </w:r>
     </w:p>
     <w:p>
@@ -116,17 +184,49 @@
         <w:rPr>
           <w:rFonts w:hint="eastAsia"/>
         </w:rPr>
+        <w:t>1.</w:t>
+      </w:r>
+      <w:r>
+        <w:t xml:space="preserve"> </w:t>
+      </w:r>
+      <w:r>
+        <w:rPr>
+          <w:rFonts w:hint="eastAsia"/>
+        </w:rPr>
         <w:t>检测用户是否登录</w:t>
       </w:r>
     </w:p>
     <w:p>
       <w:pPr>
         <w:ind w:left="780" w:firstLine="60"/>
-      </w:pPr>
+        <w:rPr>
+          <w:rFonts w:hint="eastAsia"/>
+        </w:rPr>
+      </w:pPr>
+      <w:r>
+        <w:rPr>
+          <w:rFonts w:hint="eastAsia"/>
+        </w:rPr>
+        <w:t>2.</w:t>
+      </w:r>
+      <w:r>
+        <w:t xml:space="preserve"> </w:t>
+      </w:r>
+      <w:r>
+        <w:rPr>
+          <w:rFonts w:hint="eastAsia"/>
+        </w:rPr>
+        <w:t>检查用户是否被处罚</w:t>
+      </w:r>
     </w:p>
     <w:p>
       <w:pPr>
         <w:ind w:left="780" w:firstLine="60"/>
+      </w:pPr>
+    </w:p>
+    <w:p>
+      <w:pPr>
+        <w:ind w:left="360"/>
       </w:pPr>
     </w:p>
     <w:p>
@@ -136,63 +236,204 @@
           <w:numId w:val="1"/>
         </w:numPr>
       </w:pPr>
-      <w:r>
-        <w:t>Robot check</w:t>
-      </w:r>
-    </w:p>
-    <w:p>
-      <w:pPr>
-        <w:ind w:left="360"/>
+      <w:proofErr w:type="spellStart"/>
+      <w:r>
+        <w:rPr>
+          <w:rFonts w:hint="eastAsia"/>
+        </w:rPr>
+        <w:t>input</w:t>
+      </w:r>
+      <w:r>
+        <w:t>PreCheck</w:t>
+      </w:r>
+      <w:proofErr w:type="spellEnd"/>
+    </w:p>
+    <w:p>
+      <w:pPr>
+        <w:ind w:left="360"/>
+        <w:rPr>
+          <w:rFonts w:hint="eastAsia"/>
+        </w:rPr>
       </w:pPr>
       <w:proofErr w:type="gramStart"/>
       <w:r>
         <w:rPr>
           <w:b/>
         </w:rPr>
-        <w:t>mandatory</w:t>
+        <w:t>Mandatory</w:t>
+      </w:r>
+      <w:r>
+        <w:rPr>
+          <w:rFonts w:hint="eastAsia"/>
+          <w:b/>
+        </w:rPr>
+        <w:t>(</w:t>
       </w:r>
       <w:proofErr w:type="gramEnd"/>
       <w:r>
         <w:rPr>
           <w:b/>
         </w:rPr>
-        <w:t xml:space="preserve"> </w:t>
-      </w:r>
-    </w:p>
-    <w:p>
-      <w:pPr>
-        <w:ind w:left="360"/>
-        <w:rPr>
-          <w:b/>
-        </w:rPr>
-      </w:pPr>
-      <w:r>
-        <w:rPr>
-          <w:b/>
-        </w:rPr>
-        <w:t>Purpose:</w:t>
-      </w:r>
-    </w:p>
-    <w:p>
-      <w:pPr>
-        <w:ind w:left="780" w:firstLine="60"/>
-      </w:pPr>
-      <w:r>
-        <w:rPr>
-          <w:rFonts w:hint="eastAsia"/>
-        </w:rPr>
-        <w:t>检测用户是否为robot（暂时只有框架，无具体算法）</w:t>
-      </w:r>
-    </w:p>
-    <w:p>
-      <w:pPr>
-        <w:ind w:left="780" w:firstLine="60"/>
-      </w:pPr>
-    </w:p>
-    <w:p>
-      <w:pPr>
-        <w:ind w:left="780" w:firstLine="60"/>
-      </w:pPr>
+        <w:t>only for POST/PUT</w:t>
+      </w:r>
+      <w:r>
+        <w:rPr>
+          <w:rFonts w:hint="eastAsia"/>
+          <w:b/>
+        </w:rPr>
+        <w:t>)</w:t>
+      </w:r>
+    </w:p>
+    <w:p>
+      <w:pPr>
+        <w:ind w:left="360"/>
+      </w:pPr>
+      <w:r>
+        <w:rPr>
+          <w:b/>
+        </w:rPr>
+        <w:t>Purpose</w:t>
+      </w:r>
+      <w:r>
+        <w:t>:</w:t>
+      </w:r>
+    </w:p>
+    <w:p>
+      <w:pPr>
+        <w:ind w:leftChars="200" w:left="420" w:firstLine="60"/>
+        <w:rPr>
+          <w:rFonts w:hint="eastAsia"/>
+        </w:rPr>
+      </w:pPr>
+      <w:bookmarkStart w:id="0" w:name="_GoBack"/>
+      <w:r>
+        <w:rPr>
+          <w:rFonts w:hint="eastAsia"/>
+        </w:rPr>
+        <w:t>1.检测</w:t>
+      </w:r>
+      <w:proofErr w:type="spellStart"/>
+      <w:r>
+        <w:rPr>
+          <w:rFonts w:hint="eastAsia"/>
+        </w:rPr>
+        <w:t>req.body.values</w:t>
+      </w:r>
+      <w:proofErr w:type="spellEnd"/>
+      <w:r>
+        <w:rPr>
+          <w:rFonts w:hint="eastAsia"/>
+        </w:rPr>
+        <w:t>格式</w:t>
+      </w:r>
+    </w:p>
+    <w:p>
+      <w:pPr>
+        <w:ind w:leftChars="200" w:left="420" w:firstLine="60"/>
+      </w:pPr>
+      <w:r>
+        <w:rPr>
+          <w:rFonts w:hint="eastAsia"/>
+        </w:rPr>
+        <w:t>2.</w:t>
+      </w:r>
+      <w:r>
+        <w:rPr>
+          <w:rFonts w:hint="eastAsia"/>
+        </w:rPr>
+        <w:t>检测client端输入</w:t>
+      </w:r>
+      <w:r>
+        <w:t>(</w:t>
+      </w:r>
+      <w:r>
+        <w:rPr>
+          <w:b/>
+        </w:rPr>
+        <w:t>RECORD_INFO/SEARCH_PARAMS</w:t>
+      </w:r>
+      <w:r>
+        <w:t xml:space="preserve">) </w:t>
+      </w:r>
+      <w:r>
+        <w:rPr>
+          <w:rFonts w:hint="eastAsia"/>
+        </w:rPr>
+        <w:t>的格式是否正确，值是否</w:t>
+      </w:r>
+      <w:r>
+        <w:rPr>
+          <w:rFonts w:hint="eastAsia"/>
+        </w:rPr>
+        <w:t>在</w:t>
+      </w:r>
+      <w:r>
+        <w:rPr>
+          <w:rFonts w:hint="eastAsia"/>
+        </w:rPr>
+        <w:t>rule</w:t>
+      </w:r>
+      <w:r>
+        <w:rPr>
+          <w:rFonts w:hint="eastAsia"/>
+        </w:rPr>
+        <w:t>定义的范围内</w:t>
+      </w:r>
+    </w:p>
+    <w:bookmarkEnd w:id="0"/>
+    <w:p>
+      <w:pPr>
+        <w:ind w:left="360"/>
+      </w:pPr>
+    </w:p>
+    <w:p>
+      <w:r>
+        <w:t xml:space="preserve">   </w:t>
+      </w:r>
+      <w:r>
+        <w:tab/>
+        <w:t>###########################################################################</w:t>
+      </w:r>
+    </w:p>
+    <w:p>
+      <w:pPr>
+        <w:rPr>
+          <w:rFonts w:hint="eastAsia"/>
+        </w:rPr>
+      </w:pPr>
+      <w:r>
+        <w:tab/>
+        <w:t>##########################</w:t>
+      </w:r>
+      <w:r>
+        <w:tab/>
+      </w:r>
+      <w:r>
+        <w:tab/>
+      </w:r>
+      <w:r>
+        <w:rPr>
+          <w:rFonts w:hint="eastAsia"/>
+        </w:rPr>
+        <w:t>POST</w:t>
+      </w:r>
+      <w:r>
+        <w:t xml:space="preserve">    ###################################</w:t>
+      </w:r>
+    </w:p>
+    <w:p>
+      <w:pPr>
+        <w:ind w:firstLine="420"/>
+        <w:rPr>
+          <w:rFonts w:hint="eastAsia"/>
+        </w:rPr>
+      </w:pPr>
+      <w:r>
+        <w:t>############################################</w:t>
+      </w:r>
+      <w:r>
+        <w:t>###############################</w:t>
+      </w:r>
     </w:p>
     <w:p>
       <w:pPr>
@@ -202,7 +443,40 @@
         </w:numPr>
       </w:pPr>
       <w:r>
-        <w:t>Penalize check</w:t>
+        <w:t>D</w:t>
+      </w:r>
+      <w:r>
+        <w:rPr>
+          <w:rFonts w:hint="eastAsia"/>
+        </w:rPr>
+        <w:t>elete</w:t>
+      </w:r>
+      <w:r>
+        <w:t xml:space="preserve"> </w:t>
+      </w:r>
+      <w:r>
+        <w:rPr>
+          <w:rFonts w:hint="eastAsia"/>
+        </w:rPr>
+        <w:t>internal</w:t>
+      </w:r>
+      <w:r>
+        <w:t xml:space="preserve"> </w:t>
+      </w:r>
+      <w:r>
+        <w:rPr>
+          <w:rFonts w:hint="eastAsia"/>
+        </w:rPr>
+        <w:t>field</w:t>
+      </w:r>
+      <w:r>
+        <w:t xml:space="preserve"> </w:t>
+      </w:r>
+      <w:r>
+        <w:rPr>
+          <w:rFonts w:hint="eastAsia"/>
+        </w:rPr>
+        <w:t>value</w:t>
       </w:r>
     </w:p>
     <w:p>
@@ -219,39 +493,55 @@
     <w:p>
       <w:pPr>
         <w:ind w:left="360"/>
-      </w:pPr>
-      <w:r>
-        <w:rPr>
-          <w:b/>
-        </w:rPr>
-        <w:t>Purpose</w:t>
-      </w:r>
-      <w:r>
-        <w:t>:</w:t>
-      </w:r>
-    </w:p>
-    <w:p>
-      <w:pPr>
-        <w:ind w:left="360"/>
-      </w:pPr>
-      <w:r>
-        <w:tab/>
-      </w:r>
-      <w:r>
-        <w:tab/>
-      </w:r>
-      <w:r>
-        <w:rPr>
-          <w:rFonts w:hint="eastAsia"/>
-        </w:rPr>
-        <w:t>检测用户是否被管理员处罚中</w:t>
-      </w:r>
-    </w:p>
-    <w:p>
-      <w:pPr>
-        <w:ind w:left="360"/>
-      </w:pPr>
-    </w:p>
+        <w:rPr>
+          <w:b/>
+        </w:rPr>
+      </w:pPr>
+      <w:r>
+        <w:rPr>
+          <w:b/>
+        </w:rPr>
+        <w:t>P</w:t>
+      </w:r>
+      <w:r>
+        <w:rPr>
+          <w:rFonts w:hint="eastAsia"/>
+          <w:b/>
+        </w:rPr>
+        <w:t>urpose:</w:t>
+      </w:r>
+    </w:p>
+    <w:p>
+      <w:pPr>
+        <w:ind w:left="360"/>
+      </w:pPr>
+      <w:r>
+        <w:tab/>
+      </w:r>
+      <w:r>
+        <w:tab/>
+      </w:r>
+      <w:r>
+        <w:rPr>
+          <w:rFonts w:hint="eastAsia"/>
+        </w:rPr>
+        <w:t>删除client中的internal字段（internal字段只能在server产生，保证其正确性）</w:t>
+      </w:r>
+    </w:p>
+    <w:p>
+      <w:pPr>
+        <w:ind w:left="360"/>
+      </w:pPr>
+    </w:p>
+    <w:p>
+      <w:pPr>
+        <w:pBdr>
+          <w:bottom w:val="double" w:sz="6" w:space="1" w:color="auto"/>
+        </w:pBdr>
+        <w:ind w:left="360"/>
+      </w:pPr>
+    </w:p>
+    <w:p/>
     <w:p>
       <w:pPr>
         <w:numPr>
@@ -259,11 +549,30 @@
           <w:numId w:val="1"/>
         </w:numPr>
       </w:pPr>
-      <w:proofErr w:type="spellStart"/>
-      <w:r>
-        <w:t>CRUDPreCheck</w:t>
-      </w:r>
-      <w:proofErr w:type="spellEnd"/>
+      <w:r>
+        <w:t>I</w:t>
+      </w:r>
+      <w:r>
+        <w:rPr>
+          <w:rFonts w:hint="eastAsia"/>
+        </w:rPr>
+        <w:t>nput</w:t>
+      </w:r>
+      <w:r>
+        <w:t xml:space="preserve"> </w:t>
+      </w:r>
+      <w:r>
+        <w:rPr>
+          <w:rFonts w:hint="eastAsia"/>
+        </w:rPr>
+        <w:t>data</w:t>
+      </w:r>
+      <w:r>
+        <w:t xml:space="preserve"> </w:t>
+      </w:r>
+      <w:r>
+        <w:t>filter</w:t>
+      </w:r>
     </w:p>
     <w:p>
       <w:pPr>
@@ -279,50 +588,60 @@
     <w:p>
       <w:pPr>
         <w:ind w:left="360"/>
-      </w:pPr>
-      <w:r>
-        <w:rPr>
-          <w:b/>
-        </w:rPr>
-        <w:t>Purpose</w:t>
-      </w:r>
-      <w:r>
-        <w:t>:</w:t>
-      </w:r>
-    </w:p>
-    <w:p>
-      <w:pPr>
-        <w:ind w:leftChars="200" w:left="420" w:firstLine="60"/>
-      </w:pPr>
-      <w:r>
-        <w:rPr>
-          <w:rFonts w:hint="eastAsia"/>
-        </w:rPr>
-        <w:t>检测client端输入</w:t>
-      </w:r>
-      <w:r>
-        <w:t>(</w:t>
-      </w:r>
-      <w:r>
-        <w:rPr>
-          <w:b/>
-        </w:rPr>
-        <w:t>RECORD_INFO/SEARCH_PARAMS</w:t>
-      </w:r>
-      <w:r>
-        <w:t xml:space="preserve">) </w:t>
-      </w:r>
-      <w:r>
-        <w:rPr>
-          <w:rFonts w:hint="eastAsia"/>
-        </w:rPr>
-        <w:t>的格式是否正确，值是否匹配rule</w:t>
-      </w:r>
-    </w:p>
-    <w:p>
-      <w:pPr>
-        <w:ind w:left="360"/>
-      </w:pPr>
+        <w:rPr>
+          <w:b/>
+        </w:rPr>
+      </w:pPr>
+      <w:r>
+        <w:rPr>
+          <w:b/>
+        </w:rPr>
+        <w:t>P</w:t>
+      </w:r>
+      <w:r>
+        <w:rPr>
+          <w:rFonts w:hint="eastAsia"/>
+          <w:b/>
+        </w:rPr>
+        <w:t>urpose:</w:t>
+      </w:r>
+    </w:p>
+    <w:p>
+      <w:pPr>
+        <w:ind w:left="360"/>
+      </w:pPr>
+      <w:r>
+        <w:tab/>
+      </w:r>
+      <w:r>
+        <w:tab/>
+      </w:r>
+      <w:r>
+        <w:rPr>
+          <w:rFonts w:hint="eastAsia"/>
+        </w:rPr>
+        <w:t>将client端的数据</w:t>
+      </w:r>
+      <w:r>
+        <w:rPr>
+          <w:rFonts w:hint="eastAsia"/>
+        </w:rPr>
+        <w:t>做一个过滤</w:t>
+      </w:r>
+    </w:p>
+    <w:p>
+      <w:pPr>
+        <w:ind w:left="360" w:firstLine="416"/>
+        <w:rPr>
+          <w:rFonts w:eastAsia="宋体"/>
+        </w:rPr>
+      </w:pPr>
+      <w:r>
+        <w:rPr>
+          <w:rFonts w:eastAsia="宋体" w:hint="eastAsia"/>
+        </w:rPr>
+        <w:t>第一步，以便后续操作数据使用的方便</w:t>
+      </w:r>
     </w:p>
     <w:p>
       <w:pPr>
@@ -335,258 +654,44 @@
           <w:ilvl w:val="0"/>
           <w:numId w:val="1"/>
         </w:numPr>
-      </w:pPr>
-      <w:r>
+        <w:rPr>
+          <w:strike/>
+        </w:rPr>
+      </w:pPr>
+      <w:commentRangeStart w:id="1"/>
+      <w:r>
+        <w:rPr>
+          <w:strike/>
+        </w:rPr>
         <w:t>D</w:t>
       </w:r>
       <w:r>
         <w:rPr>
           <w:rFonts w:hint="eastAsia"/>
+          <w:strike/>
         </w:rPr>
         <w:t>elete</w:t>
       </w:r>
       <w:r>
-        <w:t xml:space="preserve"> </w:t>
-      </w:r>
-      <w:r>
-        <w:rPr>
-          <w:rFonts w:hint="eastAsia"/>
-        </w:rPr>
-        <w:t>internal</w:t>
-      </w:r>
-      <w:r>
-        <w:t xml:space="preserve"> </w:t>
-      </w:r>
-      <w:r>
-        <w:rPr>
-          <w:rFonts w:hint="eastAsia"/>
-        </w:rPr>
-        <w:t>field</w:t>
-      </w:r>
-      <w:r>
-        <w:t xml:space="preserve"> </w:t>
-      </w:r>
-      <w:r>
-        <w:rPr>
-          <w:rFonts w:hint="eastAsia"/>
-        </w:rPr>
-        <w:t>value</w:t>
-      </w:r>
-    </w:p>
-    <w:p>
-      <w:pPr>
-        <w:ind w:left="360"/>
-      </w:pPr>
-      <w:r>
-        <w:rPr>
-          <w:b/>
-        </w:rPr>
-        <w:t>Mandatory</w:t>
-      </w:r>
-    </w:p>
-    <w:p>
-      <w:pPr>
-        <w:ind w:left="360"/>
-        <w:rPr>
-          <w:b/>
-        </w:rPr>
-      </w:pPr>
-      <w:r>
-        <w:rPr>
-          <w:b/>
-        </w:rPr>
-        <w:t>P</w:t>
-      </w:r>
-      <w:r>
-        <w:rPr>
-          <w:rFonts w:hint="eastAsia"/>
-          <w:b/>
-        </w:rPr>
-        <w:t>urpose:</w:t>
-      </w:r>
-    </w:p>
-    <w:p>
-      <w:pPr>
-        <w:ind w:left="360"/>
-      </w:pPr>
-      <w:r>
-        <w:tab/>
-      </w:r>
-      <w:r>
-        <w:tab/>
-      </w:r>
-      <w:r>
-        <w:rPr>
-          <w:rFonts w:hint="eastAsia"/>
-        </w:rPr>
-        <w:t>删除client中的internal字段（internal字段只能在server产生，保证其正确性）</w:t>
-      </w:r>
-    </w:p>
-    <w:p>
-      <w:pPr>
-        <w:ind w:left="360"/>
-      </w:pPr>
-    </w:p>
-    <w:p>
-      <w:pPr>
-        <w:pBdr>
-          <w:bottom w:val="double" w:sz="6" w:space="1" w:color="auto"/>
-        </w:pBdr>
-        <w:ind w:left="360"/>
-      </w:pPr>
-    </w:p>
-    <w:p/>
-    <w:p>
-      <w:pPr>
-        <w:numPr>
-          <w:ilvl w:val="0"/>
-          <w:numId w:val="1"/>
-        </w:numPr>
-      </w:pPr>
-      <w:r>
-        <w:t>I</w:t>
-      </w:r>
-      <w:r>
-        <w:rPr>
-          <w:rFonts w:hint="eastAsia"/>
-        </w:rPr>
-        <w:t>nput</w:t>
-      </w:r>
-      <w:r>
-        <w:t xml:space="preserve"> </w:t>
-      </w:r>
-      <w:r>
-        <w:rPr>
-          <w:rFonts w:hint="eastAsia"/>
-        </w:rPr>
-        <w:t>data</w:t>
-      </w:r>
-      <w:r>
-        <w:t xml:space="preserve"> </w:t>
-      </w:r>
-      <w:r>
-        <w:t>filter</w:t>
-      </w:r>
-    </w:p>
-    <w:p>
-      <w:pPr>
-        <w:ind w:left="360"/>
-      </w:pPr>
-      <w:r>
-        <w:rPr>
-          <w:b/>
-        </w:rPr>
-        <w:t>Mandatory</w:t>
-      </w:r>
-    </w:p>
-    <w:p>
-      <w:pPr>
-        <w:ind w:left="360"/>
-        <w:rPr>
-          <w:b/>
-        </w:rPr>
-      </w:pPr>
-      <w:r>
-        <w:rPr>
-          <w:b/>
-        </w:rPr>
-        <w:t>P</w:t>
-      </w:r>
-      <w:r>
-        <w:rPr>
-          <w:rFonts w:hint="eastAsia"/>
-          <w:b/>
-        </w:rPr>
-        <w:t>urpose:</w:t>
-      </w:r>
-    </w:p>
-    <w:p>
-      <w:pPr>
-        <w:ind w:left="360"/>
-      </w:pPr>
-      <w:r>
-        <w:tab/>
-      </w:r>
-      <w:r>
-        <w:tab/>
-      </w:r>
-      <w:r>
-        <w:rPr>
-          <w:rFonts w:hint="eastAsia"/>
-        </w:rPr>
-        <w:t>将client端的数据</w:t>
-      </w:r>
-      <w:r>
-        <w:rPr>
-          <w:rFonts w:hint="eastAsia"/>
-        </w:rPr>
-        <w:t>做一个过滤</w:t>
-      </w:r>
-    </w:p>
-    <w:p>
-      <w:pPr>
-        <w:ind w:left="360" w:firstLine="416"/>
-        <w:rPr>
-          <w:rFonts w:eastAsia="宋体"/>
-        </w:rPr>
-      </w:pPr>
-      <w:r>
-        <w:rPr>
-          <w:rFonts w:eastAsia="宋体" w:hint="eastAsia"/>
-        </w:rPr>
-        <w:t>第一步，以便后续操作数据使用的方便</w:t>
-      </w:r>
-    </w:p>
-    <w:p>
-      <w:pPr>
-        <w:ind w:left="360"/>
-      </w:pPr>
-    </w:p>
-    <w:p>
-      <w:pPr>
-        <w:numPr>
-          <w:ilvl w:val="0"/>
-          <w:numId w:val="1"/>
-        </w:numPr>
         <w:rPr>
           <w:strike/>
         </w:rPr>
-      </w:pPr>
-      <w:commentRangeStart w:id="0"/>
-      <w:r>
+        <w:t xml:space="preserve"> cant update field</w:t>
+      </w:r>
+    </w:p>
+    <w:p>
+      <w:pPr>
+        <w:ind w:left="360"/>
         <w:rPr>
           <w:strike/>
         </w:rPr>
-        <w:t>D</w:t>
-      </w:r>
-      <w:r>
-        <w:rPr>
-          <w:rFonts w:hint="eastAsia"/>
+      </w:pPr>
+      <w:proofErr w:type="gramStart"/>
+      <w:r>
+        <w:rPr>
+          <w:b/>
           <w:strike/>
         </w:rPr>
-        <w:t>elete</w:t>
-      </w:r>
-      <w:r>
-        <w:rPr>
-          <w:strike/>
-        </w:rPr>
-        <w:t xml:space="preserve"> cant update field</w:t>
-      </w:r>
-    </w:p>
-    <w:p>
-      <w:pPr>
-        <w:ind w:left="360"/>
-        <w:rPr>
-          <w:strike/>
-        </w:rPr>
-      </w:pPr>
-      <w:proofErr w:type="gramStart"/>
-      <w:r>
-        <w:rPr>
-          <w:b/>
-          <w:strike/>
-        </w:rPr>
-        <w:lastRenderedPageBreak/>
         <w:t>Mandatory(</w:t>
       </w:r>
       <w:proofErr w:type="gramEnd"/>
@@ -663,12 +768,12 @@
         </w:rPr>
         <w:t>有些字段，在create的时候是从client输入，但是之后就无法更改，所以update的时候，需要删除</w:t>
       </w:r>
-      <w:commentRangeEnd w:id="0"/>
+      <w:commentRangeEnd w:id="1"/>
       <w:r>
         <w:rPr>
           <w:rStyle w:val="CommentReference"/>
         </w:rPr>
-        <w:commentReference w:id="0"/>
+        <w:commentReference w:id="1"/>
       </w:r>
     </w:p>
     <w:p>
@@ -710,6 +815,7 @@
         <w:rPr>
           <w:b/>
         </w:rPr>
+        <w:lastRenderedPageBreak/>
         <w:t>Mandatory</w:t>
       </w:r>
       <w:r>
@@ -789,7 +895,7 @@
           <w:strike/>
         </w:rPr>
       </w:pPr>
-      <w:commentRangeStart w:id="1"/>
+      <w:commentRangeStart w:id="2"/>
       <w:r>
         <w:rPr>
           <w:strike/>
@@ -903,12 +1009,12 @@
         </w:rPr>
         <w:t>require，但是update的时候，必须为require</w:t>
       </w:r>
-      <w:commentRangeEnd w:id="1"/>
+      <w:commentRangeEnd w:id="2"/>
       <w:r>
         <w:rPr>
           <w:rStyle w:val="CommentReference"/>
         </w:rPr>
-        <w:commentReference w:id="1"/>
+        <w:commentReference w:id="2"/>
       </w:r>
     </w:p>
     <w:p>
@@ -1471,7 +1577,6 @@
         <w:rPr>
           <w:b/>
         </w:rPr>
-        <w:lastRenderedPageBreak/>
         <w:t>P</w:t>
       </w:r>
       <w:r>
@@ -1648,6 +1753,7 @@
         <w:rPr>
           <w:b/>
         </w:rPr>
+        <w:lastRenderedPageBreak/>
         <w:t>P</w:t>
       </w:r>
       <w:r>
@@ -2422,7 +2528,7 @@
 
 <file path=word/comments.xml><?xml version="1.0" encoding="utf-8"?>
 <w:comments xmlns:wpc="http://schemas.microsoft.com/office/word/2010/wordprocessingCanvas" xmlns:cx="http://schemas.microsoft.com/office/drawing/2014/chartex" xmlns:cx1="http://schemas.microsoft.com/office/drawing/2015/9/8/chartex" xmlns:mc="http://schemas.openxmlformats.org/markup-compatibility/2006" xmlns:o="urn:schemas-microsoft-com:office:office" xmlns:r="http://schemas.openxmlformats.org/officeDocument/2006/relationships" xmlns:m="http://schemas.openxmlformats.org/officeDocument/2006/math" xmlns:v="urn:schemas-microsoft-com:vml" xmlns:wp14="http://schemas.microsoft.com/office/word/2010/wordprocessingDrawing" xmlns:wp="http://schemas.openxmlformats.org/drawingml/2006/wordprocessingDrawing" xmlns:w10="urn:schemas-microsoft-com:office:word" xmlns:w="http://schemas.openxmlformats.org/wordprocessingml/2006/main" xmlns:w14="http://schemas.microsoft.com/office/word/2010/wordml" xmlns:w15="http://schemas.microsoft.com/office/word/2012/wordml" xmlns:w16se="http://schemas.microsoft.com/office/word/2015/wordml/symex" xmlns:wpg="http://schemas.microsoft.com/office/word/2010/wordprocessingGroup" xmlns:wpi="http://schemas.microsoft.com/office/word/2010/wordprocessingInk" xmlns:wne="http://schemas.microsoft.com/office/word/2006/wordml" xmlns:wps="http://schemas.microsoft.com/office/word/2010/wordprocessingShape" mc:Ignorable="w14 w15 w16se wp14">
-  <w:comment w:id="0" w:author="Zhang, Wei AG. (NSB - CN/Shanghai)" w:date="2018-01-17T10:22:00Z" w:initials="ZWA(-C">
+  <w:comment w:id="1" w:author="Zhang, Wei AG. (NSB - CN/Shanghai)" w:date="2018-01-17T10:22:00Z" w:initials="ZWA(-C">
     <w:p>
       <w:pPr>
         <w:pStyle w:val="CommentText"/>
@@ -2441,7 +2547,7 @@
       </w:r>
     </w:p>
   </w:comment>
-  <w:comment w:id="1" w:author="Zhang, Wei AG. (NSB - CN/Shanghai)" w:date="2018-01-17T10:22:00Z" w:initials="ZWA(-C">
+  <w:comment w:id="2" w:author="Zhang, Wei AG. (NSB - CN/Shanghai)" w:date="2018-01-17T10:22:00Z" w:initials="ZWA(-C">
     <w:p>
       <w:pPr>
         <w:pStyle w:val="CommentText"/>
@@ -2456,16 +2562,8 @@
         <w:rPr>
           <w:rFonts w:hint="eastAsia"/>
         </w:rPr>
-        <w:t>通过rule定</w:t>
-      </w:r>
-      <w:r>
-        <w:rPr>
-          <w:rFonts w:hint="eastAsia"/>
-        </w:rPr>
-        <w:t>义</w:t>
-      </w:r>
-      <w:bookmarkStart w:id="2" w:name="_GoBack"/>
-      <w:bookmarkEnd w:id="2"/>
+        <w:t>通过rule定义</w:t>
+      </w:r>
     </w:p>
   </w:comment>
 </w:comments>

</xml_diff>